<commit_message>
Een aantal extra verschillen tussen ASP.NET en ASP.NET MVC toegevoegd
</commit_message>
<xml_diff>
--- a/Script ASP.NET MVC Les.docx
+++ b/Script ASP.NET MVC Les.docx
@@ -112,7 +112,23 @@
           <w:sz w:val="24"/>
           <w:szCs w:val="24"/>
         </w:rPr>
-        <w:t xml:space="preserve">ASP.NET is een server side web applicatie framework voor web development. </w:t>
+        <w:t xml:space="preserve">ASP.NET is een server side web applicatie </w:t>
+      </w:r>
+      <w:proofErr w:type="spellStart"/>
+      <w:r>
+        <w:rPr>
+          <w:sz w:val="24"/>
+          <w:szCs w:val="24"/>
+        </w:rPr>
+        <w:t>framework</w:t>
+      </w:r>
+      <w:proofErr w:type="spellEnd"/>
+      <w:r>
+        <w:rPr>
+          <w:sz w:val="24"/>
+          <w:szCs w:val="24"/>
+        </w:rPr>
+        <w:t xml:space="preserve"> voor web development. </w:t>
       </w:r>
       <w:r>
         <w:rPr>
@@ -147,7 +163,23 @@
           <w:sz w:val="24"/>
           <w:szCs w:val="24"/>
         </w:rPr>
-        <w:t xml:space="preserve">Het was released in </w:t>
+        <w:t xml:space="preserve">Het was </w:t>
+      </w:r>
+      <w:proofErr w:type="spellStart"/>
+      <w:r>
+        <w:rPr>
+          <w:sz w:val="24"/>
+          <w:szCs w:val="24"/>
+        </w:rPr>
+        <w:t>released</w:t>
+      </w:r>
+      <w:proofErr w:type="spellEnd"/>
+      <w:r>
+        <w:rPr>
+          <w:sz w:val="24"/>
+          <w:szCs w:val="24"/>
+        </w:rPr>
+        <w:t xml:space="preserve"> in </w:t>
       </w:r>
       <w:r>
         <w:rPr>
@@ -161,7 +193,15 @@
           <w:sz w:val="24"/>
           <w:szCs w:val="24"/>
         </w:rPr>
-        <w:t>anuari 2002 met versie 1.0 van het .NET Framework en is de opvolger van Mi</w:t>
+        <w:t xml:space="preserve">anuari 2002 met versie 1.0 van het .NET Framework en is de opvolger van </w:t>
+      </w:r>
+      <w:proofErr w:type="spellStart"/>
+      <w:r>
+        <w:rPr>
+          <w:sz w:val="24"/>
+          <w:szCs w:val="24"/>
+        </w:rPr>
+        <w:t>Mi</w:t>
       </w:r>
       <w:r>
         <w:rPr>
@@ -175,7 +215,15 @@
           <w:sz w:val="24"/>
           <w:szCs w:val="24"/>
         </w:rPr>
-        <w:t>osoft’s Active Server Pages</w:t>
+        <w:t>osoft’s</w:t>
+      </w:r>
+      <w:proofErr w:type="spellEnd"/>
+      <w:r>
+        <w:rPr>
+          <w:sz w:val="24"/>
+          <w:szCs w:val="24"/>
+        </w:rPr>
+        <w:t xml:space="preserve"> Active Server Pages</w:t>
       </w:r>
       <w:r>
         <w:rPr>
@@ -217,7 +265,23 @@
           <w:sz w:val="24"/>
           <w:szCs w:val="24"/>
         </w:rPr>
-        <w:t xml:space="preserve"> ASP.NET is gebouwd op het Common Language Runtime (CLR), hierdoor kunnen programmeurs ASP.NET code gebruiken die ondersteund wordt door de .NET language.</w:t>
+        <w:t xml:space="preserve"> ASP.NET is gebouwd op het Common Language Runtime (CLR), hierdoor kunnen programmeurs ASP.NET code gebruiken die ondersteund wordt door de .NET </w:t>
+      </w:r>
+      <w:proofErr w:type="spellStart"/>
+      <w:r>
+        <w:rPr>
+          <w:sz w:val="24"/>
+          <w:szCs w:val="24"/>
+        </w:rPr>
+        <w:t>language</w:t>
+      </w:r>
+      <w:proofErr w:type="spellEnd"/>
+      <w:r>
+        <w:rPr>
+          <w:sz w:val="24"/>
+          <w:szCs w:val="24"/>
+        </w:rPr>
+        <w:t>.</w:t>
       </w:r>
       <w:r>
         <w:rPr>
@@ -409,7 +473,23 @@
           <w:sz w:val="24"/>
           <w:szCs w:val="24"/>
         </w:rPr>
-        <w:t>MVC staat voor Model View Controller. Het is een designpattern waarmee complexe applicaties leesbaarder word</w:t>
+        <w:t xml:space="preserve">MVC staat voor Model View Controller. Het is een </w:t>
+      </w:r>
+      <w:proofErr w:type="spellStart"/>
+      <w:r>
+        <w:rPr>
+          <w:sz w:val="24"/>
+          <w:szCs w:val="24"/>
+        </w:rPr>
+        <w:t>designpattern</w:t>
+      </w:r>
+      <w:proofErr w:type="spellEnd"/>
+      <w:r>
+        <w:rPr>
+          <w:sz w:val="24"/>
+          <w:szCs w:val="24"/>
+        </w:rPr>
+        <w:t xml:space="preserve"> waarmee complexe applicaties leesbaarder word</w:t>
       </w:r>
       <w:r>
         <w:rPr>
@@ -505,19 +585,28 @@
     </w:p>
     <w:p>
       <w:pPr>
-        <w:pStyle w:val="NoSpacing"/>
-        <w:rPr>
-          <w:sz w:val="24"/>
-          <w:szCs w:val="24"/>
-        </w:rPr>
-      </w:pPr>
-      <w:r>
-        <w:rPr>
-          <w:sz w:val="24"/>
-          <w:szCs w:val="24"/>
-        </w:rPr>
-        <w:t>Hier zie je de workflow van een MVC framework</w:t>
-      </w:r>
+        <w:pStyle w:val="Geenafstand"/>
+        <w:rPr>
+          <w:sz w:val="24"/>
+          <w:szCs w:val="24"/>
+        </w:rPr>
+      </w:pPr>
+      <w:r>
+        <w:rPr>
+          <w:sz w:val="24"/>
+          <w:szCs w:val="24"/>
+        </w:rPr>
+        <w:t xml:space="preserve">Hier zie je de workflow van een MVC </w:t>
+      </w:r>
+      <w:proofErr w:type="spellStart"/>
+      <w:r>
+        <w:rPr>
+          <w:sz w:val="24"/>
+          <w:szCs w:val="24"/>
+        </w:rPr>
+        <w:t>framework</w:t>
+      </w:r>
+      <w:proofErr w:type="spellEnd"/>
       <w:r>
         <w:rPr>
           <w:sz w:val="24"/>
@@ -549,7 +638,7 @@
     </w:p>
     <w:p>
       <w:pPr>
-        <w:pStyle w:val="NoSpacing"/>
+        <w:pStyle w:val="Geenafstand"/>
         <w:ind w:left="720"/>
         <w:rPr>
           <w:sz w:val="24"/>
@@ -561,7 +650,23 @@
           <w:sz w:val="24"/>
           <w:szCs w:val="24"/>
         </w:rPr>
-        <w:t xml:space="preserve">Op het moment dat je een URL aanvraagd word dit door zo’n controller afgehandeld. In de controller staat een </w:t>
+        <w:t xml:space="preserve">Op het moment dat je een URL </w:t>
+      </w:r>
+      <w:proofErr w:type="spellStart"/>
+      <w:r>
+        <w:rPr>
+          <w:sz w:val="24"/>
+          <w:szCs w:val="24"/>
+        </w:rPr>
+        <w:t>aanvraagd</w:t>
+      </w:r>
+      <w:proofErr w:type="spellEnd"/>
+      <w:r>
+        <w:rPr>
+          <w:sz w:val="24"/>
+          <w:szCs w:val="24"/>
+        </w:rPr>
+        <w:t xml:space="preserve"> word dit door zo’n controller afgehandeld. In de controller staat een </w:t>
       </w:r>
       <w:r>
         <w:rPr>
@@ -582,7 +687,23 @@
           <w:sz w:val="24"/>
           <w:szCs w:val="24"/>
         </w:rPr>
-        <w:t xml:space="preserve"> die refereerd naar de opgevraagde view</w:t>
+        <w:t xml:space="preserve"> die </w:t>
+      </w:r>
+      <w:proofErr w:type="spellStart"/>
+      <w:r>
+        <w:rPr>
+          <w:sz w:val="24"/>
+          <w:szCs w:val="24"/>
+        </w:rPr>
+        <w:t>refereerd</w:t>
+      </w:r>
+      <w:proofErr w:type="spellEnd"/>
+      <w:r>
+        <w:rPr>
+          <w:sz w:val="24"/>
+          <w:szCs w:val="24"/>
+        </w:rPr>
+        <w:t xml:space="preserve"> naar de opgevraagde view</w:t>
       </w:r>
       <w:r>
         <w:rPr>
@@ -608,7 +729,7 @@
     </w:p>
     <w:p>
       <w:pPr>
-        <w:pStyle w:val="NoSpacing"/>
+        <w:pStyle w:val="Geenafstand"/>
         <w:ind w:left="720"/>
         <w:rPr>
           <w:sz w:val="24"/>
@@ -620,12 +741,28 @@
           <w:sz w:val="24"/>
           <w:szCs w:val="24"/>
         </w:rPr>
-        <w:t>Dus neem als voorbeeld test.com/Home/Dashboard, dan zoekt word er gezocht naar de HomeController met de Dashboard action.</w:t>
-      </w:r>
-    </w:p>
-    <w:p>
-      <w:pPr>
-        <w:pStyle w:val="NoSpacing"/>
+        <w:t xml:space="preserve">Dus neem als voorbeeld test.com/Home/Dashboard, dan zoekt word er gezocht naar de </w:t>
+      </w:r>
+      <w:proofErr w:type="spellStart"/>
+      <w:r>
+        <w:rPr>
+          <w:sz w:val="24"/>
+          <w:szCs w:val="24"/>
+        </w:rPr>
+        <w:t>HomeController</w:t>
+      </w:r>
+      <w:proofErr w:type="spellEnd"/>
+      <w:r>
+        <w:rPr>
+          <w:sz w:val="24"/>
+          <w:szCs w:val="24"/>
+        </w:rPr>
+        <w:t xml:space="preserve"> met de Dashboard action.</w:t>
+      </w:r>
+    </w:p>
+    <w:p>
+      <w:pPr>
+        <w:pStyle w:val="Geenafstand"/>
         <w:ind w:left="708"/>
         <w:rPr>
           <w:sz w:val="24"/>
@@ -642,7 +779,7 @@
     </w:p>
     <w:p>
       <w:pPr>
-        <w:pStyle w:val="NoSpacing"/>
+        <w:pStyle w:val="Geenafstand"/>
         <w:rPr>
           <w:sz w:val="24"/>
           <w:szCs w:val="24"/>
@@ -672,7 +809,7 @@
     </w:p>
     <w:p>
       <w:pPr>
-        <w:pStyle w:val="NoSpacing"/>
+        <w:pStyle w:val="Geenafstand"/>
         <w:ind w:left="708"/>
         <w:rPr>
           <w:sz w:val="24"/>
@@ -726,7 +863,23 @@
           <w:sz w:val="24"/>
           <w:szCs w:val="24"/>
         </w:rPr>
-        <w:t>, je wilt een view partial inladen of je</w:t>
+        <w:t xml:space="preserve">, je wilt een view </w:t>
+      </w:r>
+      <w:proofErr w:type="spellStart"/>
+      <w:r>
+        <w:rPr>
+          <w:sz w:val="24"/>
+          <w:szCs w:val="24"/>
+        </w:rPr>
+        <w:t>partial</w:t>
+      </w:r>
+      <w:proofErr w:type="spellEnd"/>
+      <w:r>
+        <w:rPr>
+          <w:sz w:val="24"/>
+          <w:szCs w:val="24"/>
+        </w:rPr>
+        <w:t xml:space="preserve"> inladen of je</w:t>
       </w:r>
       <w:r>
         <w:rPr>
@@ -773,7 +926,7 @@
     </w:p>
     <w:p>
       <w:pPr>
-        <w:pStyle w:val="NoSpacing"/>
+        <w:pStyle w:val="Geenafstand"/>
         <w:ind w:firstLine="708"/>
         <w:rPr>
           <w:sz w:val="24"/>
@@ -804,7 +957,7 @@
     </w:p>
     <w:p>
       <w:pPr>
-        <w:pStyle w:val="NoSpacing"/>
+        <w:pStyle w:val="Geenafstand"/>
         <w:ind w:left="708"/>
         <w:rPr>
           <w:sz w:val="24"/>
@@ -816,12 +969,60 @@
           <w:sz w:val="24"/>
           <w:szCs w:val="24"/>
         </w:rPr>
-        <w:t xml:space="preserve">Het is logisch dat je bijv. data wilt ophalen uit een database, text, json of xml bestand. Dat soort functies doe je in het model en die data sla je ook op in het model, wat je weer meegeeft met de View. </w:t>
-      </w:r>
-    </w:p>
-    <w:p>
-      <w:pPr>
-        <w:pStyle w:val="NoSpacing"/>
+        <w:t xml:space="preserve">Het is logisch dat je bijv. data wilt ophalen uit een database, </w:t>
+      </w:r>
+      <w:proofErr w:type="spellStart"/>
+      <w:r>
+        <w:rPr>
+          <w:sz w:val="24"/>
+          <w:szCs w:val="24"/>
+        </w:rPr>
+        <w:t>text</w:t>
+      </w:r>
+      <w:proofErr w:type="spellEnd"/>
+      <w:r>
+        <w:rPr>
+          <w:sz w:val="24"/>
+          <w:szCs w:val="24"/>
+        </w:rPr>
+        <w:t xml:space="preserve">, </w:t>
+      </w:r>
+      <w:proofErr w:type="spellStart"/>
+      <w:r>
+        <w:rPr>
+          <w:sz w:val="24"/>
+          <w:szCs w:val="24"/>
+        </w:rPr>
+        <w:t>json</w:t>
+      </w:r>
+      <w:proofErr w:type="spellEnd"/>
+      <w:r>
+        <w:rPr>
+          <w:sz w:val="24"/>
+          <w:szCs w:val="24"/>
+        </w:rPr>
+        <w:t xml:space="preserve"> of </w:t>
+      </w:r>
+      <w:proofErr w:type="spellStart"/>
+      <w:r>
+        <w:rPr>
+          <w:sz w:val="24"/>
+          <w:szCs w:val="24"/>
+        </w:rPr>
+        <w:t>xml</w:t>
+      </w:r>
+      <w:proofErr w:type="spellEnd"/>
+      <w:r>
+        <w:rPr>
+          <w:sz w:val="24"/>
+          <w:szCs w:val="24"/>
+        </w:rPr>
+        <w:t xml:space="preserve"> bestand. Dat soort functies doe je in het model en die data sla je ook op in het model, wat je weer meegeeft met de View. </w:t>
+      </w:r>
+    </w:p>
+    <w:p>
+      <w:pPr>
+        <w:pStyle w:val="Geenafstand"/>
         <w:ind w:firstLine="708"/>
         <w:rPr>
           <w:sz w:val="24"/>
@@ -852,7 +1053,7 @@
     </w:p>
     <w:p>
       <w:pPr>
-        <w:pStyle w:val="NoSpacing"/>
+        <w:pStyle w:val="Geenafstand"/>
         <w:ind w:left="708"/>
         <w:rPr>
           <w:sz w:val="24"/>
@@ -878,12 +1079,92 @@
           <w:sz w:val="24"/>
           <w:szCs w:val="24"/>
         </w:rPr>
-        <w:t>niet echt met de controller. Maar wel ongeveer op een manier als bijv. een log-in functie in de model met een boolean return waarde en aangeroepen in een if-statement in de action. Op zo’n manier kun je bijv. naar andere pagina’s navigeren op basis van true of false.</w:t>
-      </w:r>
-    </w:p>
-    <w:p>
-      <w:pPr>
-        <w:pStyle w:val="NoSpacing"/>
+        <w:t xml:space="preserve">niet echt met de controller. Maar wel ongeveer op een manier als bijv. een </w:t>
+      </w:r>
+      <w:proofErr w:type="spellStart"/>
+      <w:r>
+        <w:rPr>
+          <w:sz w:val="24"/>
+          <w:szCs w:val="24"/>
+        </w:rPr>
+        <w:t>log-in</w:t>
+      </w:r>
+      <w:proofErr w:type="spellEnd"/>
+      <w:r>
+        <w:rPr>
+          <w:sz w:val="24"/>
+          <w:szCs w:val="24"/>
+        </w:rPr>
+        <w:t xml:space="preserve"> functie in de model met een </w:t>
+      </w:r>
+      <w:proofErr w:type="spellStart"/>
+      <w:r>
+        <w:rPr>
+          <w:sz w:val="24"/>
+          <w:szCs w:val="24"/>
+        </w:rPr>
+        <w:t>boolean</w:t>
+      </w:r>
+      <w:proofErr w:type="spellEnd"/>
+      <w:r>
+        <w:rPr>
+          <w:sz w:val="24"/>
+          <w:szCs w:val="24"/>
+        </w:rPr>
+        <w:t xml:space="preserve"> return waarde en aangeroepen in een </w:t>
+      </w:r>
+      <w:proofErr w:type="spellStart"/>
+      <w:r>
+        <w:rPr>
+          <w:sz w:val="24"/>
+          <w:szCs w:val="24"/>
+        </w:rPr>
+        <w:t>if</w:t>
+      </w:r>
+      <w:proofErr w:type="spellEnd"/>
+      <w:r>
+        <w:rPr>
+          <w:sz w:val="24"/>
+          <w:szCs w:val="24"/>
+        </w:rPr>
+        <w:t xml:space="preserve">-statement in de action. Op zo’n manier kun je bijv. naar andere pagina’s navigeren op basis van </w:t>
+      </w:r>
+      <w:proofErr w:type="spellStart"/>
+      <w:r>
+        <w:rPr>
+          <w:sz w:val="24"/>
+          <w:szCs w:val="24"/>
+        </w:rPr>
+        <w:t>true</w:t>
+      </w:r>
+      <w:proofErr w:type="spellEnd"/>
+      <w:r>
+        <w:rPr>
+          <w:sz w:val="24"/>
+          <w:szCs w:val="24"/>
+        </w:rPr>
+        <w:t xml:space="preserve"> of </w:t>
+      </w:r>
+      <w:proofErr w:type="spellStart"/>
+      <w:r>
+        <w:rPr>
+          <w:sz w:val="24"/>
+          <w:szCs w:val="24"/>
+        </w:rPr>
+        <w:t>false</w:t>
+      </w:r>
+      <w:proofErr w:type="spellEnd"/>
+      <w:r>
+        <w:rPr>
+          <w:sz w:val="24"/>
+          <w:szCs w:val="24"/>
+        </w:rPr>
+        <w:t>.</w:t>
+      </w:r>
+    </w:p>
+    <w:p>
+      <w:pPr>
+        <w:pStyle w:val="Geenafstand"/>
         <w:ind w:firstLine="708"/>
         <w:rPr>
           <w:sz w:val="24"/>
@@ -893,7 +1174,7 @@
     </w:p>
     <w:p>
       <w:pPr>
-        <w:pStyle w:val="NoSpacing"/>
+        <w:pStyle w:val="Geenafstand"/>
         <w:ind w:firstLine="708"/>
         <w:rPr>
           <w:sz w:val="24"/>
@@ -903,7 +1184,7 @@
     </w:p>
     <w:p>
       <w:pPr>
-        <w:pStyle w:val="NoSpacing"/>
+        <w:pStyle w:val="Geenafstand"/>
         <w:ind w:firstLine="708"/>
         <w:rPr>
           <w:sz w:val="24"/>
@@ -913,7 +1194,7 @@
     </w:p>
     <w:p>
       <w:pPr>
-        <w:pStyle w:val="NoSpacing"/>
+        <w:pStyle w:val="Geenafstand"/>
         <w:ind w:firstLine="708"/>
         <w:rPr>
           <w:sz w:val="24"/>
@@ -923,7 +1204,7 @@
     </w:p>
     <w:p>
       <w:pPr>
-        <w:pStyle w:val="NoSpacing"/>
+        <w:pStyle w:val="Geenafstand"/>
         <w:ind w:firstLine="708"/>
         <w:rPr>
           <w:sz w:val="24"/>
@@ -933,7 +1214,7 @@
     </w:p>
     <w:p>
       <w:pPr>
-        <w:pStyle w:val="NoSpacing"/>
+        <w:pStyle w:val="Geenafstand"/>
         <w:ind w:firstLine="708"/>
         <w:rPr>
           <w:sz w:val="24"/>
@@ -943,34 +1224,34 @@
     </w:p>
     <w:p>
       <w:pPr>
-        <w:pStyle w:val="NoSpacing"/>
-        <w:rPr>
-          <w:sz w:val="24"/>
-          <w:szCs w:val="24"/>
-        </w:rPr>
-      </w:pPr>
-    </w:p>
-    <w:p>
-      <w:pPr>
-        <w:pStyle w:val="NoSpacing"/>
-        <w:rPr>
-          <w:sz w:val="24"/>
-          <w:szCs w:val="24"/>
-        </w:rPr>
-      </w:pPr>
-    </w:p>
-    <w:p>
-      <w:pPr>
-        <w:pStyle w:val="NoSpacing"/>
-        <w:rPr>
-          <w:sz w:val="24"/>
-          <w:szCs w:val="24"/>
-        </w:rPr>
-      </w:pPr>
-    </w:p>
-    <w:p>
-      <w:pPr>
-        <w:pStyle w:val="NoSpacing"/>
+        <w:pStyle w:val="Geenafstand"/>
+        <w:rPr>
+          <w:sz w:val="24"/>
+          <w:szCs w:val="24"/>
+        </w:rPr>
+      </w:pPr>
+    </w:p>
+    <w:p>
+      <w:pPr>
+        <w:pStyle w:val="Geenafstand"/>
+        <w:rPr>
+          <w:sz w:val="24"/>
+          <w:szCs w:val="24"/>
+        </w:rPr>
+      </w:pPr>
+    </w:p>
+    <w:p>
+      <w:pPr>
+        <w:pStyle w:val="Geenafstand"/>
+        <w:rPr>
+          <w:sz w:val="24"/>
+          <w:szCs w:val="24"/>
+        </w:rPr>
+      </w:pPr>
+    </w:p>
+    <w:p>
+      <w:pPr>
+        <w:pStyle w:val="Geenafstand"/>
         <w:ind w:firstLine="708"/>
         <w:rPr>
           <w:sz w:val="24"/>
@@ -991,7 +1272,39 @@
           <w:szCs w:val="24"/>
         </w:rPr>
         <w:lastRenderedPageBreak/>
-        <w:t>Hier zie je duidelijk geillustreerd hoe zo’n MVC framework nou communiceert met de verschillende lagen</w:t>
+        <w:t xml:space="preserve">Hier zie je duidelijk </w:t>
+      </w:r>
+      <w:proofErr w:type="spellStart"/>
+      <w:r>
+        <w:rPr>
+          <w:sz w:val="24"/>
+          <w:szCs w:val="24"/>
+        </w:rPr>
+        <w:t>geillustreerd</w:t>
+      </w:r>
+      <w:proofErr w:type="spellEnd"/>
+      <w:r>
+        <w:rPr>
+          <w:sz w:val="24"/>
+          <w:szCs w:val="24"/>
+        </w:rPr>
+        <w:t xml:space="preserve"> hoe zo’n MVC </w:t>
+      </w:r>
+      <w:proofErr w:type="spellStart"/>
+      <w:r>
+        <w:rPr>
+          <w:sz w:val="24"/>
+          <w:szCs w:val="24"/>
+        </w:rPr>
+        <w:t>framework</w:t>
+      </w:r>
+      <w:proofErr w:type="spellEnd"/>
+      <w:r>
+        <w:rPr>
+          <w:sz w:val="24"/>
+          <w:szCs w:val="24"/>
+        </w:rPr>
+        <w:t xml:space="preserve"> nou communiceert met de verschillende lagen</w:t>
       </w:r>
       <w:r>
         <w:rPr>
@@ -1135,31 +1448,6 @@
         </w:rPr>
         <w:t>4. Uitleg verschil tussen ASP.NET en ASP.NET MVC</w:t>
       </w:r>
-      <w:r>
-        <w:rPr>
-          <w:b/>
-          <w:sz w:val="24"/>
-          <w:szCs w:val="24"/>
-        </w:rPr>
-        <w:tab/>
-      </w:r>
-      <w:r>
-        <w:rPr>
-          <w:b/>
-          <w:sz w:val="24"/>
-          <w:szCs w:val="24"/>
-        </w:rPr>
-        <w:tab/>
-      </w:r>
-      <w:r>
-        <w:rPr>
-          <w:b/>
-          <w:color w:val="FF0000"/>
-          <w:sz w:val="24"/>
-          <w:szCs w:val="24"/>
-        </w:rPr>
-        <w:t>EIGENLIJK NOG TE KORT</w:t>
-      </w:r>
     </w:p>
     <w:p>
       <w:pPr>
@@ -1222,7 +1510,23 @@
           <w:sz w:val="24"/>
           <w:szCs w:val="24"/>
         </w:rPr>
-        <w:t xml:space="preserve"> word gedreven door Models, Controllers en Views in een bepaalde workflow.</w:t>
+        <w:t xml:space="preserve"> word gedreven door </w:t>
+      </w:r>
+      <w:proofErr w:type="spellStart"/>
+      <w:r>
+        <w:rPr>
+          <w:sz w:val="24"/>
+          <w:szCs w:val="24"/>
+        </w:rPr>
+        <w:t>Models</w:t>
+      </w:r>
+      <w:proofErr w:type="spellEnd"/>
+      <w:r>
+        <w:rPr>
+          <w:sz w:val="24"/>
+          <w:szCs w:val="24"/>
+        </w:rPr>
+        <w:t>, Controllers en Views in een bepaalde workflow.</w:t>
       </w:r>
       <w:r>
         <w:rPr>
@@ -1236,14 +1540,46 @@
           <w:sz w:val="24"/>
           <w:szCs w:val="24"/>
         </w:rPr>
-        <w:t xml:space="preserve">Bij de meeste andere ontwikkelmethodes zoals Web Forms zit er een code behind file bij, zoals bij WPF. </w:t>
-      </w:r>
-      <w:r>
-        <w:rPr>
-          <w:sz w:val="24"/>
-          <w:szCs w:val="24"/>
-        </w:rPr>
-        <w:t xml:space="preserve">Dit betekend dat bij ASP.NET die view strikt verbonden is met de code behind file waaraan de view gekoppeld is. Bij ASP.NET MVC is alles </w:t>
+        <w:t xml:space="preserve">Bij de meeste andere ontwikkelmethodes zoals Web Forms zit er een code </w:t>
+      </w:r>
+      <w:proofErr w:type="spellStart"/>
+      <w:r>
+        <w:rPr>
+          <w:sz w:val="24"/>
+          <w:szCs w:val="24"/>
+        </w:rPr>
+        <w:t>behind</w:t>
+      </w:r>
+      <w:proofErr w:type="spellEnd"/>
+      <w:r>
+        <w:rPr>
+          <w:sz w:val="24"/>
+          <w:szCs w:val="24"/>
+        </w:rPr>
+        <w:t xml:space="preserve"> file bij, zoals bij WPF. </w:t>
+      </w:r>
+      <w:r>
+        <w:rPr>
+          <w:sz w:val="24"/>
+          <w:szCs w:val="24"/>
+        </w:rPr>
+        <w:t xml:space="preserve">Dit betekend dat bij ASP.NET die view strikt verbonden is met de code </w:t>
+      </w:r>
+      <w:proofErr w:type="spellStart"/>
+      <w:r>
+        <w:rPr>
+          <w:sz w:val="24"/>
+          <w:szCs w:val="24"/>
+        </w:rPr>
+        <w:t>behind</w:t>
+      </w:r>
+      <w:proofErr w:type="spellEnd"/>
+      <w:r>
+        <w:rPr>
+          <w:sz w:val="24"/>
+          <w:szCs w:val="24"/>
+        </w:rPr>
+        <w:t xml:space="preserve"> file waaraan de view gekoppeld is. Bij ASP.NET MVC is alles </w:t>
       </w:r>
       <w:r>
         <w:rPr>
@@ -1257,48 +1593,259 @@
           <w:sz w:val="24"/>
           <w:szCs w:val="24"/>
         </w:rPr>
-        <w:t xml:space="preserve"> van elkaar. Dit betekend dat je gemakkelijk views, controllers en models uit kan wisselen tussen elkaar zolang alle naamgeving en methodes maar aanwezig zijn. </w:t>
-      </w:r>
-    </w:p>
-    <w:p>
-      <w:pPr>
-        <w:rPr>
-          <w:sz w:val="24"/>
-          <w:szCs w:val="24"/>
-        </w:rPr>
-      </w:pPr>
-    </w:p>
-    <w:p>
-      <w:pPr>
-        <w:rPr>
-          <w:sz w:val="24"/>
-          <w:szCs w:val="24"/>
-        </w:rPr>
-      </w:pPr>
-    </w:p>
-    <w:p>
-      <w:pPr>
-        <w:rPr>
-          <w:sz w:val="24"/>
-          <w:szCs w:val="24"/>
-        </w:rPr>
-      </w:pPr>
-    </w:p>
-    <w:p>
-      <w:pPr>
-        <w:rPr>
-          <w:sz w:val="24"/>
-          <w:szCs w:val="24"/>
-        </w:rPr>
-      </w:pPr>
-    </w:p>
-    <w:p>
-      <w:pPr>
-        <w:rPr>
-          <w:sz w:val="24"/>
-          <w:szCs w:val="24"/>
-        </w:rPr>
-      </w:pPr>
+        <w:t xml:space="preserve"> van elkaar. Dit betekend dat je gemakkelijk views, controllers en </w:t>
+      </w:r>
+      <w:proofErr w:type="spellStart"/>
+      <w:r>
+        <w:rPr>
+          <w:sz w:val="24"/>
+          <w:szCs w:val="24"/>
+        </w:rPr>
+        <w:t>models</w:t>
+      </w:r>
+      <w:proofErr w:type="spellEnd"/>
+      <w:r>
+        <w:rPr>
+          <w:sz w:val="24"/>
+          <w:szCs w:val="24"/>
+        </w:rPr>
+        <w:t xml:space="preserve"> uit kan wisselen tussen elkaar zolang alle naamgeving</w:t>
+      </w:r>
+      <w:r>
+        <w:rPr>
+          <w:sz w:val="24"/>
+          <w:szCs w:val="24"/>
+        </w:rPr>
+        <w:t xml:space="preserve"> correct is </w:t>
+      </w:r>
+      <w:r>
+        <w:rPr>
+          <w:sz w:val="24"/>
+          <w:szCs w:val="24"/>
+        </w:rPr>
+        <w:t xml:space="preserve">en </w:t>
+      </w:r>
+      <w:r>
+        <w:rPr>
+          <w:sz w:val="24"/>
+          <w:szCs w:val="24"/>
+        </w:rPr>
+        <w:t xml:space="preserve">alle </w:t>
+      </w:r>
+      <w:r>
+        <w:rPr>
+          <w:sz w:val="24"/>
+          <w:szCs w:val="24"/>
+        </w:rPr>
+        <w:t xml:space="preserve">methodes aanwezig zijn. </w:t>
+      </w:r>
+      <w:r>
+        <w:rPr>
+          <w:sz w:val="24"/>
+          <w:szCs w:val="24"/>
+        </w:rPr>
+        <w:t xml:space="preserve">Een ander verschil tussen Web Forms en MVC is dat Web Forms </w:t>
+      </w:r>
+      <w:r>
+        <w:rPr>
+          <w:sz w:val="24"/>
+          <w:szCs w:val="24"/>
+        </w:rPr>
+        <w:t xml:space="preserve">gebruik maakt van </w:t>
+      </w:r>
+      <w:proofErr w:type="spellStart"/>
+      <w:r>
+        <w:rPr>
+          <w:sz w:val="24"/>
+          <w:szCs w:val="24"/>
+        </w:rPr>
+        <w:t>ViewState</w:t>
+      </w:r>
+      <w:proofErr w:type="spellEnd"/>
+      <w:r>
+        <w:rPr>
+          <w:sz w:val="24"/>
+          <w:szCs w:val="24"/>
+        </w:rPr>
+        <w:t xml:space="preserve"> terwijl MVC werkt met Model/</w:t>
+      </w:r>
+      <w:proofErr w:type="spellStart"/>
+      <w:r>
+        <w:rPr>
+          <w:sz w:val="24"/>
+          <w:szCs w:val="24"/>
+        </w:rPr>
+        <w:t>ViewModels</w:t>
+      </w:r>
+      <w:proofErr w:type="spellEnd"/>
+      <w:r>
+        <w:rPr>
+          <w:sz w:val="24"/>
+          <w:szCs w:val="24"/>
+        </w:rPr>
+        <w:t xml:space="preserve"> om tussen Views te navigeren. Als je een aantal server-side web</w:t>
+      </w:r>
+      <w:r>
+        <w:rPr>
+          <w:sz w:val="24"/>
+          <w:szCs w:val="24"/>
+        </w:rPr>
+        <w:t xml:space="preserve"> </w:t>
+      </w:r>
+      <w:proofErr w:type="spellStart"/>
+      <w:r>
+        <w:rPr>
+          <w:sz w:val="24"/>
+          <w:szCs w:val="24"/>
+        </w:rPr>
+        <w:t>controls</w:t>
+      </w:r>
+      <w:proofErr w:type="spellEnd"/>
+      <w:r>
+        <w:rPr>
+          <w:sz w:val="24"/>
+          <w:szCs w:val="24"/>
+        </w:rPr>
+        <w:t xml:space="preserve"> op een</w:t>
+      </w:r>
+      <w:r>
+        <w:rPr>
+          <w:sz w:val="24"/>
+          <w:szCs w:val="24"/>
+        </w:rPr>
+        <w:t xml:space="preserve"> </w:t>
+      </w:r>
+      <w:r>
+        <w:rPr>
+          <w:sz w:val="24"/>
+          <w:szCs w:val="24"/>
+        </w:rPr>
+        <w:t xml:space="preserve">pagina hebt staan wordt je </w:t>
+      </w:r>
+      <w:proofErr w:type="spellStart"/>
+      <w:r>
+        <w:rPr>
+          <w:sz w:val="24"/>
+          <w:szCs w:val="24"/>
+        </w:rPr>
+        <w:t>ViewState</w:t>
+      </w:r>
+      <w:proofErr w:type="spellEnd"/>
+      <w:r>
+        <w:rPr>
+          <w:sz w:val="24"/>
+          <w:szCs w:val="24"/>
+        </w:rPr>
+        <w:t xml:space="preserve"> een aanzienlijk </w:t>
+      </w:r>
+      <w:r>
+        <w:rPr>
+          <w:sz w:val="24"/>
+          <w:szCs w:val="24"/>
+        </w:rPr>
+        <w:t xml:space="preserve">stuk </w:t>
+      </w:r>
+      <w:r>
+        <w:rPr>
+          <w:sz w:val="24"/>
+          <w:szCs w:val="24"/>
+        </w:rPr>
+        <w:t>groter. Voor mobiele apparaten kan dit verveld zijn. Verder maakt Web Forms gebruik van code-</w:t>
+      </w:r>
+      <w:proofErr w:type="spellStart"/>
+      <w:r>
+        <w:rPr>
+          <w:sz w:val="24"/>
+          <w:szCs w:val="24"/>
+        </w:rPr>
+        <w:t>behind</w:t>
+      </w:r>
+      <w:proofErr w:type="spellEnd"/>
+      <w:r>
+        <w:rPr>
+          <w:sz w:val="24"/>
+          <w:szCs w:val="24"/>
+        </w:rPr>
+        <w:t xml:space="preserve"> </w:t>
+      </w:r>
+      <w:proofErr w:type="spellStart"/>
+      <w:r>
+        <w:rPr>
+          <w:sz w:val="24"/>
+          <w:szCs w:val="24"/>
+        </w:rPr>
+        <w:t>models</w:t>
+      </w:r>
+      <w:proofErr w:type="spellEnd"/>
+      <w:r>
+        <w:rPr>
+          <w:sz w:val="24"/>
+          <w:szCs w:val="24"/>
+        </w:rPr>
+        <w:t xml:space="preserve"> terwijl MVC gebruik maakt van </w:t>
+      </w:r>
+      <w:proofErr w:type="spellStart"/>
+      <w:r>
+        <w:rPr>
+          <w:sz w:val="24"/>
+          <w:szCs w:val="24"/>
+        </w:rPr>
+        <w:t>models</w:t>
+      </w:r>
+      <w:proofErr w:type="spellEnd"/>
+      <w:r>
+        <w:rPr>
+          <w:sz w:val="24"/>
+          <w:szCs w:val="24"/>
+        </w:rPr>
+        <w:t xml:space="preserve">. Als laatst maakt Web Forms gebruik van </w:t>
+      </w:r>
+      <w:proofErr w:type="spellStart"/>
+      <w:r>
+        <w:rPr>
+          <w:sz w:val="24"/>
+          <w:szCs w:val="24"/>
+        </w:rPr>
+        <w:t>IsPostBack</w:t>
+      </w:r>
+      <w:proofErr w:type="spellEnd"/>
+      <w:r>
+        <w:rPr>
+          <w:sz w:val="24"/>
+          <w:szCs w:val="24"/>
+        </w:rPr>
+        <w:t xml:space="preserve"> in plaats van MVC die gebruik maakt van Get en Set.</w:t>
+      </w:r>
+      <w:r>
+        <w:rPr>
+          <w:sz w:val="24"/>
+          <w:szCs w:val="24"/>
+        </w:rPr>
+        <w:t xml:space="preserve"> Ook is Web Forms applicatie minder goed te testen een MVC</w:t>
+      </w:r>
+      <w:r>
+        <w:rPr>
+          <w:sz w:val="24"/>
+          <w:szCs w:val="24"/>
+        </w:rPr>
+        <w:t xml:space="preserve"> </w:t>
+      </w:r>
+      <w:r>
+        <w:rPr>
+          <w:sz w:val="24"/>
+          <w:szCs w:val="24"/>
+        </w:rPr>
+        <w:t>applicatie</w:t>
+      </w:r>
+      <w:r>
+        <w:rPr>
+          <w:sz w:val="24"/>
+          <w:szCs w:val="24"/>
+        </w:rPr>
+        <w:t xml:space="preserve">. </w:t>
+      </w:r>
+      <w:bookmarkStart w:id="0" w:name="_GoBack"/>
+      <w:bookmarkEnd w:id="0"/>
     </w:p>
     <w:p>
       <w:pPr>
@@ -1375,35 +1922,7 @@
           <w:sz w:val="24"/>
           <w:szCs w:val="24"/>
         </w:rPr>
-        <w:t>Op het moment dat je navigeert naar een andere pagina bestaat er de mogelijkheid om een model mee</w:t>
-      </w:r>
-      <w:r>
-        <w:rPr>
-          <w:sz w:val="24"/>
-          <w:szCs w:val="24"/>
-        </w:rPr>
-        <w:t xml:space="preserve"> </w:t>
-      </w:r>
-      <w:r>
-        <w:rPr>
-          <w:sz w:val="24"/>
-          <w:szCs w:val="24"/>
-        </w:rPr>
-        <w:t>te geven</w:t>
-      </w:r>
-      <w:r>
-        <w:rPr>
-          <w:sz w:val="24"/>
-          <w:szCs w:val="24"/>
-        </w:rPr>
-        <w:t xml:space="preserve"> met de view</w:t>
-      </w:r>
-      <w:r>
-        <w:rPr>
-          <w:sz w:val="24"/>
-          <w:szCs w:val="24"/>
-        </w:rPr>
-        <w:t xml:space="preserve">. Een model zorgt ervoor dat je met </w:t>
+        <w:t xml:space="preserve">Op het moment dat je navigeert naar een andere pagina bestaat er de mogelijkheid om een model mee te geven met de view. Een model zorgt ervoor dat je met </w:t>
       </w:r>
       <w:r>
         <w:rPr>
@@ -1417,28 +1936,7 @@
           <w:sz w:val="24"/>
           <w:szCs w:val="24"/>
         </w:rPr>
-        <w:t xml:space="preserve"> waardes kunt werken</w:t>
-      </w:r>
-      <w:r>
-        <w:rPr>
-          <w:sz w:val="24"/>
-          <w:szCs w:val="24"/>
-        </w:rPr>
-        <w:t xml:space="preserve"> in je view</w:t>
-      </w:r>
-      <w:r>
-        <w:rPr>
-          <w:sz w:val="24"/>
-          <w:szCs w:val="24"/>
-        </w:rPr>
-        <w:t>.</w:t>
-      </w:r>
-      <w:r>
-        <w:rPr>
-          <w:sz w:val="24"/>
-          <w:szCs w:val="24"/>
-        </w:rPr>
-        <w:t xml:space="preserve"> Neem als voorbeeld het navigeren naar de profiel pagina van een login functie. </w:t>
+        <w:t xml:space="preserve"> waardes kunt werken in je view. Neem als voorbeeld het navigeren naar de profiel pagina van een login functie. </w:t>
       </w:r>
       <w:r>
         <w:rPr>
@@ -1869,8 +2367,17 @@
           <w:sz w:val="24"/>
           <w:szCs w:val="24"/>
         </w:rPr>
-        <w:t>geen verwerkingingen</w:t>
-      </w:r>
+        <w:t xml:space="preserve">geen </w:t>
+      </w:r>
+      <w:proofErr w:type="spellStart"/>
+      <w:r>
+        <w:rPr>
+          <w:sz w:val="24"/>
+          <w:szCs w:val="24"/>
+        </w:rPr>
+        <w:t>verwerkingingen</w:t>
+      </w:r>
+      <w:proofErr w:type="spellEnd"/>
       <w:r>
         <w:rPr>
           <w:sz w:val="24"/>
@@ -2003,7 +2510,23 @@
           <w:sz w:val="24"/>
           <w:szCs w:val="24"/>
         </w:rPr>
-        <w:t xml:space="preserve">door middel van een model en de Razor syntax </w:t>
+        <w:t xml:space="preserve">door middel van een model en de </w:t>
+      </w:r>
+      <w:proofErr w:type="spellStart"/>
+      <w:r>
+        <w:rPr>
+          <w:sz w:val="24"/>
+          <w:szCs w:val="24"/>
+        </w:rPr>
+        <w:t>Razor</w:t>
+      </w:r>
+      <w:proofErr w:type="spellEnd"/>
+      <w:r>
+        <w:rPr>
+          <w:sz w:val="24"/>
+          <w:szCs w:val="24"/>
+        </w:rPr>
+        <w:t xml:space="preserve"> syntax </w:t>
       </w:r>
       <w:r>
         <w:rPr>
@@ -2066,7 +2589,23 @@
           <w:sz w:val="24"/>
           <w:szCs w:val="24"/>
         </w:rPr>
-        <w:t xml:space="preserve"> Wij komen later in de les terug op de Razor </w:t>
+        <w:t xml:space="preserve"> Wij komen later in de les terug op de </w:t>
+      </w:r>
+      <w:proofErr w:type="spellStart"/>
+      <w:r>
+        <w:rPr>
+          <w:sz w:val="24"/>
+          <w:szCs w:val="24"/>
+        </w:rPr>
+        <w:t>Razor</w:t>
+      </w:r>
+      <w:proofErr w:type="spellEnd"/>
+      <w:r>
+        <w:rPr>
+          <w:sz w:val="24"/>
+          <w:szCs w:val="24"/>
+        </w:rPr>
+        <w:t xml:space="preserve"> </w:t>
       </w:r>
       <w:r>
         <w:rPr>
@@ -2317,6 +2856,7 @@
         </w:rPr>
         <w:t xml:space="preserve"> </w:t>
       </w:r>
+      <w:proofErr w:type="spellStart"/>
       <w:r>
         <w:rPr>
           <w:sz w:val="24"/>
@@ -2324,6 +2864,7 @@
         </w:rPr>
         <w:t>request</w:t>
       </w:r>
+      <w:proofErr w:type="spellEnd"/>
       <w:r>
         <w:rPr>
           <w:sz w:val="24"/>
@@ -2331,6 +2872,7 @@
         </w:rPr>
         <w:t xml:space="preserve">. Deze </w:t>
       </w:r>
+      <w:proofErr w:type="spellStart"/>
       <w:r>
         <w:rPr>
           <w:sz w:val="24"/>
@@ -2338,6 +2880,7 @@
         </w:rPr>
         <w:t>requests</w:t>
       </w:r>
+      <w:proofErr w:type="spellEnd"/>
       <w:r>
         <w:rPr>
           <w:sz w:val="24"/>
@@ -2429,6 +2972,7 @@
         </w:rPr>
         <w:t xml:space="preserve">Een knop in de view kan gekoppeld worden aan verschillende methodes in de view liggend aan wat je wilt doen. Een controller kan dan verschillende </w:t>
       </w:r>
+      <w:proofErr w:type="spellStart"/>
       <w:r>
         <w:rPr>
           <w:sz w:val="24"/>
@@ -2455,8 +2999,17 @@
           <w:sz w:val="24"/>
           <w:szCs w:val="24"/>
         </w:rPr>
-        <w:t xml:space="preserve">esults </w:t>
-      </w:r>
+        <w:t>esults</w:t>
+      </w:r>
+      <w:proofErr w:type="spellEnd"/>
+      <w:r>
+        <w:rPr>
+          <w:sz w:val="24"/>
+          <w:szCs w:val="24"/>
+        </w:rPr>
+        <w:t xml:space="preserve"> </w:t>
+      </w:r>
+      <w:proofErr w:type="spellStart"/>
       <w:r>
         <w:rPr>
           <w:sz w:val="24"/>
@@ -2464,6 +3017,7 @@
         </w:rPr>
         <w:t>returnen</w:t>
       </w:r>
+      <w:proofErr w:type="spellEnd"/>
       <w:r>
         <w:rPr>
           <w:sz w:val="24"/>
@@ -2532,7 +3086,23 @@
           <w:sz w:val="24"/>
           <w:szCs w:val="24"/>
         </w:rPr>
-        <w:t xml:space="preserve"> Met deze return values stuur je je gewenste model mee in de view.</w:t>
+        <w:t xml:space="preserve"> Met deze return </w:t>
+      </w:r>
+      <w:proofErr w:type="spellStart"/>
+      <w:r>
+        <w:rPr>
+          <w:sz w:val="24"/>
+          <w:szCs w:val="24"/>
+        </w:rPr>
+        <w:t>values</w:t>
+      </w:r>
+      <w:proofErr w:type="spellEnd"/>
+      <w:r>
+        <w:rPr>
+          <w:sz w:val="24"/>
+          <w:szCs w:val="24"/>
+        </w:rPr>
+        <w:t xml:space="preserve"> stuur je je gewenste model mee in de view.</w:t>
       </w:r>
     </w:p>
     <w:p>
@@ -2575,7 +3145,15 @@
           <w:sz w:val="24"/>
           <w:szCs w:val="24"/>
         </w:rPr>
-        <w:t>(User</w:t>
+        <w:t>(</w:t>
+      </w:r>
+      <w:proofErr w:type="spellStart"/>
+      <w:r>
+        <w:rPr>
+          <w:sz w:val="24"/>
+          <w:szCs w:val="24"/>
+        </w:rPr>
+        <w:t>User</w:t>
       </w:r>
       <w:r>
         <w:rPr>
@@ -2584,6 +3162,7 @@
         </w:rPr>
         <w:t>Controller</w:t>
       </w:r>
+      <w:proofErr w:type="spellEnd"/>
       <w:r>
         <w:rPr>
           <w:sz w:val="24"/>
@@ -2748,8 +3327,17 @@
           <w:sz w:val="24"/>
           <w:szCs w:val="24"/>
         </w:rPr>
-        <w:t>wee soorten HTTP requests</w:t>
-      </w:r>
+        <w:t xml:space="preserve">wee soorten HTTP </w:t>
+      </w:r>
+      <w:proofErr w:type="spellStart"/>
+      <w:r>
+        <w:rPr>
+          <w:sz w:val="24"/>
+          <w:szCs w:val="24"/>
+        </w:rPr>
+        <w:t>requests</w:t>
+      </w:r>
+      <w:proofErr w:type="spellEnd"/>
       <w:r>
         <w:rPr>
           <w:sz w:val="24"/>
@@ -2818,7 +3406,23 @@
           <w:sz w:val="24"/>
           <w:szCs w:val="24"/>
         </w:rPr>
-        <w:t xml:space="preserve">met behulp van attributes </w:t>
+        <w:t xml:space="preserve">met behulp van </w:t>
+      </w:r>
+      <w:proofErr w:type="spellStart"/>
+      <w:r>
+        <w:rPr>
+          <w:sz w:val="24"/>
+          <w:szCs w:val="24"/>
+        </w:rPr>
+        <w:t>attributes</w:t>
+      </w:r>
+      <w:proofErr w:type="spellEnd"/>
+      <w:r>
+        <w:rPr>
+          <w:sz w:val="24"/>
+          <w:szCs w:val="24"/>
+        </w:rPr>
+        <w:t xml:space="preserve"> </w:t>
       </w:r>
       <w:r>
         <w:rPr>
@@ -2860,8 +3464,17 @@
           <w:sz w:val="24"/>
           <w:szCs w:val="24"/>
         </w:rPr>
-        <w:t>alleen get requests</w:t>
-      </w:r>
+        <w:t xml:space="preserve">alleen get </w:t>
+      </w:r>
+      <w:proofErr w:type="spellStart"/>
+      <w:r>
+        <w:rPr>
+          <w:sz w:val="24"/>
+          <w:szCs w:val="24"/>
+        </w:rPr>
+        <w:t>requests</w:t>
+      </w:r>
+      <w:proofErr w:type="spellEnd"/>
       <w:r>
         <w:rPr>
           <w:sz w:val="24"/>
@@ -2874,7 +3487,23 @@
           <w:sz w:val="24"/>
           <w:szCs w:val="24"/>
         </w:rPr>
-        <w:t xml:space="preserve"> of alleen post requests </w:t>
+        <w:t xml:space="preserve"> of alleen post </w:t>
+      </w:r>
+      <w:proofErr w:type="spellStart"/>
+      <w:r>
+        <w:rPr>
+          <w:sz w:val="24"/>
+          <w:szCs w:val="24"/>
+        </w:rPr>
+        <w:t>requests</w:t>
+      </w:r>
+      <w:proofErr w:type="spellEnd"/>
+      <w:r>
+        <w:rPr>
+          <w:sz w:val="24"/>
+          <w:szCs w:val="24"/>
+        </w:rPr>
+        <w:t xml:space="preserve"> </w:t>
       </w:r>
       <w:r>
         <w:rPr>
@@ -3080,22 +3709,48 @@
           <w:szCs w:val="24"/>
         </w:rPr>
         <w:lastRenderedPageBreak/>
-        <w:t>9. Razor</w:t>
-      </w:r>
-    </w:p>
-    <w:p>
-      <w:pPr>
-        <w:rPr>
-          <w:sz w:val="24"/>
-          <w:szCs w:val="24"/>
-        </w:rPr>
-      </w:pPr>
-      <w:r>
-        <w:rPr>
-          <w:sz w:val="24"/>
-          <w:szCs w:val="24"/>
-        </w:rPr>
-        <w:t>De Razor engine zorgt er als het ware voor dat je C#</w:t>
+        <w:t xml:space="preserve">9. </w:t>
+      </w:r>
+      <w:proofErr w:type="spellStart"/>
+      <w:r>
+        <w:rPr>
+          <w:b/>
+          <w:sz w:val="24"/>
+          <w:szCs w:val="24"/>
+        </w:rPr>
+        <w:t>Razor</w:t>
+      </w:r>
+      <w:proofErr w:type="spellEnd"/>
+    </w:p>
+    <w:p>
+      <w:pPr>
+        <w:rPr>
+          <w:sz w:val="24"/>
+          <w:szCs w:val="24"/>
+        </w:rPr>
+      </w:pPr>
+      <w:r>
+        <w:rPr>
+          <w:sz w:val="24"/>
+          <w:szCs w:val="24"/>
+        </w:rPr>
+        <w:t xml:space="preserve">De </w:t>
+      </w:r>
+      <w:proofErr w:type="spellStart"/>
+      <w:r>
+        <w:rPr>
+          <w:sz w:val="24"/>
+          <w:szCs w:val="24"/>
+        </w:rPr>
+        <w:t>Razor</w:t>
+      </w:r>
+      <w:proofErr w:type="spellEnd"/>
+      <w:r>
+        <w:rPr>
+          <w:sz w:val="24"/>
+          <w:szCs w:val="24"/>
+        </w:rPr>
+        <w:t xml:space="preserve"> engine zorgt er als het ware voor dat je C#</w:t>
       </w:r>
       <w:r>
         <w:rPr>
@@ -3256,7 +3911,23 @@
           <w:sz w:val="24"/>
           <w:szCs w:val="24"/>
         </w:rPr>
-        <w:t xml:space="preserve">Je kan met Razor ook variabelen aanmaken in de view zolang de </w:t>
+        <w:t xml:space="preserve">Je kan met </w:t>
+      </w:r>
+      <w:proofErr w:type="spellStart"/>
+      <w:r>
+        <w:rPr>
+          <w:sz w:val="24"/>
+          <w:szCs w:val="24"/>
+        </w:rPr>
+        <w:t>Razor</w:t>
+      </w:r>
+      <w:proofErr w:type="spellEnd"/>
+      <w:r>
+        <w:rPr>
+          <w:sz w:val="24"/>
+          <w:szCs w:val="24"/>
+        </w:rPr>
+        <w:t xml:space="preserve"> ook variabelen aanmaken in de view zolang de </w:t>
       </w:r>
       <w:r>
         <w:rPr>
@@ -3277,7 +3948,23 @@
           <w:sz w:val="24"/>
           <w:szCs w:val="24"/>
         </w:rPr>
-        <w:t xml:space="preserve"> Al kun je functies met Razor gemakkelijk in de view uitvoeren is het over het algemeen niet </w:t>
+        <w:t xml:space="preserve"> Al kun je functies met </w:t>
+      </w:r>
+      <w:proofErr w:type="spellStart"/>
+      <w:r>
+        <w:rPr>
+          <w:sz w:val="24"/>
+          <w:szCs w:val="24"/>
+        </w:rPr>
+        <w:t>Razor</w:t>
+      </w:r>
+      <w:proofErr w:type="spellEnd"/>
+      <w:r>
+        <w:rPr>
+          <w:sz w:val="24"/>
+          <w:szCs w:val="24"/>
+        </w:rPr>
+        <w:t xml:space="preserve"> gemakkelijk in de view uitvoeren is het over het algemeen niet </w:t>
       </w:r>
       <w:r>
         <w:rPr>
@@ -3383,7 +4070,23 @@
           <w:sz w:val="24"/>
           <w:szCs w:val="24"/>
         </w:rPr>
-        <w:t>met Razor:</w:t>
+        <w:t xml:space="preserve">met </w:t>
+      </w:r>
+      <w:proofErr w:type="spellStart"/>
+      <w:r>
+        <w:rPr>
+          <w:sz w:val="24"/>
+          <w:szCs w:val="24"/>
+        </w:rPr>
+        <w:t>Razor</w:t>
+      </w:r>
+      <w:proofErr w:type="spellEnd"/>
+      <w:r>
+        <w:rPr>
+          <w:sz w:val="24"/>
+          <w:szCs w:val="24"/>
+        </w:rPr>
+        <w:t>:</w:t>
       </w:r>
       <w:r>
         <w:rPr>
@@ -3647,13 +4350,31 @@
         </w:rPr>
         <w:t xml:space="preserve"> een </w:t>
       </w:r>
-      <w:r>
-        <w:rPr>
-          <w:sz w:val="24"/>
-          <w:szCs w:val="24"/>
-        </w:rPr>
-        <w:t>HtmlString of MvcHtmlString</w:t>
-      </w:r>
+      <w:proofErr w:type="spellStart"/>
+      <w:r>
+        <w:rPr>
+          <w:sz w:val="24"/>
+          <w:szCs w:val="24"/>
+        </w:rPr>
+        <w:t>HtmlString</w:t>
+      </w:r>
+      <w:proofErr w:type="spellEnd"/>
+      <w:r>
+        <w:rPr>
+          <w:sz w:val="24"/>
+          <w:szCs w:val="24"/>
+        </w:rPr>
+        <w:t xml:space="preserve"> of </w:t>
+      </w:r>
+      <w:proofErr w:type="spellStart"/>
+      <w:r>
+        <w:rPr>
+          <w:sz w:val="24"/>
+          <w:szCs w:val="24"/>
+        </w:rPr>
+        <w:t>MvcHtmlString</w:t>
+      </w:r>
+      <w:proofErr w:type="spellEnd"/>
       <w:r>
         <w:rPr>
           <w:sz w:val="24"/>
@@ -3666,7 +4387,23 @@
           <w:sz w:val="24"/>
           <w:szCs w:val="24"/>
         </w:rPr>
-        <w:t>wat automatisch door Razor word verwerkt als HTML, zou je hierbij een normale string terugkrijgen word het niet verwerkt als HTML en krijg je lelijke tekst op webpagina</w:t>
+        <w:t xml:space="preserve">wat automatisch door </w:t>
+      </w:r>
+      <w:proofErr w:type="spellStart"/>
+      <w:r>
+        <w:rPr>
+          <w:sz w:val="24"/>
+          <w:szCs w:val="24"/>
+        </w:rPr>
+        <w:t>Razor</w:t>
+      </w:r>
+      <w:proofErr w:type="spellEnd"/>
+      <w:r>
+        <w:rPr>
+          <w:sz w:val="24"/>
+          <w:szCs w:val="24"/>
+        </w:rPr>
+        <w:t xml:space="preserve"> word verwerkt als HTML, zou je hierbij een normale string terugkrijgen word het niet verwerkt als HTML en krijg je lelijke tekst op webpagina</w:t>
       </w:r>
       <w:r>
         <w:rPr>
@@ -3796,76 +4533,124 @@
           <w:lang w:val="en-US" w:eastAsia="nl-NL"/>
         </w:rPr>
       </w:pPr>
+      <w:proofErr w:type="spellStart"/>
       <w:r>
         <w:rPr>
           <w:lang w:val="en-US" w:eastAsia="nl-NL"/>
         </w:rPr>
-        <w:t>Html.ActionLink()</w:t>
-      </w:r>
+        <w:t>Html.ActionLink</w:t>
+      </w:r>
+      <w:proofErr w:type="spellEnd"/>
       <w:r>
         <w:rPr>
           <w:lang w:val="en-US" w:eastAsia="nl-NL"/>
         </w:rPr>
+        <w:t>()</w:t>
+      </w:r>
+      <w:r>
+        <w:rPr>
+          <w:lang w:val="en-US" w:eastAsia="nl-NL"/>
+        </w:rPr>
         <w:tab/>
       </w:r>
+      <w:proofErr w:type="spellStart"/>
       <w:r>
         <w:rPr>
           <w:lang w:val="en-US" w:eastAsia="nl-NL"/>
         </w:rPr>
-        <w:t>Html.BeginForm()</w:t>
-      </w:r>
+        <w:t>Html.BeginForm</w:t>
+      </w:r>
+      <w:proofErr w:type="spellEnd"/>
       <w:r>
         <w:rPr>
           <w:lang w:val="en-US" w:eastAsia="nl-NL"/>
         </w:rPr>
+        <w:t>()</w:t>
+      </w:r>
+      <w:r>
+        <w:rPr>
+          <w:lang w:val="en-US" w:eastAsia="nl-NL"/>
+        </w:rPr>
         <w:tab/>
       </w:r>
+      <w:proofErr w:type="spellStart"/>
       <w:r>
         <w:rPr>
           <w:lang w:val="en-US" w:eastAsia="nl-NL"/>
         </w:rPr>
-        <w:t>Html.CheckBox()</w:t>
-      </w:r>
+        <w:t>Html.CheckBox</w:t>
+      </w:r>
+      <w:proofErr w:type="spellEnd"/>
       <w:r>
         <w:rPr>
           <w:lang w:val="en-US" w:eastAsia="nl-NL"/>
         </w:rPr>
+        <w:t>()</w:t>
+      </w:r>
+      <w:r>
+        <w:rPr>
+          <w:lang w:val="en-US" w:eastAsia="nl-NL"/>
+        </w:rPr>
         <w:tab/>
       </w:r>
+      <w:proofErr w:type="spellStart"/>
       <w:r>
         <w:rPr>
           <w:lang w:val="en-US" w:eastAsia="nl-NL"/>
         </w:rPr>
-        <w:t>Html.DropDownList()</w:t>
-      </w:r>
+        <w:t>Html.DropDownList</w:t>
+      </w:r>
+      <w:proofErr w:type="spellEnd"/>
       <w:r>
         <w:rPr>
           <w:lang w:val="en-US" w:eastAsia="nl-NL"/>
         </w:rPr>
+        <w:t>()</w:t>
+      </w:r>
+      <w:r>
+        <w:rPr>
+          <w:lang w:val="en-US" w:eastAsia="nl-NL"/>
+        </w:rPr>
         <w:br/>
       </w:r>
+      <w:proofErr w:type="spellStart"/>
       <w:r>
         <w:rPr>
           <w:lang w:val="en-US" w:eastAsia="nl-NL"/>
         </w:rPr>
-        <w:t>Html.EndForm()</w:t>
-      </w:r>
+        <w:t>Html.EndForm</w:t>
+      </w:r>
+      <w:proofErr w:type="spellEnd"/>
       <w:r>
         <w:rPr>
           <w:lang w:val="en-US" w:eastAsia="nl-NL"/>
         </w:rPr>
+        <w:t>()</w:t>
+      </w:r>
+      <w:r>
+        <w:rPr>
+          <w:lang w:val="en-US" w:eastAsia="nl-NL"/>
+        </w:rPr>
         <w:tab/>
       </w:r>
+      <w:proofErr w:type="spellStart"/>
       <w:r>
         <w:rPr>
           <w:lang w:val="en-US" w:eastAsia="nl-NL"/>
         </w:rPr>
-        <w:t>Html.Hidden()</w:t>
-      </w:r>
+        <w:t>Html.Hidden</w:t>
+      </w:r>
+      <w:proofErr w:type="spellEnd"/>
       <w:r>
         <w:rPr>
           <w:lang w:val="en-US" w:eastAsia="nl-NL"/>
         </w:rPr>
+        <w:t>()</w:t>
+      </w:r>
+      <w:r>
+        <w:rPr>
+          <w:lang w:val="en-US" w:eastAsia="nl-NL"/>
+        </w:rPr>
         <w:tab/>
       </w:r>
       <w:r>
@@ -3874,16 +4659,24 @@
         </w:rPr>
         <w:tab/>
       </w:r>
+      <w:proofErr w:type="spellStart"/>
       <w:r>
         <w:rPr>
           <w:lang w:val="en-US" w:eastAsia="nl-NL"/>
         </w:rPr>
-        <w:t>Html.ListBox()</w:t>
-      </w:r>
+        <w:t>Html.ListBox</w:t>
+      </w:r>
+      <w:proofErr w:type="spellEnd"/>
       <w:r>
         <w:rPr>
           <w:lang w:val="en-US" w:eastAsia="nl-NL"/>
         </w:rPr>
+        <w:t>()</w:t>
+      </w:r>
+      <w:r>
+        <w:rPr>
+          <w:lang w:val="en-US" w:eastAsia="nl-NL"/>
+        </w:rPr>
         <w:tab/>
       </w:r>
       <w:r>
@@ -3892,47 +4685,79 @@
         </w:rPr>
         <w:tab/>
       </w:r>
+      <w:proofErr w:type="spellStart"/>
       <w:r>
         <w:rPr>
           <w:lang w:val="en-US" w:eastAsia="nl-NL"/>
         </w:rPr>
-        <w:t>Html.Password()</w:t>
-      </w:r>
+        <w:t>Html.Password</w:t>
+      </w:r>
+      <w:proofErr w:type="spellEnd"/>
       <w:r>
         <w:rPr>
           <w:lang w:val="en-US" w:eastAsia="nl-NL"/>
         </w:rPr>
+        <w:t>()</w:t>
+      </w:r>
+      <w:r>
+        <w:rPr>
+          <w:lang w:val="en-US" w:eastAsia="nl-NL"/>
+        </w:rPr>
         <w:br/>
       </w:r>
+      <w:proofErr w:type="spellStart"/>
       <w:r>
         <w:rPr>
           <w:lang w:val="en-US" w:eastAsia="nl-NL"/>
         </w:rPr>
-        <w:t>Html.RadioButton()</w:t>
-      </w:r>
+        <w:t>Html.RadioButton</w:t>
+      </w:r>
+      <w:proofErr w:type="spellEnd"/>
       <w:r>
         <w:rPr>
           <w:lang w:val="en-US" w:eastAsia="nl-NL"/>
         </w:rPr>
+        <w:t>()</w:t>
+      </w:r>
+      <w:r>
+        <w:rPr>
+          <w:lang w:val="en-US" w:eastAsia="nl-NL"/>
+        </w:rPr>
         <w:tab/>
       </w:r>
+      <w:proofErr w:type="spellStart"/>
       <w:r>
         <w:rPr>
           <w:lang w:val="en-US" w:eastAsia="nl-NL"/>
         </w:rPr>
-        <w:t>Html.TextArea()</w:t>
-      </w:r>
+        <w:t>Html.TextArea</w:t>
+      </w:r>
+      <w:proofErr w:type="spellEnd"/>
       <w:r>
         <w:rPr>
           <w:lang w:val="en-US" w:eastAsia="nl-NL"/>
         </w:rPr>
+        <w:t>()</w:t>
+      </w:r>
+      <w:r>
+        <w:rPr>
+          <w:lang w:val="en-US" w:eastAsia="nl-NL"/>
+        </w:rPr>
         <w:tab/>
       </w:r>
+      <w:proofErr w:type="spellStart"/>
       <w:r>
         <w:rPr>
           <w:lang w:val="en-US" w:eastAsia="nl-NL"/>
         </w:rPr>
-        <w:t>Html.TextBox()</w:t>
+        <w:t>Html.TextBox</w:t>
+      </w:r>
+      <w:proofErr w:type="spellEnd"/>
+      <w:r>
+        <w:rPr>
+          <w:lang w:val="en-US" w:eastAsia="nl-NL"/>
+        </w:rPr>
+        <w:t>()</w:t>
       </w:r>
     </w:p>
     <w:p>
@@ -4377,14 +5202,32 @@
           <w:sz w:val="24"/>
           <w:szCs w:val="24"/>
         </w:rPr>
-        <w:t>11. jQuery Ajax</w:t>
-      </w:r>
+        <w:t xml:space="preserve">11. </w:t>
+      </w:r>
+      <w:proofErr w:type="spellStart"/>
       <w:r>
         <w:rPr>
           <w:b/>
           <w:sz w:val="24"/>
           <w:szCs w:val="24"/>
         </w:rPr>
+        <w:t>jQuery</w:t>
+      </w:r>
+      <w:proofErr w:type="spellEnd"/>
+      <w:r>
+        <w:rPr>
+          <w:b/>
+          <w:sz w:val="24"/>
+          <w:szCs w:val="24"/>
+        </w:rPr>
+        <w:t xml:space="preserve"> Ajax</w:t>
+      </w:r>
+      <w:r>
+        <w:rPr>
+          <w:b/>
+          <w:sz w:val="24"/>
+          <w:szCs w:val="24"/>
+        </w:rPr>
         <w:t xml:space="preserve"> </w:t>
       </w:r>
       <w:r>
@@ -4442,12 +5285,53 @@
         </w:rPr>
         <w:t>Ajax staat voor “</w:t>
       </w:r>
-      <w:r>
-        <w:rPr>
-          <w:sz w:val="24"/>
-          <w:szCs w:val="24"/>
-        </w:rPr>
-        <w:t>Asynchronous JavaScript and XML</w:t>
+      <w:proofErr w:type="spellStart"/>
+      <w:r>
+        <w:rPr>
+          <w:sz w:val="24"/>
+          <w:szCs w:val="24"/>
+        </w:rPr>
+        <w:t>Asynchronous</w:t>
+      </w:r>
+      <w:proofErr w:type="spellEnd"/>
+      <w:r>
+        <w:rPr>
+          <w:sz w:val="24"/>
+          <w:szCs w:val="24"/>
+        </w:rPr>
+        <w:t xml:space="preserve"> </w:t>
+      </w:r>
+      <w:proofErr w:type="spellStart"/>
+      <w:r>
+        <w:rPr>
+          <w:sz w:val="24"/>
+          <w:szCs w:val="24"/>
+        </w:rPr>
+        <w:t>JavaScript</w:t>
+      </w:r>
+      <w:proofErr w:type="spellEnd"/>
+      <w:r>
+        <w:rPr>
+          <w:sz w:val="24"/>
+          <w:szCs w:val="24"/>
+        </w:rPr>
+        <w:t xml:space="preserve"> </w:t>
+      </w:r>
+      <w:proofErr w:type="spellStart"/>
+      <w:r>
+        <w:rPr>
+          <w:sz w:val="24"/>
+          <w:szCs w:val="24"/>
+        </w:rPr>
+        <w:t>and</w:t>
+      </w:r>
+      <w:proofErr w:type="spellEnd"/>
+      <w:r>
+        <w:rPr>
+          <w:sz w:val="24"/>
+          <w:szCs w:val="24"/>
+        </w:rPr>
+        <w:t xml:space="preserve"> XML</w:t>
       </w:r>
       <w:r>
         <w:rPr>
@@ -4545,7 +5429,23 @@
           <w:sz w:val="24"/>
           <w:szCs w:val="24"/>
         </w:rPr>
-        <w:t>Ajax maakt ook gebruik van HTTP requests zoals: Get en post. Voor een Ajax call kun je meerdere soorten datatypes ontvangen zoals tekst, HTML</w:t>
+        <w:t xml:space="preserve">Ajax maakt ook gebruik van HTTP </w:t>
+      </w:r>
+      <w:proofErr w:type="spellStart"/>
+      <w:r>
+        <w:rPr>
+          <w:sz w:val="24"/>
+          <w:szCs w:val="24"/>
+        </w:rPr>
+        <w:t>requests</w:t>
+      </w:r>
+      <w:proofErr w:type="spellEnd"/>
+      <w:r>
+        <w:rPr>
+          <w:sz w:val="24"/>
+          <w:szCs w:val="24"/>
+        </w:rPr>
+        <w:t xml:space="preserve"> zoals: Get en post. Voor een Ajax call kun je meerdere soorten datatypes ontvangen zoals tekst, HTML</w:t>
       </w:r>
       <w:r>
         <w:rPr>
@@ -4559,8 +5459,17 @@
           <w:sz w:val="24"/>
           <w:szCs w:val="24"/>
         </w:rPr>
-        <w:t xml:space="preserve"> Json</w:t>
-      </w:r>
+        <w:t xml:space="preserve"> </w:t>
+      </w:r>
+      <w:proofErr w:type="spellStart"/>
+      <w:r>
+        <w:rPr>
+          <w:sz w:val="24"/>
+          <w:szCs w:val="24"/>
+        </w:rPr>
+        <w:t>Json</w:t>
+      </w:r>
+      <w:proofErr w:type="spellEnd"/>
       <w:r>
         <w:rPr>
           <w:sz w:val="24"/>
@@ -4651,7 +5560,23 @@
           <w:sz w:val="24"/>
           <w:szCs w:val="24"/>
         </w:rPr>
-        <w:t>map zoals google maps inladen als je op een knop klikt om performance impacts te voorkomen,</w:t>
+        <w:t xml:space="preserve">map zoals google </w:t>
+      </w:r>
+      <w:proofErr w:type="spellStart"/>
+      <w:r>
+        <w:rPr>
+          <w:sz w:val="24"/>
+          <w:szCs w:val="24"/>
+        </w:rPr>
+        <w:t>maps</w:t>
+      </w:r>
+      <w:proofErr w:type="spellEnd"/>
+      <w:r>
+        <w:rPr>
+          <w:sz w:val="24"/>
+          <w:szCs w:val="24"/>
+        </w:rPr>
+        <w:t xml:space="preserve"> inladen als je op een knop klikt om performance impacts te voorkomen,</w:t>
       </w:r>
       <w:r>
         <w:rPr>
@@ -4667,12 +5592,21 @@
         </w:rPr>
         <w:t xml:space="preserve"> Kortom, je kan heel veel met </w:t>
       </w:r>
-      <w:r>
-        <w:rPr>
-          <w:sz w:val="24"/>
-          <w:szCs w:val="24"/>
-        </w:rPr>
-        <w:t xml:space="preserve">jQuery </w:t>
+      <w:proofErr w:type="spellStart"/>
+      <w:r>
+        <w:rPr>
+          <w:sz w:val="24"/>
+          <w:szCs w:val="24"/>
+        </w:rPr>
+        <w:t>jQuery</w:t>
+      </w:r>
+      <w:proofErr w:type="spellEnd"/>
+      <w:r>
+        <w:rPr>
+          <w:sz w:val="24"/>
+          <w:szCs w:val="24"/>
+        </w:rPr>
+        <w:t xml:space="preserve"> </w:t>
       </w:r>
       <w:r>
         <w:rPr>
@@ -4694,7 +5628,23 @@
           <w:sz w:val="24"/>
           <w:szCs w:val="24"/>
         </w:rPr>
-        <w:t>Voorbeeld in ASP.NET met jQeury Ajax</w:t>
+        <w:t xml:space="preserve">Voorbeeld in ASP.NET met </w:t>
+      </w:r>
+      <w:proofErr w:type="spellStart"/>
+      <w:r>
+        <w:rPr>
+          <w:sz w:val="24"/>
+          <w:szCs w:val="24"/>
+        </w:rPr>
+        <w:t>jQeury</w:t>
+      </w:r>
+      <w:proofErr w:type="spellEnd"/>
+      <w:r>
+        <w:rPr>
+          <w:sz w:val="24"/>
+          <w:szCs w:val="24"/>
+        </w:rPr>
+        <w:t xml:space="preserve"> Ajax</w:t>
       </w:r>
       <w:r>
         <w:rPr>
@@ -4992,22 +5942,74 @@
           <w:szCs w:val="24"/>
         </w:rPr>
         <w:lastRenderedPageBreak/>
-        <w:t>12. Partial loading met en zonder Ajax</w:t>
-      </w:r>
-    </w:p>
-    <w:p>
-      <w:pPr>
-        <w:rPr>
-          <w:sz w:val="24"/>
-          <w:szCs w:val="24"/>
-        </w:rPr>
-      </w:pPr>
-      <w:r>
-        <w:rPr>
-          <w:sz w:val="24"/>
-          <w:szCs w:val="24"/>
-        </w:rPr>
-        <w:t xml:space="preserve">Een partial is in principe een stuk </w:t>
+        <w:t xml:space="preserve">12. </w:t>
+      </w:r>
+      <w:proofErr w:type="spellStart"/>
+      <w:r>
+        <w:rPr>
+          <w:b/>
+          <w:sz w:val="24"/>
+          <w:szCs w:val="24"/>
+        </w:rPr>
+        <w:t>Partial</w:t>
+      </w:r>
+      <w:proofErr w:type="spellEnd"/>
+      <w:r>
+        <w:rPr>
+          <w:b/>
+          <w:sz w:val="24"/>
+          <w:szCs w:val="24"/>
+        </w:rPr>
+        <w:t xml:space="preserve"> </w:t>
+      </w:r>
+      <w:proofErr w:type="spellStart"/>
+      <w:r>
+        <w:rPr>
+          <w:b/>
+          <w:sz w:val="24"/>
+          <w:szCs w:val="24"/>
+        </w:rPr>
+        <w:t>loading</w:t>
+      </w:r>
+      <w:proofErr w:type="spellEnd"/>
+      <w:r>
+        <w:rPr>
+          <w:b/>
+          <w:sz w:val="24"/>
+          <w:szCs w:val="24"/>
+        </w:rPr>
+        <w:t xml:space="preserve"> met en zonder Ajax</w:t>
+      </w:r>
+    </w:p>
+    <w:p>
+      <w:pPr>
+        <w:rPr>
+          <w:sz w:val="24"/>
+          <w:szCs w:val="24"/>
+        </w:rPr>
+      </w:pPr>
+      <w:r>
+        <w:rPr>
+          <w:sz w:val="24"/>
+          <w:szCs w:val="24"/>
+        </w:rPr>
+        <w:t xml:space="preserve">Een </w:t>
+      </w:r>
+      <w:proofErr w:type="spellStart"/>
+      <w:r>
+        <w:rPr>
+          <w:sz w:val="24"/>
+          <w:szCs w:val="24"/>
+        </w:rPr>
+        <w:t>partial</w:t>
+      </w:r>
+      <w:proofErr w:type="spellEnd"/>
+      <w:r>
+        <w:rPr>
+          <w:sz w:val="24"/>
+          <w:szCs w:val="24"/>
+        </w:rPr>
+        <w:t xml:space="preserve"> is in principe een stuk </w:t>
       </w:r>
       <w:r>
         <w:rPr>
@@ -5035,7 +6037,23 @@
           <w:sz w:val="24"/>
           <w:szCs w:val="24"/>
         </w:rPr>
-        <w:t xml:space="preserve">ndex view en je wilt er een tabel in laden. Hiervoor zou je een aparte partial view kunnen maken waarin je de tabel vormgeeft. Later kun je dan in de index view </w:t>
+        <w:t xml:space="preserve">ndex view en je wilt er een tabel in laden. Hiervoor zou je een aparte </w:t>
+      </w:r>
+      <w:proofErr w:type="spellStart"/>
+      <w:r>
+        <w:rPr>
+          <w:sz w:val="24"/>
+          <w:szCs w:val="24"/>
+        </w:rPr>
+        <w:t>partial</w:t>
+      </w:r>
+      <w:proofErr w:type="spellEnd"/>
+      <w:r>
+        <w:rPr>
+          <w:sz w:val="24"/>
+          <w:szCs w:val="24"/>
+        </w:rPr>
+        <w:t xml:space="preserve"> view kunnen maken waarin je de tabel vormgeeft. Later kun je dan in de index view </w:t>
       </w:r>
       <w:r>
         <w:rPr>
@@ -5049,7 +6067,71 @@
           <w:sz w:val="24"/>
           <w:szCs w:val="24"/>
         </w:rPr>
-        <w:t xml:space="preserve"> partial view inladen. Door gebruik te maken van partial views worden je views overzichtelijker naar mate je meer functionaliteit aan een bepaalde pagina toevoegd. Zou je dit zonder partial views uitwerken dan wordt het al snel </w:t>
+        <w:t xml:space="preserve"> </w:t>
+      </w:r>
+      <w:proofErr w:type="spellStart"/>
+      <w:r>
+        <w:rPr>
+          <w:sz w:val="24"/>
+          <w:szCs w:val="24"/>
+        </w:rPr>
+        <w:t>partial</w:t>
+      </w:r>
+      <w:proofErr w:type="spellEnd"/>
+      <w:r>
+        <w:rPr>
+          <w:sz w:val="24"/>
+          <w:szCs w:val="24"/>
+        </w:rPr>
+        <w:t xml:space="preserve"> view inladen. Door gebruik te maken van </w:t>
+      </w:r>
+      <w:proofErr w:type="spellStart"/>
+      <w:r>
+        <w:rPr>
+          <w:sz w:val="24"/>
+          <w:szCs w:val="24"/>
+        </w:rPr>
+        <w:t>partial</w:t>
+      </w:r>
+      <w:proofErr w:type="spellEnd"/>
+      <w:r>
+        <w:rPr>
+          <w:sz w:val="24"/>
+          <w:szCs w:val="24"/>
+        </w:rPr>
+        <w:t xml:space="preserve"> views worden je views overzichtelijker naar mate je meer functionaliteit aan een bepaalde pagina </w:t>
+      </w:r>
+      <w:proofErr w:type="spellStart"/>
+      <w:r>
+        <w:rPr>
+          <w:sz w:val="24"/>
+          <w:szCs w:val="24"/>
+        </w:rPr>
+        <w:t>toevoegd</w:t>
+      </w:r>
+      <w:proofErr w:type="spellEnd"/>
+      <w:r>
+        <w:rPr>
+          <w:sz w:val="24"/>
+          <w:szCs w:val="24"/>
+        </w:rPr>
+        <w:t xml:space="preserve">. Zou je dit zonder </w:t>
+      </w:r>
+      <w:proofErr w:type="spellStart"/>
+      <w:r>
+        <w:rPr>
+          <w:sz w:val="24"/>
+          <w:szCs w:val="24"/>
+        </w:rPr>
+        <w:t>partial</w:t>
+      </w:r>
+      <w:proofErr w:type="spellEnd"/>
+      <w:r>
+        <w:rPr>
+          <w:sz w:val="24"/>
+          <w:szCs w:val="24"/>
+        </w:rPr>
+        <w:t xml:space="preserve"> views uitwerken dan wordt het al snel </w:t>
       </w:r>
       <w:r>
         <w:rPr>
@@ -5070,7 +6152,23 @@
           <w:sz w:val="24"/>
           <w:szCs w:val="24"/>
         </w:rPr>
-        <w:t xml:space="preserve"> Je kan een partial view inladen door mate van een </w:t>
+        <w:t xml:space="preserve"> Je kan een </w:t>
+      </w:r>
+      <w:proofErr w:type="spellStart"/>
+      <w:r>
+        <w:rPr>
+          <w:sz w:val="24"/>
+          <w:szCs w:val="24"/>
+        </w:rPr>
+        <w:t>partial</w:t>
+      </w:r>
+      <w:proofErr w:type="spellEnd"/>
+      <w:r>
+        <w:rPr>
+          <w:sz w:val="24"/>
+          <w:szCs w:val="24"/>
+        </w:rPr>
+        <w:t xml:space="preserve"> view inladen door mate van een </w:t>
       </w:r>
       <w:r>
         <w:rPr>
@@ -5084,22 +6182,86 @@
           <w:sz w:val="24"/>
           <w:szCs w:val="24"/>
         </w:rPr>
-        <w:t xml:space="preserve"> helper of jQuery Ajax.</w:t>
-      </w:r>
-    </w:p>
-    <w:p>
-      <w:pPr>
-        <w:rPr>
-          <w:sz w:val="24"/>
-          <w:szCs w:val="24"/>
-        </w:rPr>
-      </w:pPr>
-      <w:r>
-        <w:rPr>
-          <w:sz w:val="24"/>
-          <w:szCs w:val="24"/>
-        </w:rPr>
-        <w:t>Met Ajax kan je een action opvragen wat als return waarde een PartialView heeft. Jquery krijgt deze return waarde als HTML binnen, waarmee je dus gemakkelijk de HTML van bijv. een div kunt invullen met de de HTML.</w:t>
+        <w:t xml:space="preserve"> helper of </w:t>
+      </w:r>
+      <w:proofErr w:type="spellStart"/>
+      <w:r>
+        <w:rPr>
+          <w:sz w:val="24"/>
+          <w:szCs w:val="24"/>
+        </w:rPr>
+        <w:t>jQuery</w:t>
+      </w:r>
+      <w:proofErr w:type="spellEnd"/>
+      <w:r>
+        <w:rPr>
+          <w:sz w:val="24"/>
+          <w:szCs w:val="24"/>
+        </w:rPr>
+        <w:t xml:space="preserve"> Ajax.</w:t>
+      </w:r>
+    </w:p>
+    <w:p>
+      <w:pPr>
+        <w:rPr>
+          <w:sz w:val="24"/>
+          <w:szCs w:val="24"/>
+        </w:rPr>
+      </w:pPr>
+      <w:r>
+        <w:rPr>
+          <w:sz w:val="24"/>
+          <w:szCs w:val="24"/>
+        </w:rPr>
+        <w:t xml:space="preserve">Met Ajax kan je een action opvragen wat als return waarde een </w:t>
+      </w:r>
+      <w:proofErr w:type="spellStart"/>
+      <w:r>
+        <w:rPr>
+          <w:sz w:val="24"/>
+          <w:szCs w:val="24"/>
+        </w:rPr>
+        <w:t>PartialView</w:t>
+      </w:r>
+      <w:proofErr w:type="spellEnd"/>
+      <w:r>
+        <w:rPr>
+          <w:sz w:val="24"/>
+          <w:szCs w:val="24"/>
+        </w:rPr>
+        <w:t xml:space="preserve"> heeft. </w:t>
+      </w:r>
+      <w:proofErr w:type="spellStart"/>
+      <w:r>
+        <w:rPr>
+          <w:sz w:val="24"/>
+          <w:szCs w:val="24"/>
+        </w:rPr>
+        <w:t>Jquery</w:t>
+      </w:r>
+      <w:proofErr w:type="spellEnd"/>
+      <w:r>
+        <w:rPr>
+          <w:sz w:val="24"/>
+          <w:szCs w:val="24"/>
+        </w:rPr>
+        <w:t xml:space="preserve"> krijgt deze return waarde als HTML binnen, waarmee je dus gemakkelijk de HTML van bijv. een div kunt invullen met de </w:t>
+      </w:r>
+      <w:proofErr w:type="spellStart"/>
+      <w:r>
+        <w:rPr>
+          <w:sz w:val="24"/>
+          <w:szCs w:val="24"/>
+        </w:rPr>
+        <w:t>de</w:t>
+      </w:r>
+      <w:proofErr w:type="spellEnd"/>
+      <w:r>
+        <w:rPr>
+          <w:sz w:val="24"/>
+          <w:szCs w:val="24"/>
+        </w:rPr>
+        <w:t xml:space="preserve"> HTML.</w:t>
       </w:r>
     </w:p>
     <w:p>
@@ -5128,8 +6290,17 @@
           <w:sz w:val="24"/>
           <w:szCs w:val="24"/>
         </w:rPr>
-        <w:t>met Partials</w:t>
-      </w:r>
+        <w:t xml:space="preserve">met </w:t>
+      </w:r>
+      <w:proofErr w:type="spellStart"/>
+      <w:r>
+        <w:rPr>
+          <w:sz w:val="24"/>
+          <w:szCs w:val="24"/>
+        </w:rPr>
+        <w:t>Partials</w:t>
+      </w:r>
+      <w:proofErr w:type="spellEnd"/>
       <w:r>
         <w:rPr>
           <w:sz w:val="24"/>
@@ -5353,8 +6524,18 @@
           <w:szCs w:val="24"/>
         </w:rPr>
         <w:lastRenderedPageBreak/>
-        <w:t>13. Sessions</w:t>
-      </w:r>
+        <w:t xml:space="preserve">13. </w:t>
+      </w:r>
+      <w:proofErr w:type="spellStart"/>
+      <w:r>
+        <w:rPr>
+          <w:b/>
+          <w:sz w:val="24"/>
+          <w:szCs w:val="24"/>
+        </w:rPr>
+        <w:t>Sessions</w:t>
+      </w:r>
+      <w:proofErr w:type="spellEnd"/>
     </w:p>
     <w:p>
       <w:pPr>
@@ -5377,12 +6558,21 @@
         </w:rPr>
         <w:t xml:space="preserve">beschikt over </w:t>
       </w:r>
-      <w:r>
-        <w:rPr>
-          <w:sz w:val="24"/>
-          <w:szCs w:val="24"/>
-        </w:rPr>
-        <w:t>session state</w:t>
+      <w:proofErr w:type="spellStart"/>
+      <w:r>
+        <w:rPr>
+          <w:sz w:val="24"/>
+          <w:szCs w:val="24"/>
+        </w:rPr>
+        <w:t>session</w:t>
+      </w:r>
+      <w:proofErr w:type="spellEnd"/>
+      <w:r>
+        <w:rPr>
+          <w:sz w:val="24"/>
+          <w:szCs w:val="24"/>
+        </w:rPr>
+        <w:t xml:space="preserve"> state</w:t>
       </w:r>
       <w:r>
         <w:rPr>
@@ -5494,23 +6684,94 @@
           <w:sz w:val="24"/>
           <w:szCs w:val="24"/>
         </w:rPr>
-        <w:t xml:space="preserve"> in het geheugen en worden aangesproken door middel van een session key. Deze session key word opgeslagen in</w:t>
-      </w:r>
-      <w:r>
-        <w:rPr>
-          <w:sz w:val="24"/>
-          <w:szCs w:val="24"/>
-        </w:rPr>
-        <w:t xml:space="preserve"> een ses</w:t>
-      </w:r>
-      <w:bookmarkStart w:id="0" w:name="_GoBack"/>
-      <w:bookmarkEnd w:id="0"/>
-      <w:r>
-        <w:rPr>
-          <w:sz w:val="24"/>
-          <w:szCs w:val="24"/>
-        </w:rPr>
-        <w:t xml:space="preserve">sion cookie en </w:t>
+        <w:t xml:space="preserve"> in het geheugen en worden aangesproken door middel van een </w:t>
+      </w:r>
+      <w:proofErr w:type="spellStart"/>
+      <w:r>
+        <w:rPr>
+          <w:sz w:val="24"/>
+          <w:szCs w:val="24"/>
+        </w:rPr>
+        <w:t>session</w:t>
+      </w:r>
+      <w:proofErr w:type="spellEnd"/>
+      <w:r>
+        <w:rPr>
+          <w:sz w:val="24"/>
+          <w:szCs w:val="24"/>
+        </w:rPr>
+        <w:t xml:space="preserve"> </w:t>
+      </w:r>
+      <w:proofErr w:type="spellStart"/>
+      <w:r>
+        <w:rPr>
+          <w:sz w:val="24"/>
+          <w:szCs w:val="24"/>
+        </w:rPr>
+        <w:t>key</w:t>
+      </w:r>
+      <w:proofErr w:type="spellEnd"/>
+      <w:r>
+        <w:rPr>
+          <w:sz w:val="24"/>
+          <w:szCs w:val="24"/>
+        </w:rPr>
+        <w:t xml:space="preserve">. Deze </w:t>
+      </w:r>
+      <w:proofErr w:type="spellStart"/>
+      <w:r>
+        <w:rPr>
+          <w:sz w:val="24"/>
+          <w:szCs w:val="24"/>
+        </w:rPr>
+        <w:t>session</w:t>
+      </w:r>
+      <w:proofErr w:type="spellEnd"/>
+      <w:r>
+        <w:rPr>
+          <w:sz w:val="24"/>
+          <w:szCs w:val="24"/>
+        </w:rPr>
+        <w:t xml:space="preserve"> </w:t>
+      </w:r>
+      <w:proofErr w:type="spellStart"/>
+      <w:r>
+        <w:rPr>
+          <w:sz w:val="24"/>
+          <w:szCs w:val="24"/>
+        </w:rPr>
+        <w:t>key</w:t>
+      </w:r>
+      <w:proofErr w:type="spellEnd"/>
+      <w:r>
+        <w:rPr>
+          <w:sz w:val="24"/>
+          <w:szCs w:val="24"/>
+        </w:rPr>
+        <w:t xml:space="preserve"> word opgeslagen in</w:t>
+      </w:r>
+      <w:r>
+        <w:rPr>
+          <w:sz w:val="24"/>
+          <w:szCs w:val="24"/>
+        </w:rPr>
+        <w:t xml:space="preserve"> een </w:t>
+      </w:r>
+      <w:proofErr w:type="spellStart"/>
+      <w:r>
+        <w:rPr>
+          <w:sz w:val="24"/>
+          <w:szCs w:val="24"/>
+        </w:rPr>
+        <w:t>session</w:t>
+      </w:r>
+      <w:proofErr w:type="spellEnd"/>
+      <w:r>
+        <w:rPr>
+          <w:sz w:val="24"/>
+          <w:szCs w:val="24"/>
+        </w:rPr>
+        <w:t xml:space="preserve"> cookie en </w:t>
       </w:r>
       <w:r>
         <w:rPr>
@@ -5553,7 +6814,23 @@
           <w:sz w:val="24"/>
           <w:szCs w:val="24"/>
         </w:rPr>
-        <w:t>ebserver elk HTTP request behandeld als een onafhankelijk</w:t>
+        <w:t xml:space="preserve">ebserver elk HTTP </w:t>
+      </w:r>
+      <w:proofErr w:type="spellStart"/>
+      <w:r>
+        <w:rPr>
+          <w:sz w:val="24"/>
+          <w:szCs w:val="24"/>
+        </w:rPr>
+        <w:t>request</w:t>
+      </w:r>
+      <w:proofErr w:type="spellEnd"/>
+      <w:r>
+        <w:rPr>
+          <w:sz w:val="24"/>
+          <w:szCs w:val="24"/>
+        </w:rPr>
+        <w:t xml:space="preserve"> behandeld als een onafhankelijk</w:t>
       </w:r>
       <w:r>
         <w:rPr>
@@ -5567,7 +6844,23 @@
           <w:sz w:val="24"/>
           <w:szCs w:val="24"/>
         </w:rPr>
-        <w:t xml:space="preserve"> request. De server heeft hierbij geen weten van waardes van variabelen die zijn gebruikt in een vorig</w:t>
+        <w:t xml:space="preserve"> </w:t>
+      </w:r>
+      <w:proofErr w:type="spellStart"/>
+      <w:r>
+        <w:rPr>
+          <w:sz w:val="24"/>
+          <w:szCs w:val="24"/>
+        </w:rPr>
+        <w:t>request</w:t>
+      </w:r>
+      <w:proofErr w:type="spellEnd"/>
+      <w:r>
+        <w:rPr>
+          <w:sz w:val="24"/>
+          <w:szCs w:val="24"/>
+        </w:rPr>
+        <w:t>. De server heeft hierbij geen weten van waardes van variabelen die zijn gebruikt in een vorig</w:t>
       </w:r>
       <w:r>
         <w:rPr>
@@ -5581,7 +6874,71 @@
           <w:sz w:val="24"/>
           <w:szCs w:val="24"/>
         </w:rPr>
-        <w:t xml:space="preserve"> request. ASP.NET session state indentificeerd requests van dezelfde brow</w:t>
+        <w:t xml:space="preserve"> </w:t>
+      </w:r>
+      <w:proofErr w:type="spellStart"/>
+      <w:r>
+        <w:rPr>
+          <w:sz w:val="24"/>
+          <w:szCs w:val="24"/>
+        </w:rPr>
+        <w:t>request</w:t>
+      </w:r>
+      <w:proofErr w:type="spellEnd"/>
+      <w:r>
+        <w:rPr>
+          <w:sz w:val="24"/>
+          <w:szCs w:val="24"/>
+        </w:rPr>
+        <w:t xml:space="preserve">. ASP.NET </w:t>
+      </w:r>
+      <w:proofErr w:type="spellStart"/>
+      <w:r>
+        <w:rPr>
+          <w:sz w:val="24"/>
+          <w:szCs w:val="24"/>
+        </w:rPr>
+        <w:t>session</w:t>
+      </w:r>
+      <w:proofErr w:type="spellEnd"/>
+      <w:r>
+        <w:rPr>
+          <w:sz w:val="24"/>
+          <w:szCs w:val="24"/>
+        </w:rPr>
+        <w:t xml:space="preserve"> state </w:t>
+      </w:r>
+      <w:proofErr w:type="spellStart"/>
+      <w:r>
+        <w:rPr>
+          <w:sz w:val="24"/>
+          <w:szCs w:val="24"/>
+        </w:rPr>
+        <w:t>indentificeerd</w:t>
+      </w:r>
+      <w:proofErr w:type="spellEnd"/>
+      <w:r>
+        <w:rPr>
+          <w:sz w:val="24"/>
+          <w:szCs w:val="24"/>
+        </w:rPr>
+        <w:t xml:space="preserve"> </w:t>
+      </w:r>
+      <w:proofErr w:type="spellStart"/>
+      <w:r>
+        <w:rPr>
+          <w:sz w:val="24"/>
+          <w:szCs w:val="24"/>
+        </w:rPr>
+        <w:t>requests</w:t>
+      </w:r>
+      <w:proofErr w:type="spellEnd"/>
+      <w:r>
+        <w:rPr>
+          <w:sz w:val="24"/>
+          <w:szCs w:val="24"/>
+        </w:rPr>
+        <w:t xml:space="preserve"> van dezelfde brow</w:t>
       </w:r>
       <w:r>
         <w:rPr>
@@ -5595,15 +6952,72 @@
           <w:sz w:val="24"/>
           <w:szCs w:val="24"/>
         </w:rPr>
-        <w:t xml:space="preserve">als een session, en biedt een mogelijkheid om waardes van variablen te gebruiken in de tijd dat de session actief is. </w:t>
-      </w:r>
-      <w:r>
-        <w:rPr>
-          <w:sz w:val="24"/>
-          <w:szCs w:val="24"/>
-        </w:rPr>
-        <w:t>De session</w:t>
-      </w:r>
+        <w:t xml:space="preserve">als een </w:t>
+      </w:r>
+      <w:proofErr w:type="spellStart"/>
+      <w:r>
+        <w:rPr>
+          <w:sz w:val="24"/>
+          <w:szCs w:val="24"/>
+        </w:rPr>
+        <w:t>session</w:t>
+      </w:r>
+      <w:proofErr w:type="spellEnd"/>
+      <w:r>
+        <w:rPr>
+          <w:sz w:val="24"/>
+          <w:szCs w:val="24"/>
+        </w:rPr>
+        <w:t xml:space="preserve">, en biedt een mogelijkheid om waardes van </w:t>
+      </w:r>
+      <w:proofErr w:type="spellStart"/>
+      <w:r>
+        <w:rPr>
+          <w:sz w:val="24"/>
+          <w:szCs w:val="24"/>
+        </w:rPr>
+        <w:t>variablen</w:t>
+      </w:r>
+      <w:proofErr w:type="spellEnd"/>
+      <w:r>
+        <w:rPr>
+          <w:sz w:val="24"/>
+          <w:szCs w:val="24"/>
+        </w:rPr>
+        <w:t xml:space="preserve"> te gebruiken in de tijd dat de </w:t>
+      </w:r>
+      <w:proofErr w:type="spellStart"/>
+      <w:r>
+        <w:rPr>
+          <w:sz w:val="24"/>
+          <w:szCs w:val="24"/>
+        </w:rPr>
+        <w:t>session</w:t>
+      </w:r>
+      <w:proofErr w:type="spellEnd"/>
+      <w:r>
+        <w:rPr>
+          <w:sz w:val="24"/>
+          <w:szCs w:val="24"/>
+        </w:rPr>
+        <w:t xml:space="preserve"> actief is. </w:t>
+      </w:r>
+      <w:r>
+        <w:rPr>
+          <w:sz w:val="24"/>
+          <w:szCs w:val="24"/>
+        </w:rPr>
+        <w:t xml:space="preserve">De </w:t>
+      </w:r>
+      <w:proofErr w:type="spellStart"/>
+      <w:r>
+        <w:rPr>
+          <w:sz w:val="24"/>
+          <w:szCs w:val="24"/>
+        </w:rPr>
+        <w:t>session</w:t>
+      </w:r>
+      <w:proofErr w:type="spellEnd"/>
       <w:r>
         <w:rPr>
           <w:sz w:val="24"/>
@@ -5666,7 +7080,23 @@
           <w:sz w:val="24"/>
           <w:szCs w:val="24"/>
         </w:rPr>
-        <w:t>In een session kun je alle soorten .</w:t>
+        <w:t xml:space="preserve">In een </w:t>
+      </w:r>
+      <w:proofErr w:type="spellStart"/>
+      <w:r>
+        <w:rPr>
+          <w:sz w:val="24"/>
+          <w:szCs w:val="24"/>
+        </w:rPr>
+        <w:t>session</w:t>
+      </w:r>
+      <w:proofErr w:type="spellEnd"/>
+      <w:r>
+        <w:rPr>
+          <w:sz w:val="24"/>
+          <w:szCs w:val="24"/>
+        </w:rPr>
+        <w:t xml:space="preserve"> kun je alle soorten .</w:t>
       </w:r>
       <w:r>
         <w:rPr>
@@ -5680,7 +7110,23 @@
           <w:sz w:val="24"/>
           <w:szCs w:val="24"/>
         </w:rPr>
-        <w:t>-framework datatypes gebruike</w:t>
+        <w:t>-</w:t>
+      </w:r>
+      <w:proofErr w:type="spellStart"/>
+      <w:r>
+        <w:rPr>
+          <w:sz w:val="24"/>
+          <w:szCs w:val="24"/>
+        </w:rPr>
+        <w:t>framework</w:t>
+      </w:r>
+      <w:proofErr w:type="spellEnd"/>
+      <w:r>
+        <w:rPr>
+          <w:sz w:val="24"/>
+          <w:szCs w:val="24"/>
+        </w:rPr>
+        <w:t xml:space="preserve"> datatypes gebruike</w:t>
       </w:r>
       <w:r>
         <w:rPr>
@@ -5696,12 +7142,37 @@
         </w:rPr>
         <w:t xml:space="preserve">. Deze variabelen worden opgeslagen in een </w:t>
       </w:r>
-      <w:r>
-        <w:rPr>
-          <w:sz w:val="24"/>
-          <w:szCs w:val="24"/>
-        </w:rPr>
-        <w:t>SessionStateItemCollection en kan aangeroepen worden door de HttpContext.Session propert</w:t>
+      <w:proofErr w:type="spellStart"/>
+      <w:r>
+        <w:rPr>
+          <w:sz w:val="24"/>
+          <w:szCs w:val="24"/>
+        </w:rPr>
+        <w:t>SessionStateItemCollection</w:t>
+      </w:r>
+      <w:proofErr w:type="spellEnd"/>
+      <w:r>
+        <w:rPr>
+          <w:sz w:val="24"/>
+          <w:szCs w:val="24"/>
+        </w:rPr>
+        <w:t xml:space="preserve"> en kan aangeroepen worden door de </w:t>
+      </w:r>
+      <w:proofErr w:type="spellStart"/>
+      <w:r>
+        <w:rPr>
+          <w:sz w:val="24"/>
+          <w:szCs w:val="24"/>
+        </w:rPr>
+        <w:t>HttpContext.Session</w:t>
+      </w:r>
+      <w:proofErr w:type="spellEnd"/>
+      <w:r>
+        <w:rPr>
+          <w:sz w:val="24"/>
+          <w:szCs w:val="24"/>
+        </w:rPr>
+        <w:t xml:space="preserve"> propert</w:t>
       </w:r>
       <w:r>
         <w:rPr>
@@ -5743,7 +7214,23 @@
           <w:sz w:val="24"/>
           <w:szCs w:val="24"/>
         </w:rPr>
-        <w:t>met Sessions:</w:t>
+        <w:t xml:space="preserve">met </w:t>
+      </w:r>
+      <w:proofErr w:type="spellStart"/>
+      <w:r>
+        <w:rPr>
+          <w:sz w:val="24"/>
+          <w:szCs w:val="24"/>
+        </w:rPr>
+        <w:t>Sessions</w:t>
+      </w:r>
+      <w:proofErr w:type="spellEnd"/>
+      <w:r>
+        <w:rPr>
+          <w:sz w:val="24"/>
+          <w:szCs w:val="24"/>
+        </w:rPr>
+        <w:t>:</w:t>
       </w:r>
       <w:r>
         <w:rPr>
@@ -5987,7 +7474,7 @@
     </w:p>
     <w:p>
       <w:pPr>
-        <w:pStyle w:val="NoSpacing"/>
+        <w:pStyle w:val="Geenafstand"/>
         <w:rPr>
           <w:rStyle w:val="Hyperlink"/>
           <w:szCs w:val="24"/>
@@ -6062,6 +7549,27 @@
             <w:rStyle w:val="Hyperlink"/>
             <w:szCs w:val="24"/>
           </w:rPr>
+          <w:t>https://www.danylkoweb.com/Blog/what-are-the-differences-between-aspnet-mvc-and-aspnet-webforms-98</w:t>
+        </w:r>
+      </w:hyperlink>
+      <w:r>
+        <w:rPr>
+          <w:szCs w:val="24"/>
+        </w:rPr>
+        <w:t xml:space="preserve"> </w:t>
+      </w:r>
+      <w:r>
+        <w:rPr>
+          <w:szCs w:val="24"/>
+        </w:rPr>
+        <w:br/>
+      </w:r>
+      <w:hyperlink r:id="rId32" w:history="1">
+        <w:r>
+          <w:rPr>
+            <w:rStyle w:val="Hyperlink"/>
+            <w:szCs w:val="24"/>
+          </w:rPr>
           <w:t>https://www.quora.com/What-is-the-difference-between-ASP-NET-MVC-and-ASP-NET</w:t>
         </w:r>
       </w:hyperlink>
@@ -6077,7 +7585,7 @@
         </w:rPr>
         <w:br/>
       </w:r>
-      <w:hyperlink r:id="rId32" w:history="1">
+      <w:hyperlink r:id="rId33" w:history="1">
         <w:r>
           <w:rPr>
             <w:rStyle w:val="Hyperlink"/>
@@ -6098,7 +7606,7 @@
         </w:rPr>
         <w:br/>
       </w:r>
-      <w:hyperlink r:id="rId33" w:history="1">
+      <w:hyperlink r:id="rId34" w:history="1">
         <w:r>
           <w:rPr>
             <w:rStyle w:val="Hyperlink"/>
@@ -6119,7 +7627,7 @@
         </w:rPr>
         <w:br/>
       </w:r>
-      <w:hyperlink r:id="rId34" w:history="1">
+      <w:hyperlink r:id="rId35" w:history="1">
         <w:r>
           <w:rPr>
             <w:rStyle w:val="Hyperlink"/>
@@ -6140,7 +7648,7 @@
         </w:rPr>
         <w:br/>
       </w:r>
-      <w:hyperlink r:id="rId35" w:history="1">
+      <w:hyperlink r:id="rId36" w:history="1">
         <w:r>
           <w:rPr>
             <w:rStyle w:val="Hyperlink"/>
@@ -6161,7 +7669,7 @@
         </w:rPr>
         <w:br/>
       </w:r>
-      <w:hyperlink r:id="rId36" w:history="1">
+      <w:hyperlink r:id="rId37" w:history="1">
         <w:r>
           <w:rPr>
             <w:rStyle w:val="Hyperlink"/>
@@ -6173,14 +7681,14 @@
     </w:p>
     <w:p>
       <w:pPr>
-        <w:pStyle w:val="NoSpacing"/>
+        <w:pStyle w:val="Geenafstand"/>
         <w:rPr>
           <w:color w:val="0563C1" w:themeColor="hyperlink"/>
           <w:szCs w:val="24"/>
           <w:u w:val="single"/>
         </w:rPr>
       </w:pPr>
-      <w:hyperlink r:id="rId37" w:history="1">
+      <w:hyperlink r:id="rId38" w:history="1">
         <w:r>
           <w:rPr>
             <w:rStyle w:val="Hyperlink"/>
@@ -7009,17 +8517,17 @@
     <w:lsdException w:name="Hashtag" w:semiHidden="1" w:unhideWhenUsed="1"/>
     <w:lsdException w:name="Unresolved Mention" w:semiHidden="1" w:unhideWhenUsed="1"/>
   </w:latentStyles>
-  <w:style w:type="paragraph" w:default="1" w:styleId="Normal">
+  <w:style w:type="paragraph" w:default="1" w:styleId="Standaard">
     <w:name w:val="Normal"/>
     <w:qFormat/>
   </w:style>
-  <w:style w:type="character" w:default="1" w:styleId="DefaultParagraphFont">
+  <w:style w:type="character" w:default="1" w:styleId="Standaardalinea-lettertype">
     <w:name w:val="Default Paragraph Font"/>
     <w:uiPriority w:val="1"/>
     <w:semiHidden/>
     <w:unhideWhenUsed/>
   </w:style>
-  <w:style w:type="table" w:default="1" w:styleId="TableNormal">
+  <w:style w:type="table" w:default="1" w:styleId="Standaardtabel">
     <w:name w:val="Normal Table"/>
     <w:uiPriority w:val="99"/>
     <w:semiHidden/>
@@ -7034,15 +8542,15 @@
       </w:tblCellMar>
     </w:tblPr>
   </w:style>
-  <w:style w:type="numbering" w:default="1" w:styleId="NoList">
+  <w:style w:type="numbering" w:default="1" w:styleId="Geenlijst">
     <w:name w:val="No List"/>
     <w:uiPriority w:val="99"/>
     <w:semiHidden/>
     <w:unhideWhenUsed/>
   </w:style>
-  <w:style w:type="paragraph" w:styleId="ListParagraph">
+  <w:style w:type="paragraph" w:styleId="Lijstalinea">
     <w:name w:val="List Paragraph"/>
-    <w:basedOn w:val="Normal"/>
+    <w:basedOn w:val="Standaard"/>
     <w:uiPriority w:val="34"/>
     <w:qFormat/>
     <w:rsid w:val="00A33C31"/>
@@ -7053,7 +8561,7 @@
   </w:style>
   <w:style w:type="character" w:styleId="Hyperlink">
     <w:name w:val="Hyperlink"/>
-    <w:basedOn w:val="DefaultParagraphFont"/>
+    <w:basedOn w:val="Standaardalinea-lettertype"/>
     <w:uiPriority w:val="99"/>
     <w:unhideWhenUsed/>
     <w:rsid w:val="00FA6159"/>
@@ -7062,9 +8570,9 @@
       <w:u w:val="single"/>
     </w:rPr>
   </w:style>
-  <w:style w:type="character" w:styleId="UnresolvedMention">
+  <w:style w:type="character" w:styleId="Onopgelostemelding">
     <w:name w:val="Unresolved Mention"/>
-    <w:basedOn w:val="DefaultParagraphFont"/>
+    <w:basedOn w:val="Standaardalinea-lettertype"/>
     <w:uiPriority w:val="99"/>
     <w:semiHidden/>
     <w:unhideWhenUsed/>
@@ -7074,7 +8582,7 @@
       <w:shd w:val="clear" w:color="auto" w:fill="E6E6E6"/>
     </w:rPr>
   </w:style>
-  <w:style w:type="paragraph" w:styleId="NoSpacing">
+  <w:style w:type="paragraph" w:styleId="Geenafstand">
     <w:name w:val="No Spacing"/>
     <w:uiPriority w:val="1"/>
     <w:qFormat/>
@@ -7083,10 +8591,10 @@
       <w:spacing w:after="0" w:line="240" w:lineRule="auto"/>
     </w:pPr>
   </w:style>
-  <w:style w:type="paragraph" w:styleId="Header">
+  <w:style w:type="paragraph" w:styleId="Koptekst">
     <w:name w:val="header"/>
-    <w:basedOn w:val="Normal"/>
-    <w:link w:val="HeaderChar"/>
+    <w:basedOn w:val="Standaard"/>
+    <w:link w:val="KoptekstChar"/>
     <w:uiPriority w:val="99"/>
     <w:unhideWhenUsed/>
     <w:rsid w:val="00750D1E"/>
@@ -7098,17 +8606,17 @@
       <w:spacing w:after="0" w:line="240" w:lineRule="auto"/>
     </w:pPr>
   </w:style>
-  <w:style w:type="character" w:customStyle="1" w:styleId="HeaderChar">
-    <w:name w:val="Header Char"/>
-    <w:basedOn w:val="DefaultParagraphFont"/>
-    <w:link w:val="Header"/>
+  <w:style w:type="character" w:customStyle="1" w:styleId="KoptekstChar">
+    <w:name w:val="Koptekst Char"/>
+    <w:basedOn w:val="Standaardalinea-lettertype"/>
+    <w:link w:val="Koptekst"/>
     <w:uiPriority w:val="99"/>
     <w:rsid w:val="00750D1E"/>
   </w:style>
-  <w:style w:type="paragraph" w:styleId="Footer">
+  <w:style w:type="paragraph" w:styleId="Voettekst">
     <w:name w:val="footer"/>
-    <w:basedOn w:val="Normal"/>
-    <w:link w:val="FooterChar"/>
+    <w:basedOn w:val="Standaard"/>
+    <w:link w:val="VoettekstChar"/>
     <w:uiPriority w:val="99"/>
     <w:unhideWhenUsed/>
     <w:rsid w:val="00750D1E"/>
@@ -7120,10 +8628,10 @@
       <w:spacing w:after="0" w:line="240" w:lineRule="auto"/>
     </w:pPr>
   </w:style>
-  <w:style w:type="character" w:customStyle="1" w:styleId="FooterChar">
-    <w:name w:val="Footer Char"/>
-    <w:basedOn w:val="DefaultParagraphFont"/>
-    <w:link w:val="Footer"/>
+  <w:style w:type="character" w:customStyle="1" w:styleId="VoettekstChar">
+    <w:name w:val="Voettekst Char"/>
+    <w:basedOn w:val="Standaardalinea-lettertype"/>
+    <w:link w:val="Voettekst"/>
     <w:uiPriority w:val="99"/>
     <w:rsid w:val="00750D1E"/>
   </w:style>

</xml_diff>

<commit_message>
Paar kleine spellingsfoutjes verbeterd
</commit_message>
<xml_diff>
--- a/Script ASP.NET MVC Les.docx
+++ b/Script ASP.NET MVC Les.docx
@@ -112,23 +112,7 @@
           <w:sz w:val="24"/>
           <w:szCs w:val="24"/>
         </w:rPr>
-        <w:t xml:space="preserve">ASP.NET is een server side web applicatie </w:t>
-      </w:r>
-      <w:proofErr w:type="spellStart"/>
-      <w:r>
-        <w:rPr>
-          <w:sz w:val="24"/>
-          <w:szCs w:val="24"/>
-        </w:rPr>
-        <w:t>framework</w:t>
-      </w:r>
-      <w:proofErr w:type="spellEnd"/>
-      <w:r>
-        <w:rPr>
-          <w:sz w:val="24"/>
-          <w:szCs w:val="24"/>
-        </w:rPr>
-        <w:t xml:space="preserve"> voor web development. </w:t>
+        <w:t xml:space="preserve">ASP.NET is een server side web applicatie framework voor web development. </w:t>
       </w:r>
       <w:r>
         <w:rPr>
@@ -163,23 +147,7 @@
           <w:sz w:val="24"/>
           <w:szCs w:val="24"/>
         </w:rPr>
-        <w:t xml:space="preserve">Het was </w:t>
-      </w:r>
-      <w:proofErr w:type="spellStart"/>
-      <w:r>
-        <w:rPr>
-          <w:sz w:val="24"/>
-          <w:szCs w:val="24"/>
-        </w:rPr>
-        <w:t>released</w:t>
-      </w:r>
-      <w:proofErr w:type="spellEnd"/>
-      <w:r>
-        <w:rPr>
-          <w:sz w:val="24"/>
-          <w:szCs w:val="24"/>
-        </w:rPr>
-        <w:t xml:space="preserve"> in </w:t>
+        <w:t xml:space="preserve">Het was released in </w:t>
       </w:r>
       <w:r>
         <w:rPr>
@@ -193,15 +161,7 @@
           <w:sz w:val="24"/>
           <w:szCs w:val="24"/>
         </w:rPr>
-        <w:t xml:space="preserve">anuari 2002 met versie 1.0 van het .NET Framework en is de opvolger van </w:t>
-      </w:r>
-      <w:proofErr w:type="spellStart"/>
-      <w:r>
-        <w:rPr>
-          <w:sz w:val="24"/>
-          <w:szCs w:val="24"/>
-        </w:rPr>
-        <w:t>Mi</w:t>
+        <w:t>anuari 2002 met versie 1.0 van het .NET Framework en is de opvolger van Mi</w:t>
       </w:r>
       <w:r>
         <w:rPr>
@@ -215,15 +175,7 @@
           <w:sz w:val="24"/>
           <w:szCs w:val="24"/>
         </w:rPr>
-        <w:t>osoft’s</w:t>
-      </w:r>
-      <w:proofErr w:type="spellEnd"/>
-      <w:r>
-        <w:rPr>
-          <w:sz w:val="24"/>
-          <w:szCs w:val="24"/>
-        </w:rPr>
-        <w:t xml:space="preserve"> Active Server Pages</w:t>
+        <w:t>osoft’s Active Server Pages</w:t>
       </w:r>
       <w:r>
         <w:rPr>
@@ -265,23 +217,7 @@
           <w:sz w:val="24"/>
           <w:szCs w:val="24"/>
         </w:rPr>
-        <w:t xml:space="preserve"> ASP.NET is gebouwd op het Common Language Runtime (CLR), hierdoor kunnen programmeurs ASP.NET code gebruiken die ondersteund wordt door de .NET </w:t>
-      </w:r>
-      <w:proofErr w:type="spellStart"/>
-      <w:r>
-        <w:rPr>
-          <w:sz w:val="24"/>
-          <w:szCs w:val="24"/>
-        </w:rPr>
-        <w:t>language</w:t>
-      </w:r>
-      <w:proofErr w:type="spellEnd"/>
-      <w:r>
-        <w:rPr>
-          <w:sz w:val="24"/>
-          <w:szCs w:val="24"/>
-        </w:rPr>
-        <w:t>.</w:t>
+        <w:t xml:space="preserve"> ASP.NET is gebouwd op het Common Language Runtime (CLR), hierdoor kunnen programmeurs ASP.NET code gebruiken die ondersteund wordt door de .NET language.</w:t>
       </w:r>
       <w:r>
         <w:rPr>
@@ -473,23 +409,7 @@
           <w:sz w:val="24"/>
           <w:szCs w:val="24"/>
         </w:rPr>
-        <w:t xml:space="preserve">MVC staat voor Model View Controller. Het is een </w:t>
-      </w:r>
-      <w:proofErr w:type="spellStart"/>
-      <w:r>
-        <w:rPr>
-          <w:sz w:val="24"/>
-          <w:szCs w:val="24"/>
-        </w:rPr>
-        <w:t>designpattern</w:t>
-      </w:r>
-      <w:proofErr w:type="spellEnd"/>
-      <w:r>
-        <w:rPr>
-          <w:sz w:val="24"/>
-          <w:szCs w:val="24"/>
-        </w:rPr>
-        <w:t xml:space="preserve"> waarmee complexe applicaties leesbaarder word</w:t>
+        <w:t>MVC staat voor Model View Controller. Het is een designpattern waarmee complexe applicaties leesbaarder word</w:t>
       </w:r>
       <w:r>
         <w:rPr>
@@ -596,17 +516,8 @@
           <w:sz w:val="24"/>
           <w:szCs w:val="24"/>
         </w:rPr>
-        <w:t xml:space="preserve">Hier zie je de workflow van een MVC </w:t>
-      </w:r>
-      <w:proofErr w:type="spellStart"/>
-      <w:r>
-        <w:rPr>
-          <w:sz w:val="24"/>
-          <w:szCs w:val="24"/>
-        </w:rPr>
-        <w:t>framework</w:t>
-      </w:r>
-      <w:proofErr w:type="spellEnd"/>
+        <w:t>Hier zie je de workflow van een MVC framework</w:t>
+      </w:r>
       <w:r>
         <w:rPr>
           <w:sz w:val="24"/>
@@ -652,15 +563,13 @@
         </w:rPr>
         <w:t xml:space="preserve">Op het moment dat je een URL </w:t>
       </w:r>
-      <w:proofErr w:type="spellStart"/>
-      <w:r>
-        <w:rPr>
-          <w:sz w:val="24"/>
-          <w:szCs w:val="24"/>
-        </w:rPr>
-        <w:t>aanvraagd</w:t>
-      </w:r>
-      <w:proofErr w:type="spellEnd"/>
+      <w:r>
+        <w:rPr>
+          <w:sz w:val="24"/>
+          <w:szCs w:val="24"/>
+        </w:rPr>
+        <w:t>aanvraagt</w:t>
+      </w:r>
       <w:r>
         <w:rPr>
           <w:sz w:val="24"/>
@@ -689,15 +598,13 @@
         </w:rPr>
         <w:t xml:space="preserve"> die </w:t>
       </w:r>
-      <w:proofErr w:type="spellStart"/>
-      <w:r>
-        <w:rPr>
-          <w:sz w:val="24"/>
-          <w:szCs w:val="24"/>
-        </w:rPr>
-        <w:t>refereerd</w:t>
-      </w:r>
-      <w:proofErr w:type="spellEnd"/>
+      <w:r>
+        <w:rPr>
+          <w:sz w:val="24"/>
+          <w:szCs w:val="24"/>
+        </w:rPr>
+        <w:t>refereert</w:t>
+      </w:r>
       <w:r>
         <w:rPr>
           <w:sz w:val="24"/>
@@ -741,23 +648,7 @@
           <w:sz w:val="24"/>
           <w:szCs w:val="24"/>
         </w:rPr>
-        <w:t xml:space="preserve">Dus neem als voorbeeld test.com/Home/Dashboard, dan zoekt word er gezocht naar de </w:t>
-      </w:r>
-      <w:proofErr w:type="spellStart"/>
-      <w:r>
-        <w:rPr>
-          <w:sz w:val="24"/>
-          <w:szCs w:val="24"/>
-        </w:rPr>
-        <w:t>HomeController</w:t>
-      </w:r>
-      <w:proofErr w:type="spellEnd"/>
-      <w:r>
-        <w:rPr>
-          <w:sz w:val="24"/>
-          <w:szCs w:val="24"/>
-        </w:rPr>
-        <w:t xml:space="preserve"> met de Dashboard action.</w:t>
+        <w:t>Dus neem als voorbeeld test.com/Home/Dashboard, dan zoekt word er gezocht naar de HomeController met de Dashboard action.</w:t>
       </w:r>
     </w:p>
     <w:p>
@@ -863,23 +754,7 @@
           <w:sz w:val="24"/>
           <w:szCs w:val="24"/>
         </w:rPr>
-        <w:t xml:space="preserve">, je wilt een view </w:t>
-      </w:r>
-      <w:proofErr w:type="spellStart"/>
-      <w:r>
-        <w:rPr>
-          <w:sz w:val="24"/>
-          <w:szCs w:val="24"/>
-        </w:rPr>
-        <w:t>partial</w:t>
-      </w:r>
-      <w:proofErr w:type="spellEnd"/>
-      <w:r>
-        <w:rPr>
-          <w:sz w:val="24"/>
-          <w:szCs w:val="24"/>
-        </w:rPr>
-        <w:t xml:space="preserve"> inladen of je</w:t>
+        <w:t>, je wilt een view partial inladen of je</w:t>
       </w:r>
       <w:r>
         <w:rPr>
@@ -969,55 +844,7 @@
           <w:sz w:val="24"/>
           <w:szCs w:val="24"/>
         </w:rPr>
-        <w:t xml:space="preserve">Het is logisch dat je bijv. data wilt ophalen uit een database, </w:t>
-      </w:r>
-      <w:proofErr w:type="spellStart"/>
-      <w:r>
-        <w:rPr>
-          <w:sz w:val="24"/>
-          <w:szCs w:val="24"/>
-        </w:rPr>
-        <w:t>text</w:t>
-      </w:r>
-      <w:proofErr w:type="spellEnd"/>
-      <w:r>
-        <w:rPr>
-          <w:sz w:val="24"/>
-          <w:szCs w:val="24"/>
-        </w:rPr>
-        <w:t xml:space="preserve">, </w:t>
-      </w:r>
-      <w:proofErr w:type="spellStart"/>
-      <w:r>
-        <w:rPr>
-          <w:sz w:val="24"/>
-          <w:szCs w:val="24"/>
-        </w:rPr>
-        <w:t>json</w:t>
-      </w:r>
-      <w:proofErr w:type="spellEnd"/>
-      <w:r>
-        <w:rPr>
-          <w:sz w:val="24"/>
-          <w:szCs w:val="24"/>
-        </w:rPr>
-        <w:t xml:space="preserve"> of </w:t>
-      </w:r>
-      <w:proofErr w:type="spellStart"/>
-      <w:r>
-        <w:rPr>
-          <w:sz w:val="24"/>
-          <w:szCs w:val="24"/>
-        </w:rPr>
-        <w:t>xml</w:t>
-      </w:r>
-      <w:proofErr w:type="spellEnd"/>
-      <w:r>
-        <w:rPr>
-          <w:sz w:val="24"/>
-          <w:szCs w:val="24"/>
-        </w:rPr>
-        <w:t xml:space="preserve"> bestand. Dat soort functies doe je in het model en die data sla je ook op in het model, wat je weer meegeeft met de View. </w:t>
+        <w:t xml:space="preserve">Het is logisch dat je bijv. data wilt ophalen uit een database, text, json of xml bestand. Dat soort functies doe je in het model en die data sla je ook op in het model, wat je weer meegeeft met de View. </w:t>
       </w:r>
     </w:p>
     <w:p>
@@ -1079,87 +906,7 @@
           <w:sz w:val="24"/>
           <w:szCs w:val="24"/>
         </w:rPr>
-        <w:t xml:space="preserve">niet echt met de controller. Maar wel ongeveer op een manier als bijv. een </w:t>
-      </w:r>
-      <w:proofErr w:type="spellStart"/>
-      <w:r>
-        <w:rPr>
-          <w:sz w:val="24"/>
-          <w:szCs w:val="24"/>
-        </w:rPr>
-        <w:t>log-in</w:t>
-      </w:r>
-      <w:proofErr w:type="spellEnd"/>
-      <w:r>
-        <w:rPr>
-          <w:sz w:val="24"/>
-          <w:szCs w:val="24"/>
-        </w:rPr>
-        <w:t xml:space="preserve"> functie in de model met een </w:t>
-      </w:r>
-      <w:proofErr w:type="spellStart"/>
-      <w:r>
-        <w:rPr>
-          <w:sz w:val="24"/>
-          <w:szCs w:val="24"/>
-        </w:rPr>
-        <w:t>boolean</w:t>
-      </w:r>
-      <w:proofErr w:type="spellEnd"/>
-      <w:r>
-        <w:rPr>
-          <w:sz w:val="24"/>
-          <w:szCs w:val="24"/>
-        </w:rPr>
-        <w:t xml:space="preserve"> return waarde en aangeroepen in een </w:t>
-      </w:r>
-      <w:proofErr w:type="spellStart"/>
-      <w:r>
-        <w:rPr>
-          <w:sz w:val="24"/>
-          <w:szCs w:val="24"/>
-        </w:rPr>
-        <w:t>if</w:t>
-      </w:r>
-      <w:proofErr w:type="spellEnd"/>
-      <w:r>
-        <w:rPr>
-          <w:sz w:val="24"/>
-          <w:szCs w:val="24"/>
-        </w:rPr>
-        <w:t xml:space="preserve">-statement in de action. Op zo’n manier kun je bijv. naar andere pagina’s navigeren op basis van </w:t>
-      </w:r>
-      <w:proofErr w:type="spellStart"/>
-      <w:r>
-        <w:rPr>
-          <w:sz w:val="24"/>
-          <w:szCs w:val="24"/>
-        </w:rPr>
-        <w:t>true</w:t>
-      </w:r>
-      <w:proofErr w:type="spellEnd"/>
-      <w:r>
-        <w:rPr>
-          <w:sz w:val="24"/>
-          <w:szCs w:val="24"/>
-        </w:rPr>
-        <w:t xml:space="preserve"> of </w:t>
-      </w:r>
-      <w:proofErr w:type="spellStart"/>
-      <w:r>
-        <w:rPr>
-          <w:sz w:val="24"/>
-          <w:szCs w:val="24"/>
-        </w:rPr>
-        <w:t>false</w:t>
-      </w:r>
-      <w:proofErr w:type="spellEnd"/>
-      <w:r>
-        <w:rPr>
-          <w:sz w:val="24"/>
-          <w:szCs w:val="24"/>
-        </w:rPr>
-        <w:t>.</w:t>
+        <w:t>niet echt met de controller. Maar wel ongeveer op een manier als bijv. een log-in functie in de model met een boolean return waarde en aangeroepen in een if-statement in de action. Op zo’n manier kun je bijv. naar andere pagina’s navigeren op basis van true of false.</w:t>
       </w:r>
     </w:p>
     <w:p>
@@ -1274,37 +1021,19 @@
         <w:lastRenderedPageBreak/>
         <w:t xml:space="preserve">Hier zie je duidelijk </w:t>
       </w:r>
-      <w:proofErr w:type="spellStart"/>
-      <w:r>
-        <w:rPr>
-          <w:sz w:val="24"/>
-          <w:szCs w:val="24"/>
-        </w:rPr>
-        <w:t>geillustreerd</w:t>
-      </w:r>
-      <w:proofErr w:type="spellEnd"/>
-      <w:r>
-        <w:rPr>
-          <w:sz w:val="24"/>
-          <w:szCs w:val="24"/>
-        </w:rPr>
-        <w:t xml:space="preserve"> hoe zo’n MVC </w:t>
-      </w:r>
-      <w:proofErr w:type="spellStart"/>
-      <w:r>
-        <w:rPr>
-          <w:sz w:val="24"/>
-          <w:szCs w:val="24"/>
-        </w:rPr>
-        <w:t>framework</w:t>
-      </w:r>
-      <w:proofErr w:type="spellEnd"/>
-      <w:r>
-        <w:rPr>
-          <w:sz w:val="24"/>
-          <w:szCs w:val="24"/>
-        </w:rPr>
-        <w:t xml:space="preserve"> nou communiceert met de verschillende lagen</w:t>
+      <w:r>
+        <w:rPr>
+          <w:sz w:val="24"/>
+          <w:szCs w:val="24"/>
+        </w:rPr>
+        <w:t>geïllustreerd</w:t>
+      </w:r>
+      <w:r>
+        <w:rPr>
+          <w:sz w:val="24"/>
+          <w:szCs w:val="24"/>
+        </w:rPr>
+        <w:t xml:space="preserve"> hoe zo’n MVC framework nou communiceert met de verschillende lagen</w:t>
       </w:r>
       <w:r>
         <w:rPr>
@@ -1510,23 +1239,7 @@
           <w:sz w:val="24"/>
           <w:szCs w:val="24"/>
         </w:rPr>
-        <w:t xml:space="preserve"> word gedreven door </w:t>
-      </w:r>
-      <w:proofErr w:type="spellStart"/>
-      <w:r>
-        <w:rPr>
-          <w:sz w:val="24"/>
-          <w:szCs w:val="24"/>
-        </w:rPr>
-        <w:t>Models</w:t>
-      </w:r>
-      <w:proofErr w:type="spellEnd"/>
-      <w:r>
-        <w:rPr>
-          <w:sz w:val="24"/>
-          <w:szCs w:val="24"/>
-        </w:rPr>
-        <w:t>, Controllers en Views in een bepaalde workflow.</w:t>
+        <w:t xml:space="preserve"> word gedreven door Models, Controllers en Views in een bepaalde workflow.</w:t>
       </w:r>
       <w:r>
         <w:rPr>
@@ -1540,46 +1253,14 @@
           <w:sz w:val="24"/>
           <w:szCs w:val="24"/>
         </w:rPr>
-        <w:t xml:space="preserve">Bij de meeste andere ontwikkelmethodes zoals Web Forms zit er een code </w:t>
-      </w:r>
-      <w:proofErr w:type="spellStart"/>
-      <w:r>
-        <w:rPr>
-          <w:sz w:val="24"/>
-          <w:szCs w:val="24"/>
-        </w:rPr>
-        <w:t>behind</w:t>
-      </w:r>
-      <w:proofErr w:type="spellEnd"/>
-      <w:r>
-        <w:rPr>
-          <w:sz w:val="24"/>
-          <w:szCs w:val="24"/>
-        </w:rPr>
-        <w:t xml:space="preserve"> file bij, zoals bij WPF. </w:t>
-      </w:r>
-      <w:r>
-        <w:rPr>
-          <w:sz w:val="24"/>
-          <w:szCs w:val="24"/>
-        </w:rPr>
-        <w:t xml:space="preserve">Dit betekend dat bij ASP.NET die view strikt verbonden is met de code </w:t>
-      </w:r>
-      <w:proofErr w:type="spellStart"/>
-      <w:r>
-        <w:rPr>
-          <w:sz w:val="24"/>
-          <w:szCs w:val="24"/>
-        </w:rPr>
-        <w:t>behind</w:t>
-      </w:r>
-      <w:proofErr w:type="spellEnd"/>
-      <w:r>
-        <w:rPr>
-          <w:sz w:val="24"/>
-          <w:szCs w:val="24"/>
-        </w:rPr>
-        <w:t xml:space="preserve"> file waaraan de view gekoppeld is. Bij ASP.NET MVC is alles </w:t>
+        <w:t xml:space="preserve">Bij de meeste andere ontwikkelmethodes zoals Web Forms zit er een code behind file bij, zoals bij WPF. </w:t>
+      </w:r>
+      <w:r>
+        <w:rPr>
+          <w:sz w:val="24"/>
+          <w:szCs w:val="24"/>
+        </w:rPr>
+        <w:t xml:space="preserve">Dit betekend dat bij ASP.NET die view strikt verbonden is met de code behind file waaraan de view gekoppeld is. Bij ASP.NET MVC is alles </w:t>
       </w:r>
       <w:r>
         <w:rPr>
@@ -1593,23 +1274,7 @@
           <w:sz w:val="24"/>
           <w:szCs w:val="24"/>
         </w:rPr>
-        <w:t xml:space="preserve"> van elkaar. Dit betekend dat je gemakkelijk views, controllers en </w:t>
-      </w:r>
-      <w:proofErr w:type="spellStart"/>
-      <w:r>
-        <w:rPr>
-          <w:sz w:val="24"/>
-          <w:szCs w:val="24"/>
-        </w:rPr>
-        <w:t>models</w:t>
-      </w:r>
-      <w:proofErr w:type="spellEnd"/>
-      <w:r>
-        <w:rPr>
-          <w:sz w:val="24"/>
-          <w:szCs w:val="24"/>
-        </w:rPr>
-        <w:t xml:space="preserve"> uit kan wisselen tussen elkaar zolang alle naamgeving</w:t>
+        <w:t xml:space="preserve"> van elkaar. Dit betekend dat je gemakkelijk views, controllers en models uit kan wisselen tussen elkaar zolang alle naamgeving</w:t>
       </w:r>
       <w:r>
         <w:rPr>
@@ -1651,39 +1316,7 @@
           <w:sz w:val="24"/>
           <w:szCs w:val="24"/>
         </w:rPr>
-        <w:t xml:space="preserve">gebruik maakt van </w:t>
-      </w:r>
-      <w:proofErr w:type="spellStart"/>
-      <w:r>
-        <w:rPr>
-          <w:sz w:val="24"/>
-          <w:szCs w:val="24"/>
-        </w:rPr>
-        <w:t>ViewState</w:t>
-      </w:r>
-      <w:proofErr w:type="spellEnd"/>
-      <w:r>
-        <w:rPr>
-          <w:sz w:val="24"/>
-          <w:szCs w:val="24"/>
-        </w:rPr>
-        <w:t xml:space="preserve"> terwijl MVC werkt met Model/</w:t>
-      </w:r>
-      <w:proofErr w:type="spellStart"/>
-      <w:r>
-        <w:rPr>
-          <w:sz w:val="24"/>
-          <w:szCs w:val="24"/>
-        </w:rPr>
-        <w:t>ViewModels</w:t>
-      </w:r>
-      <w:proofErr w:type="spellEnd"/>
-      <w:r>
-        <w:rPr>
-          <w:sz w:val="24"/>
-          <w:szCs w:val="24"/>
-        </w:rPr>
-        <w:t xml:space="preserve"> om tussen Views te navigeren. Als je een aantal server-side web</w:t>
+        <w:t>gebruik maakt van ViewState terwijl MVC werkt met Model/ViewModels om tussen Views te navigeren. Als je een aantal server-side web</w:t>
       </w:r>
       <w:r>
         <w:rPr>
@@ -1692,21 +1325,12 @@
         </w:rPr>
         <w:t xml:space="preserve"> </w:t>
       </w:r>
-      <w:proofErr w:type="spellStart"/>
-      <w:r>
-        <w:rPr>
-          <w:sz w:val="24"/>
-          <w:szCs w:val="24"/>
-        </w:rPr>
-        <w:t>controls</w:t>
-      </w:r>
-      <w:proofErr w:type="spellEnd"/>
-      <w:r>
-        <w:rPr>
-          <w:sz w:val="24"/>
-          <w:szCs w:val="24"/>
-        </w:rPr>
-        <w:t xml:space="preserve"> op een</w:t>
+      <w:r>
+        <w:rPr>
+          <w:sz w:val="24"/>
+          <w:szCs w:val="24"/>
+        </w:rPr>
+        <w:t>controls op een</w:t>
       </w:r>
       <w:r>
         <w:rPr>
@@ -1720,23 +1344,7 @@
           <w:sz w:val="24"/>
           <w:szCs w:val="24"/>
         </w:rPr>
-        <w:t xml:space="preserve">pagina hebt staan wordt je </w:t>
-      </w:r>
-      <w:proofErr w:type="spellStart"/>
-      <w:r>
-        <w:rPr>
-          <w:sz w:val="24"/>
-          <w:szCs w:val="24"/>
-        </w:rPr>
-        <w:t>ViewState</w:t>
-      </w:r>
-      <w:proofErr w:type="spellEnd"/>
-      <w:r>
-        <w:rPr>
-          <w:sz w:val="24"/>
-          <w:szCs w:val="24"/>
-        </w:rPr>
-        <w:t xml:space="preserve"> een aanzienlijk </w:t>
+        <w:t xml:space="preserve">pagina hebt staan wordt je ViewState een aanzienlijk </w:t>
       </w:r>
       <w:r>
         <w:rPr>
@@ -1750,17 +1358,22 @@
           <w:sz w:val="24"/>
           <w:szCs w:val="24"/>
         </w:rPr>
-        <w:t>groter. Voor mobiele apparaten kan dit verveld zijn. Verder maakt Web Forms gebruik van code-</w:t>
-      </w:r>
-      <w:proofErr w:type="spellStart"/>
-      <w:r>
-        <w:rPr>
-          <w:sz w:val="24"/>
-          <w:szCs w:val="24"/>
-        </w:rPr>
-        <w:t>behind</w:t>
-      </w:r>
-      <w:proofErr w:type="spellEnd"/>
+        <w:t>groter. Voor mobiele apparaten kan dit verveld zijn. Verder maakt Web Forms gebruik van code-behind models terwijl MVC gebruik maakt van models</w:t>
+      </w:r>
+      <w:r>
+        <w:rPr>
+          <w:sz w:val="24"/>
+          <w:szCs w:val="24"/>
+        </w:rPr>
+        <w:t>. Als laatst maakt Web Forms gebruik van IsPostBack in plaats van MVC die gebruik maakt van Get en Set.</w:t>
+      </w:r>
+      <w:r>
+        <w:rPr>
+          <w:sz w:val="24"/>
+          <w:szCs w:val="24"/>
+        </w:rPr>
+        <w:t xml:space="preserve"> Ook is Web Forms applicatie minder goed te testen een MVC</w:t>
+      </w:r>
       <w:r>
         <w:rPr>
           <w:sz w:val="24"/>
@@ -1768,84 +1381,13 @@
         </w:rPr>
         <w:t xml:space="preserve"> </w:t>
       </w:r>
-      <w:proofErr w:type="spellStart"/>
-      <w:r>
-        <w:rPr>
-          <w:sz w:val="24"/>
-          <w:szCs w:val="24"/>
-        </w:rPr>
-        <w:t>models</w:t>
-      </w:r>
-      <w:proofErr w:type="spellEnd"/>
-      <w:r>
-        <w:rPr>
-          <w:sz w:val="24"/>
-          <w:szCs w:val="24"/>
-        </w:rPr>
-        <w:t xml:space="preserve"> terwijl MVC gebruik maakt van </w:t>
-      </w:r>
-      <w:proofErr w:type="spellStart"/>
-      <w:r>
-        <w:rPr>
-          <w:sz w:val="24"/>
-          <w:szCs w:val="24"/>
-        </w:rPr>
-        <w:t>models</w:t>
-      </w:r>
-      <w:proofErr w:type="spellEnd"/>
-      <w:r>
-        <w:rPr>
-          <w:sz w:val="24"/>
-          <w:szCs w:val="24"/>
-        </w:rPr>
-        <w:t xml:space="preserve">. Als laatst maakt Web Forms gebruik van </w:t>
-      </w:r>
-      <w:proofErr w:type="spellStart"/>
-      <w:r>
-        <w:rPr>
-          <w:sz w:val="24"/>
-          <w:szCs w:val="24"/>
-        </w:rPr>
-        <w:t>IsPostBack</w:t>
-      </w:r>
-      <w:proofErr w:type="spellEnd"/>
-      <w:r>
-        <w:rPr>
-          <w:sz w:val="24"/>
-          <w:szCs w:val="24"/>
-        </w:rPr>
-        <w:t xml:space="preserve"> in plaats van MVC die gebruik maakt van Get en Set.</w:t>
-      </w:r>
-      <w:r>
-        <w:rPr>
-          <w:sz w:val="24"/>
-          <w:szCs w:val="24"/>
-        </w:rPr>
-        <w:t xml:space="preserve"> Ook is Web Forms applicatie minder goed te testen een MVC</w:t>
-      </w:r>
-      <w:r>
-        <w:rPr>
-          <w:sz w:val="24"/>
-          <w:szCs w:val="24"/>
-        </w:rPr>
-        <w:t xml:space="preserve"> </w:t>
-      </w:r>
-      <w:r>
-        <w:rPr>
-          <w:sz w:val="24"/>
-          <w:szCs w:val="24"/>
-        </w:rPr>
-        <w:t>applicatie</w:t>
-      </w:r>
-      <w:r>
-        <w:rPr>
-          <w:sz w:val="24"/>
-          <w:szCs w:val="24"/>
-        </w:rPr>
-        <w:t xml:space="preserve">. </w:t>
-      </w:r>
-      <w:bookmarkStart w:id="0" w:name="_GoBack"/>
-      <w:bookmarkEnd w:id="0"/>
+      <w:r>
+        <w:rPr>
+          <w:sz w:val="24"/>
+          <w:szCs w:val="24"/>
+        </w:rPr>
+        <w:t xml:space="preserve">applicatie. </w:t>
+      </w:r>
     </w:p>
     <w:p>
       <w:pPr>
@@ -2367,17 +1909,8 @@
           <w:sz w:val="24"/>
           <w:szCs w:val="24"/>
         </w:rPr>
-        <w:t xml:space="preserve">geen </w:t>
-      </w:r>
-      <w:proofErr w:type="spellStart"/>
-      <w:r>
-        <w:rPr>
-          <w:sz w:val="24"/>
-          <w:szCs w:val="24"/>
-        </w:rPr>
-        <w:t>verwerkingingen</w:t>
-      </w:r>
-      <w:proofErr w:type="spellEnd"/>
+        <w:t>geen verwerkingen</w:t>
+      </w:r>
       <w:r>
         <w:rPr>
           <w:sz w:val="24"/>
@@ -2510,23 +2043,7 @@
           <w:sz w:val="24"/>
           <w:szCs w:val="24"/>
         </w:rPr>
-        <w:t xml:space="preserve">door middel van een model en de </w:t>
-      </w:r>
-      <w:proofErr w:type="spellStart"/>
-      <w:r>
-        <w:rPr>
-          <w:sz w:val="24"/>
-          <w:szCs w:val="24"/>
-        </w:rPr>
-        <w:t>Razor</w:t>
-      </w:r>
-      <w:proofErr w:type="spellEnd"/>
-      <w:r>
-        <w:rPr>
-          <w:sz w:val="24"/>
-          <w:szCs w:val="24"/>
-        </w:rPr>
-        <w:t xml:space="preserve"> syntax </w:t>
+        <w:t xml:space="preserve">door middel van een model en de Razor syntax </w:t>
       </w:r>
       <w:r>
         <w:rPr>
@@ -2589,23 +2106,7 @@
           <w:sz w:val="24"/>
           <w:szCs w:val="24"/>
         </w:rPr>
-        <w:t xml:space="preserve"> Wij komen later in de les terug op de </w:t>
-      </w:r>
-      <w:proofErr w:type="spellStart"/>
-      <w:r>
-        <w:rPr>
-          <w:sz w:val="24"/>
-          <w:szCs w:val="24"/>
-        </w:rPr>
-        <w:t>Razor</w:t>
-      </w:r>
-      <w:proofErr w:type="spellEnd"/>
-      <w:r>
-        <w:rPr>
-          <w:sz w:val="24"/>
-          <w:szCs w:val="24"/>
-        </w:rPr>
-        <w:t xml:space="preserve"> </w:t>
+        <w:t xml:space="preserve"> Wij komen later in de les terug op de Razor </w:t>
       </w:r>
       <w:r>
         <w:rPr>
@@ -2856,7 +2357,6 @@
         </w:rPr>
         <w:t xml:space="preserve"> </w:t>
       </w:r>
-      <w:proofErr w:type="spellStart"/>
       <w:r>
         <w:rPr>
           <w:sz w:val="24"/>
@@ -2864,7 +2364,6 @@
         </w:rPr>
         <w:t>request</w:t>
       </w:r>
-      <w:proofErr w:type="spellEnd"/>
       <w:r>
         <w:rPr>
           <w:sz w:val="24"/>
@@ -2872,7 +2371,6 @@
         </w:rPr>
         <w:t xml:space="preserve">. Deze </w:t>
       </w:r>
-      <w:proofErr w:type="spellStart"/>
       <w:r>
         <w:rPr>
           <w:sz w:val="24"/>
@@ -2880,7 +2378,6 @@
         </w:rPr>
         <w:t>requests</w:t>
       </w:r>
-      <w:proofErr w:type="spellEnd"/>
       <w:r>
         <w:rPr>
           <w:sz w:val="24"/>
@@ -2972,7 +2469,6 @@
         </w:rPr>
         <w:t xml:space="preserve">Een knop in de view kan gekoppeld worden aan verschillende methodes in de view liggend aan wat je wilt doen. Een controller kan dan verschillende </w:t>
       </w:r>
-      <w:proofErr w:type="spellStart"/>
       <w:r>
         <w:rPr>
           <w:sz w:val="24"/>
@@ -2999,9 +2495,57 @@
           <w:sz w:val="24"/>
           <w:szCs w:val="24"/>
         </w:rPr>
-        <w:t>esults</w:t>
-      </w:r>
-      <w:proofErr w:type="spellEnd"/>
+        <w:t xml:space="preserve">esults </w:t>
+      </w:r>
+      <w:r>
+        <w:rPr>
+          <w:sz w:val="24"/>
+          <w:szCs w:val="24"/>
+        </w:rPr>
+        <w:t>teruggeven</w:t>
+      </w:r>
+      <w:r>
+        <w:rPr>
+          <w:sz w:val="24"/>
+          <w:szCs w:val="24"/>
+        </w:rPr>
+        <w:t xml:space="preserve"> waardoor</w:t>
+      </w:r>
+      <w:r>
+        <w:rPr>
+          <w:sz w:val="24"/>
+          <w:szCs w:val="24"/>
+        </w:rPr>
+        <w:t xml:space="preserve"> er</w:t>
+      </w:r>
+      <w:r>
+        <w:rPr>
+          <w:sz w:val="24"/>
+          <w:szCs w:val="24"/>
+        </w:rPr>
+        <w:t xml:space="preserve"> bijv</w:t>
+      </w:r>
+      <w:r>
+        <w:rPr>
+          <w:sz w:val="24"/>
+          <w:szCs w:val="24"/>
+        </w:rPr>
+        <w:t>.</w:t>
+      </w:r>
+      <w:r>
+        <w:rPr>
+          <w:sz w:val="24"/>
+          <w:szCs w:val="24"/>
+        </w:rPr>
+        <w:t xml:space="preserve"> kan worden genavigeerd naar een andere </w:t>
+      </w:r>
+      <w:r>
+        <w:rPr>
+          <w:sz w:val="24"/>
+          <w:szCs w:val="24"/>
+        </w:rPr>
+        <w:t>view</w:t>
+      </w:r>
       <w:r>
         <w:rPr>
           <w:sz w:val="24"/>
@@ -3009,56 +2553,55 @@
         </w:rPr>
         <w:t xml:space="preserve"> </w:t>
       </w:r>
-      <w:proofErr w:type="spellStart"/>
-      <w:r>
-        <w:rPr>
-          <w:sz w:val="24"/>
-          <w:szCs w:val="24"/>
-        </w:rPr>
-        <w:t>returnen</w:t>
-      </w:r>
-      <w:proofErr w:type="spellEnd"/>
-      <w:r>
-        <w:rPr>
-          <w:sz w:val="24"/>
-          <w:szCs w:val="24"/>
-        </w:rPr>
-        <w:t xml:space="preserve"> waardoor</w:t>
-      </w:r>
-      <w:r>
-        <w:rPr>
-          <w:sz w:val="24"/>
-          <w:szCs w:val="24"/>
-        </w:rPr>
-        <w:t xml:space="preserve"> er</w:t>
-      </w:r>
-      <w:r>
-        <w:rPr>
-          <w:sz w:val="24"/>
-          <w:szCs w:val="24"/>
-        </w:rPr>
-        <w:t xml:space="preserve"> bijv</w:t>
-      </w:r>
-      <w:r>
-        <w:rPr>
-          <w:sz w:val="24"/>
-          <w:szCs w:val="24"/>
-        </w:rPr>
-        <w:t>.</w:t>
-      </w:r>
-      <w:r>
-        <w:rPr>
-          <w:sz w:val="24"/>
-          <w:szCs w:val="24"/>
-        </w:rPr>
-        <w:t xml:space="preserve"> kan worden genavigeerd naar een andere </w:t>
-      </w:r>
-      <w:r>
-        <w:rPr>
-          <w:sz w:val="24"/>
-          <w:szCs w:val="24"/>
-        </w:rPr>
-        <w:t>view</w:t>
+      <w:r>
+        <w:rPr>
+          <w:sz w:val="24"/>
+          <w:szCs w:val="24"/>
+        </w:rPr>
+        <w:t xml:space="preserve">die gekoppeld is aan </w:t>
+      </w:r>
+      <w:r>
+        <w:rPr>
+          <w:sz w:val="24"/>
+          <w:szCs w:val="24"/>
+        </w:rPr>
+        <w:t>dezelfde controller of een andere controller.</w:t>
+      </w:r>
+      <w:r>
+        <w:rPr>
+          <w:sz w:val="24"/>
+          <w:szCs w:val="24"/>
+        </w:rPr>
+        <w:t xml:space="preserve"> Met deze return values stuur je je gewenste model mee in de view.</w:t>
+      </w:r>
+    </w:p>
+    <w:p>
+      <w:pPr>
+        <w:rPr>
+          <w:sz w:val="24"/>
+          <w:szCs w:val="24"/>
+        </w:rPr>
+      </w:pPr>
+      <w:r>
+        <w:rPr>
+          <w:sz w:val="24"/>
+          <w:szCs w:val="24"/>
+        </w:rPr>
+        <w:t xml:space="preserve">Voorbeeld in ASP.NET </w:t>
+      </w:r>
+      <w:r>
+        <w:rPr>
+          <w:sz w:val="24"/>
+          <w:szCs w:val="24"/>
+        </w:rPr>
+        <w:t xml:space="preserve">MVC </w:t>
+      </w:r>
+      <w:r>
+        <w:rPr>
+          <w:sz w:val="24"/>
+          <w:szCs w:val="24"/>
+        </w:rPr>
+        <w:t>met een controller</w:t>
       </w:r>
       <w:r>
         <w:rPr>
@@ -3072,88 +2615,7 @@
           <w:sz w:val="24"/>
           <w:szCs w:val="24"/>
         </w:rPr>
-        <w:t xml:space="preserve">die gekoppeld is aan </w:t>
-      </w:r>
-      <w:r>
-        <w:rPr>
-          <w:sz w:val="24"/>
-          <w:szCs w:val="24"/>
-        </w:rPr>
-        <w:t>dezelfde controller of een andere controller.</w:t>
-      </w:r>
-      <w:r>
-        <w:rPr>
-          <w:sz w:val="24"/>
-          <w:szCs w:val="24"/>
-        </w:rPr>
-        <w:t xml:space="preserve"> Met deze return </w:t>
-      </w:r>
-      <w:proofErr w:type="spellStart"/>
-      <w:r>
-        <w:rPr>
-          <w:sz w:val="24"/>
-          <w:szCs w:val="24"/>
-        </w:rPr>
-        <w:t>values</w:t>
-      </w:r>
-      <w:proofErr w:type="spellEnd"/>
-      <w:r>
-        <w:rPr>
-          <w:sz w:val="24"/>
-          <w:szCs w:val="24"/>
-        </w:rPr>
-        <w:t xml:space="preserve"> stuur je je gewenste model mee in de view.</w:t>
-      </w:r>
-    </w:p>
-    <w:p>
-      <w:pPr>
-        <w:rPr>
-          <w:sz w:val="24"/>
-          <w:szCs w:val="24"/>
-        </w:rPr>
-      </w:pPr>
-      <w:r>
-        <w:rPr>
-          <w:sz w:val="24"/>
-          <w:szCs w:val="24"/>
-        </w:rPr>
-        <w:t xml:space="preserve">Voorbeeld in ASP.NET </w:t>
-      </w:r>
-      <w:r>
-        <w:rPr>
-          <w:sz w:val="24"/>
-          <w:szCs w:val="24"/>
-        </w:rPr>
-        <w:t xml:space="preserve">MVC </w:t>
-      </w:r>
-      <w:r>
-        <w:rPr>
-          <w:sz w:val="24"/>
-          <w:szCs w:val="24"/>
-        </w:rPr>
-        <w:t>met een controller</w:t>
-      </w:r>
-      <w:r>
-        <w:rPr>
-          <w:sz w:val="24"/>
-          <w:szCs w:val="24"/>
-        </w:rPr>
-        <w:t xml:space="preserve"> </w:t>
-      </w:r>
-      <w:r>
-        <w:rPr>
-          <w:sz w:val="24"/>
-          <w:szCs w:val="24"/>
-        </w:rPr>
-        <w:t>(</w:t>
-      </w:r>
-      <w:proofErr w:type="spellStart"/>
-      <w:r>
-        <w:rPr>
-          <w:sz w:val="24"/>
-          <w:szCs w:val="24"/>
-        </w:rPr>
-        <w:t>User</w:t>
+        <w:t>(User</w:t>
       </w:r>
       <w:r>
         <w:rPr>
@@ -3162,7 +2624,6 @@
         </w:rPr>
         <w:t>Controller</w:t>
       </w:r>
-      <w:proofErr w:type="spellEnd"/>
       <w:r>
         <w:rPr>
           <w:sz w:val="24"/>
@@ -3327,17 +2788,8 @@
           <w:sz w:val="24"/>
           <w:szCs w:val="24"/>
         </w:rPr>
-        <w:t xml:space="preserve">wee soorten HTTP </w:t>
-      </w:r>
-      <w:proofErr w:type="spellStart"/>
-      <w:r>
-        <w:rPr>
-          <w:sz w:val="24"/>
-          <w:szCs w:val="24"/>
-        </w:rPr>
-        <w:t>requests</w:t>
-      </w:r>
-      <w:proofErr w:type="spellEnd"/>
+        <w:t>wee soorten HTTP requests</w:t>
+      </w:r>
       <w:r>
         <w:rPr>
           <w:sz w:val="24"/>
@@ -3406,17 +2858,15 @@
           <w:sz w:val="24"/>
           <w:szCs w:val="24"/>
         </w:rPr>
-        <w:t xml:space="preserve">met behulp van </w:t>
-      </w:r>
-      <w:proofErr w:type="spellStart"/>
-      <w:r>
-        <w:rPr>
-          <w:sz w:val="24"/>
-          <w:szCs w:val="24"/>
-        </w:rPr>
-        <w:t>attributes</w:t>
-      </w:r>
-      <w:proofErr w:type="spellEnd"/>
+        <w:t xml:space="preserve">met behulp van attributes </w:t>
+      </w:r>
+      <w:r>
+        <w:rPr>
+          <w:sz w:val="24"/>
+          <w:szCs w:val="24"/>
+        </w:rPr>
+        <w:t>verschillende actions</w:t>
+      </w:r>
       <w:r>
         <w:rPr>
           <w:sz w:val="24"/>
@@ -3429,20 +2879,6 @@
           <w:sz w:val="24"/>
           <w:szCs w:val="24"/>
         </w:rPr>
-        <w:t>verschillende actions</w:t>
-      </w:r>
-      <w:r>
-        <w:rPr>
-          <w:sz w:val="24"/>
-          <w:szCs w:val="24"/>
-        </w:rPr>
-        <w:t xml:space="preserve"> </w:t>
-      </w:r>
-      <w:r>
-        <w:rPr>
-          <w:sz w:val="24"/>
-          <w:szCs w:val="24"/>
-        </w:rPr>
         <w:t>in de controllers zodanig af</w:t>
       </w:r>
       <w:r>
@@ -3464,17 +2900,8 @@
           <w:sz w:val="24"/>
           <w:szCs w:val="24"/>
         </w:rPr>
-        <w:t xml:space="preserve">alleen get </w:t>
-      </w:r>
-      <w:proofErr w:type="spellStart"/>
-      <w:r>
-        <w:rPr>
-          <w:sz w:val="24"/>
-          <w:szCs w:val="24"/>
-        </w:rPr>
-        <w:t>requests</w:t>
-      </w:r>
-      <w:proofErr w:type="spellEnd"/>
+        <w:t>alleen get requests</w:t>
+      </w:r>
       <w:r>
         <w:rPr>
           <w:sz w:val="24"/>
@@ -3487,23 +2914,7 @@
           <w:sz w:val="24"/>
           <w:szCs w:val="24"/>
         </w:rPr>
-        <w:t xml:space="preserve"> of alleen post </w:t>
-      </w:r>
-      <w:proofErr w:type="spellStart"/>
-      <w:r>
-        <w:rPr>
-          <w:sz w:val="24"/>
-          <w:szCs w:val="24"/>
-        </w:rPr>
-        <w:t>requests</w:t>
-      </w:r>
-      <w:proofErr w:type="spellEnd"/>
-      <w:r>
-        <w:rPr>
-          <w:sz w:val="24"/>
-          <w:szCs w:val="24"/>
-        </w:rPr>
-        <w:t xml:space="preserve"> </w:t>
+        <w:t xml:space="preserve"> of alleen post requests </w:t>
       </w:r>
       <w:r>
         <w:rPr>
@@ -3709,48 +3120,22 @@
           <w:szCs w:val="24"/>
         </w:rPr>
         <w:lastRenderedPageBreak/>
-        <w:t xml:space="preserve">9. </w:t>
-      </w:r>
-      <w:proofErr w:type="spellStart"/>
-      <w:r>
-        <w:rPr>
-          <w:b/>
-          <w:sz w:val="24"/>
-          <w:szCs w:val="24"/>
-        </w:rPr>
-        <w:t>Razor</w:t>
-      </w:r>
-      <w:proofErr w:type="spellEnd"/>
-    </w:p>
-    <w:p>
-      <w:pPr>
-        <w:rPr>
-          <w:sz w:val="24"/>
-          <w:szCs w:val="24"/>
-        </w:rPr>
-      </w:pPr>
-      <w:r>
-        <w:rPr>
-          <w:sz w:val="24"/>
-          <w:szCs w:val="24"/>
-        </w:rPr>
-        <w:t xml:space="preserve">De </w:t>
-      </w:r>
-      <w:proofErr w:type="spellStart"/>
-      <w:r>
-        <w:rPr>
-          <w:sz w:val="24"/>
-          <w:szCs w:val="24"/>
-        </w:rPr>
-        <w:t>Razor</w:t>
-      </w:r>
-      <w:proofErr w:type="spellEnd"/>
-      <w:r>
-        <w:rPr>
-          <w:sz w:val="24"/>
-          <w:szCs w:val="24"/>
-        </w:rPr>
-        <w:t xml:space="preserve"> engine zorgt er als het ware voor dat je C#</w:t>
+        <w:t>9. Razor</w:t>
+      </w:r>
+    </w:p>
+    <w:p>
+      <w:pPr>
+        <w:rPr>
+          <w:sz w:val="24"/>
+          <w:szCs w:val="24"/>
+        </w:rPr>
+      </w:pPr>
+      <w:r>
+        <w:rPr>
+          <w:sz w:val="24"/>
+          <w:szCs w:val="24"/>
+        </w:rPr>
+        <w:t>De Razor engine zorgt er als het ware voor dat je C#</w:t>
       </w:r>
       <w:r>
         <w:rPr>
@@ -3911,23 +3296,7 @@
           <w:sz w:val="24"/>
           <w:szCs w:val="24"/>
         </w:rPr>
-        <w:t xml:space="preserve">Je kan met </w:t>
-      </w:r>
-      <w:proofErr w:type="spellStart"/>
-      <w:r>
-        <w:rPr>
-          <w:sz w:val="24"/>
-          <w:szCs w:val="24"/>
-        </w:rPr>
-        <w:t>Razor</w:t>
-      </w:r>
-      <w:proofErr w:type="spellEnd"/>
-      <w:r>
-        <w:rPr>
-          <w:sz w:val="24"/>
-          <w:szCs w:val="24"/>
-        </w:rPr>
-        <w:t xml:space="preserve"> ook variabelen aanmaken in de view zolang de </w:t>
+        <w:t xml:space="preserve">Je kan met Razor ook variabelen aanmaken in de view zolang de </w:t>
       </w:r>
       <w:r>
         <w:rPr>
@@ -3948,23 +3317,7 @@
           <w:sz w:val="24"/>
           <w:szCs w:val="24"/>
         </w:rPr>
-        <w:t xml:space="preserve"> Al kun je functies met </w:t>
-      </w:r>
-      <w:proofErr w:type="spellStart"/>
-      <w:r>
-        <w:rPr>
-          <w:sz w:val="24"/>
-          <w:szCs w:val="24"/>
-        </w:rPr>
-        <w:t>Razor</w:t>
-      </w:r>
-      <w:proofErr w:type="spellEnd"/>
-      <w:r>
-        <w:rPr>
-          <w:sz w:val="24"/>
-          <w:szCs w:val="24"/>
-        </w:rPr>
-        <w:t xml:space="preserve"> gemakkelijk in de view uitvoeren is het over het algemeen niet </w:t>
+        <w:t xml:space="preserve"> Al kun je functies met Razor gemakkelijk in de view uitvoeren is het over het algemeen niet </w:t>
       </w:r>
       <w:r>
         <w:rPr>
@@ -4070,23 +3423,7 @@
           <w:sz w:val="24"/>
           <w:szCs w:val="24"/>
         </w:rPr>
-        <w:t xml:space="preserve">met </w:t>
-      </w:r>
-      <w:proofErr w:type="spellStart"/>
-      <w:r>
-        <w:rPr>
-          <w:sz w:val="24"/>
-          <w:szCs w:val="24"/>
-        </w:rPr>
-        <w:t>Razor</w:t>
-      </w:r>
-      <w:proofErr w:type="spellEnd"/>
-      <w:r>
-        <w:rPr>
-          <w:sz w:val="24"/>
-          <w:szCs w:val="24"/>
-        </w:rPr>
-        <w:t>:</w:t>
+        <w:t>met Razor:</w:t>
       </w:r>
       <w:r>
         <w:rPr>
@@ -4350,31 +3687,13 @@
         </w:rPr>
         <w:t xml:space="preserve"> een </w:t>
       </w:r>
-      <w:proofErr w:type="spellStart"/>
-      <w:r>
-        <w:rPr>
-          <w:sz w:val="24"/>
-          <w:szCs w:val="24"/>
-        </w:rPr>
-        <w:t>HtmlString</w:t>
-      </w:r>
-      <w:proofErr w:type="spellEnd"/>
-      <w:r>
-        <w:rPr>
-          <w:sz w:val="24"/>
-          <w:szCs w:val="24"/>
-        </w:rPr>
-        <w:t xml:space="preserve"> of </w:t>
-      </w:r>
-      <w:proofErr w:type="spellStart"/>
-      <w:r>
-        <w:rPr>
-          <w:sz w:val="24"/>
-          <w:szCs w:val="24"/>
-        </w:rPr>
-        <w:t>MvcHtmlString</w:t>
-      </w:r>
-      <w:proofErr w:type="spellEnd"/>
+      <w:r>
+        <w:rPr>
+          <w:sz w:val="24"/>
+          <w:szCs w:val="24"/>
+        </w:rPr>
+        <w:t>HtmlString of MvcHtmlString</w:t>
+      </w:r>
       <w:r>
         <w:rPr>
           <w:sz w:val="24"/>
@@ -4387,23 +3706,7 @@
           <w:sz w:val="24"/>
           <w:szCs w:val="24"/>
         </w:rPr>
-        <w:t xml:space="preserve">wat automatisch door </w:t>
-      </w:r>
-      <w:proofErr w:type="spellStart"/>
-      <w:r>
-        <w:rPr>
-          <w:sz w:val="24"/>
-          <w:szCs w:val="24"/>
-        </w:rPr>
-        <w:t>Razor</w:t>
-      </w:r>
-      <w:proofErr w:type="spellEnd"/>
-      <w:r>
-        <w:rPr>
-          <w:sz w:val="24"/>
-          <w:szCs w:val="24"/>
-        </w:rPr>
-        <w:t xml:space="preserve"> word verwerkt als HTML, zou je hierbij een normale string terugkrijgen word het niet verwerkt als HTML en krijg je lelijke tekst op webpagina</w:t>
+        <w:t>wat automatisch door Razor word verwerkt als HTML, zou je hierbij een normale string terugkrijgen word het niet verwerkt als HTML en krijg je lelijke tekst op webpagina</w:t>
       </w:r>
       <w:r>
         <w:rPr>
@@ -4533,59 +3836,77 @@
           <w:lang w:val="en-US" w:eastAsia="nl-NL"/>
         </w:rPr>
       </w:pPr>
-      <w:proofErr w:type="spellStart"/>
       <w:r>
         <w:rPr>
           <w:lang w:val="en-US" w:eastAsia="nl-NL"/>
         </w:rPr>
-        <w:t>Html.ActionLink</w:t>
-      </w:r>
-      <w:proofErr w:type="spellEnd"/>
+        <w:t>Html.ActionLink()</w:t>
+      </w:r>
       <w:r>
         <w:rPr>
           <w:lang w:val="en-US" w:eastAsia="nl-NL"/>
         </w:rPr>
-        <w:t>()</w:t>
+        <w:tab/>
       </w:r>
       <w:r>
         <w:rPr>
           <w:lang w:val="en-US" w:eastAsia="nl-NL"/>
         </w:rPr>
+        <w:t>Html.BeginForm()</w:t>
+      </w:r>
+      <w:r>
+        <w:rPr>
+          <w:lang w:val="en-US" w:eastAsia="nl-NL"/>
+        </w:rPr>
         <w:tab/>
       </w:r>
-      <w:proofErr w:type="spellStart"/>
       <w:r>
         <w:rPr>
           <w:lang w:val="en-US" w:eastAsia="nl-NL"/>
         </w:rPr>
-        <w:t>Html.BeginForm</w:t>
-      </w:r>
-      <w:proofErr w:type="spellEnd"/>
+        <w:t>Html.CheckBox()</w:t>
+      </w:r>
       <w:r>
         <w:rPr>
           <w:lang w:val="en-US" w:eastAsia="nl-NL"/>
         </w:rPr>
-        <w:t>()</w:t>
+        <w:tab/>
       </w:r>
       <w:r>
         <w:rPr>
           <w:lang w:val="en-US" w:eastAsia="nl-NL"/>
         </w:rPr>
+        <w:t>Html.DropDownList()</w:t>
+      </w:r>
+      <w:r>
+        <w:rPr>
+          <w:lang w:val="en-US" w:eastAsia="nl-NL"/>
+        </w:rPr>
+        <w:br/>
+      </w:r>
+      <w:r>
+        <w:rPr>
+          <w:lang w:val="en-US" w:eastAsia="nl-NL"/>
+        </w:rPr>
+        <w:t>Html.EndForm()</w:t>
+      </w:r>
+      <w:r>
+        <w:rPr>
+          <w:lang w:val="en-US" w:eastAsia="nl-NL"/>
+        </w:rPr>
         <w:tab/>
       </w:r>
-      <w:proofErr w:type="spellStart"/>
       <w:r>
         <w:rPr>
           <w:lang w:val="en-US" w:eastAsia="nl-NL"/>
         </w:rPr>
-        <w:t>Html.CheckBox</w:t>
-      </w:r>
-      <w:proofErr w:type="spellEnd"/>
+        <w:t>Html.Hidden()</w:t>
+      </w:r>
       <w:r>
         <w:rPr>
           <w:lang w:val="en-US" w:eastAsia="nl-NL"/>
         </w:rPr>
-        <w:t>()</w:t>
+        <w:tab/>
       </w:r>
       <w:r>
         <w:rPr>
@@ -4593,171 +3914,65 @@
         </w:rPr>
         <w:tab/>
       </w:r>
-      <w:proofErr w:type="spellStart"/>
       <w:r>
         <w:rPr>
           <w:lang w:val="en-US" w:eastAsia="nl-NL"/>
         </w:rPr>
-        <w:t>Html.DropDownList</w:t>
-      </w:r>
-      <w:proofErr w:type="spellEnd"/>
+        <w:t>Html.ListBox()</w:t>
+      </w:r>
       <w:r>
         <w:rPr>
           <w:lang w:val="en-US" w:eastAsia="nl-NL"/>
         </w:rPr>
-        <w:t>()</w:t>
+        <w:tab/>
       </w:r>
       <w:r>
         <w:rPr>
           <w:lang w:val="en-US" w:eastAsia="nl-NL"/>
         </w:rPr>
+        <w:tab/>
+      </w:r>
+      <w:r>
+        <w:rPr>
+          <w:lang w:val="en-US" w:eastAsia="nl-NL"/>
+        </w:rPr>
+        <w:t>Html.Password()</w:t>
+      </w:r>
+      <w:r>
+        <w:rPr>
+          <w:lang w:val="en-US" w:eastAsia="nl-NL"/>
+        </w:rPr>
         <w:br/>
       </w:r>
-      <w:proofErr w:type="spellStart"/>
       <w:r>
         <w:rPr>
           <w:lang w:val="en-US" w:eastAsia="nl-NL"/>
         </w:rPr>
-        <w:t>Html.EndForm</w:t>
-      </w:r>
-      <w:proofErr w:type="spellEnd"/>
+        <w:t>Html.RadioButton()</w:t>
+      </w:r>
       <w:r>
         <w:rPr>
           <w:lang w:val="en-US" w:eastAsia="nl-NL"/>
         </w:rPr>
-        <w:t>()</w:t>
+        <w:tab/>
       </w:r>
       <w:r>
         <w:rPr>
           <w:lang w:val="en-US" w:eastAsia="nl-NL"/>
         </w:rPr>
+        <w:t>Html.TextArea()</w:t>
+      </w:r>
+      <w:r>
+        <w:rPr>
+          <w:lang w:val="en-US" w:eastAsia="nl-NL"/>
+        </w:rPr>
         <w:tab/>
       </w:r>
-      <w:proofErr w:type="spellStart"/>
       <w:r>
         <w:rPr>
           <w:lang w:val="en-US" w:eastAsia="nl-NL"/>
         </w:rPr>
-        <w:t>Html.Hidden</w:t>
-      </w:r>
-      <w:proofErr w:type="spellEnd"/>
-      <w:r>
-        <w:rPr>
-          <w:lang w:val="en-US" w:eastAsia="nl-NL"/>
-        </w:rPr>
-        <w:t>()</w:t>
-      </w:r>
-      <w:r>
-        <w:rPr>
-          <w:lang w:val="en-US" w:eastAsia="nl-NL"/>
-        </w:rPr>
-        <w:tab/>
-      </w:r>
-      <w:r>
-        <w:rPr>
-          <w:lang w:val="en-US" w:eastAsia="nl-NL"/>
-        </w:rPr>
-        <w:tab/>
-      </w:r>
-      <w:proofErr w:type="spellStart"/>
-      <w:r>
-        <w:rPr>
-          <w:lang w:val="en-US" w:eastAsia="nl-NL"/>
-        </w:rPr>
-        <w:t>Html.ListBox</w:t>
-      </w:r>
-      <w:proofErr w:type="spellEnd"/>
-      <w:r>
-        <w:rPr>
-          <w:lang w:val="en-US" w:eastAsia="nl-NL"/>
-        </w:rPr>
-        <w:t>()</w:t>
-      </w:r>
-      <w:r>
-        <w:rPr>
-          <w:lang w:val="en-US" w:eastAsia="nl-NL"/>
-        </w:rPr>
-        <w:tab/>
-      </w:r>
-      <w:r>
-        <w:rPr>
-          <w:lang w:val="en-US" w:eastAsia="nl-NL"/>
-        </w:rPr>
-        <w:tab/>
-      </w:r>
-      <w:proofErr w:type="spellStart"/>
-      <w:r>
-        <w:rPr>
-          <w:lang w:val="en-US" w:eastAsia="nl-NL"/>
-        </w:rPr>
-        <w:t>Html.Password</w:t>
-      </w:r>
-      <w:proofErr w:type="spellEnd"/>
-      <w:r>
-        <w:rPr>
-          <w:lang w:val="en-US" w:eastAsia="nl-NL"/>
-        </w:rPr>
-        <w:t>()</w:t>
-      </w:r>
-      <w:r>
-        <w:rPr>
-          <w:lang w:val="en-US" w:eastAsia="nl-NL"/>
-        </w:rPr>
-        <w:br/>
-      </w:r>
-      <w:proofErr w:type="spellStart"/>
-      <w:r>
-        <w:rPr>
-          <w:lang w:val="en-US" w:eastAsia="nl-NL"/>
-        </w:rPr>
-        <w:t>Html.RadioButton</w:t>
-      </w:r>
-      <w:proofErr w:type="spellEnd"/>
-      <w:r>
-        <w:rPr>
-          <w:lang w:val="en-US" w:eastAsia="nl-NL"/>
-        </w:rPr>
-        <w:t>()</w:t>
-      </w:r>
-      <w:r>
-        <w:rPr>
-          <w:lang w:val="en-US" w:eastAsia="nl-NL"/>
-        </w:rPr>
-        <w:tab/>
-      </w:r>
-      <w:proofErr w:type="spellStart"/>
-      <w:r>
-        <w:rPr>
-          <w:lang w:val="en-US" w:eastAsia="nl-NL"/>
-        </w:rPr>
-        <w:t>Html.TextArea</w:t>
-      </w:r>
-      <w:proofErr w:type="spellEnd"/>
-      <w:r>
-        <w:rPr>
-          <w:lang w:val="en-US" w:eastAsia="nl-NL"/>
-        </w:rPr>
-        <w:t>()</w:t>
-      </w:r>
-      <w:r>
-        <w:rPr>
-          <w:lang w:val="en-US" w:eastAsia="nl-NL"/>
-        </w:rPr>
-        <w:tab/>
-      </w:r>
-      <w:proofErr w:type="spellStart"/>
-      <w:r>
-        <w:rPr>
-          <w:lang w:val="en-US" w:eastAsia="nl-NL"/>
-        </w:rPr>
-        <w:t>Html.TextBox</w:t>
-      </w:r>
-      <w:proofErr w:type="spellEnd"/>
-      <w:r>
-        <w:rPr>
-          <w:lang w:val="en-US" w:eastAsia="nl-NL"/>
-        </w:rPr>
-        <w:t>()</w:t>
+        <w:t>Html.TextBox()</w:t>
       </w:r>
     </w:p>
     <w:p>
@@ -5202,25 +4417,7 @@
           <w:sz w:val="24"/>
           <w:szCs w:val="24"/>
         </w:rPr>
-        <w:t xml:space="preserve">11. </w:t>
-      </w:r>
-      <w:proofErr w:type="spellStart"/>
-      <w:r>
-        <w:rPr>
-          <w:b/>
-          <w:sz w:val="24"/>
-          <w:szCs w:val="24"/>
-        </w:rPr>
-        <w:t>jQuery</w:t>
-      </w:r>
-      <w:proofErr w:type="spellEnd"/>
-      <w:r>
-        <w:rPr>
-          <w:b/>
-          <w:sz w:val="24"/>
-          <w:szCs w:val="24"/>
-        </w:rPr>
-        <w:t xml:space="preserve"> Ajax</w:t>
+        <w:t>11. jQuery Ajax</w:t>
       </w:r>
       <w:r>
         <w:rPr>
@@ -5285,15 +4482,132 @@
         </w:rPr>
         <w:t>Ajax staat voor “</w:t>
       </w:r>
-      <w:proofErr w:type="spellStart"/>
-      <w:r>
-        <w:rPr>
-          <w:sz w:val="24"/>
-          <w:szCs w:val="24"/>
-        </w:rPr>
-        <w:t>Asynchronous</w:t>
-      </w:r>
-      <w:proofErr w:type="spellEnd"/>
+      <w:r>
+        <w:rPr>
+          <w:sz w:val="24"/>
+          <w:szCs w:val="24"/>
+        </w:rPr>
+        <w:t>Asynchronous JavaScript and XML</w:t>
+      </w:r>
+      <w:r>
+        <w:rPr>
+          <w:sz w:val="24"/>
+          <w:szCs w:val="24"/>
+        </w:rPr>
+        <w:t xml:space="preserve">” </w:t>
+      </w:r>
+      <w:r>
+        <w:rPr>
+          <w:sz w:val="24"/>
+          <w:szCs w:val="24"/>
+        </w:rPr>
+        <w:t>je kan hiermee</w:t>
+      </w:r>
+      <w:r>
+        <w:rPr>
+          <w:sz w:val="24"/>
+          <w:szCs w:val="24"/>
+        </w:rPr>
+        <w:t xml:space="preserve"> calls maken via</w:t>
+      </w:r>
+      <w:r>
+        <w:rPr>
+          <w:sz w:val="24"/>
+          <w:szCs w:val="24"/>
+        </w:rPr>
+        <w:t xml:space="preserve"> een</w:t>
+      </w:r>
+      <w:r>
+        <w:rPr>
+          <w:sz w:val="24"/>
+          <w:szCs w:val="24"/>
+        </w:rPr>
+        <w:t xml:space="preserve"> Javascript </w:t>
+      </w:r>
+      <w:r>
+        <w:rPr>
+          <w:sz w:val="24"/>
+          <w:szCs w:val="24"/>
+        </w:rPr>
+        <w:t xml:space="preserve">functie of event </w:t>
+      </w:r>
+      <w:r>
+        <w:rPr>
+          <w:sz w:val="24"/>
+          <w:szCs w:val="24"/>
+        </w:rPr>
+        <w:t xml:space="preserve">om </w:t>
+      </w:r>
+      <w:r>
+        <w:rPr>
+          <w:sz w:val="24"/>
+          <w:szCs w:val="24"/>
+        </w:rPr>
+        <w:t xml:space="preserve">een </w:t>
+      </w:r>
+      <w:r>
+        <w:rPr>
+          <w:sz w:val="24"/>
+          <w:szCs w:val="24"/>
+        </w:rPr>
+        <w:t xml:space="preserve">bepaalde functie uit te voeren zonder dat </w:t>
+      </w:r>
+      <w:r>
+        <w:rPr>
+          <w:sz w:val="24"/>
+          <w:szCs w:val="24"/>
+        </w:rPr>
+        <w:t xml:space="preserve">daarbij </w:t>
+      </w:r>
+      <w:r>
+        <w:rPr>
+          <w:sz w:val="24"/>
+          <w:szCs w:val="24"/>
+        </w:rPr>
+        <w:t xml:space="preserve">als het ware </w:t>
+      </w:r>
+      <w:r>
+        <w:rPr>
+          <w:sz w:val="24"/>
+          <w:szCs w:val="24"/>
+        </w:rPr>
+        <w:t>de pagina word ververst</w:t>
+      </w:r>
+      <w:r>
+        <w:rPr>
+          <w:sz w:val="24"/>
+          <w:szCs w:val="24"/>
+        </w:rPr>
+        <w:t xml:space="preserve">. </w:t>
+      </w:r>
+      <w:r>
+        <w:rPr>
+          <w:sz w:val="24"/>
+          <w:szCs w:val="24"/>
+        </w:rPr>
+        <w:t>Ajax maakt ook gebruik van HTTP requests zoals: Get en post. Voor een Ajax call kun je meerdere soorten datatypes ontvangen zoals tekst, HTML</w:t>
+      </w:r>
+      <w:r>
+        <w:rPr>
+          <w:sz w:val="24"/>
+          <w:szCs w:val="24"/>
+        </w:rPr>
+        <w:t xml:space="preserve"> en</w:t>
+      </w:r>
+      <w:r>
+        <w:rPr>
+          <w:sz w:val="24"/>
+          <w:szCs w:val="24"/>
+        </w:rPr>
+        <w:t xml:space="preserve"> Json</w:t>
+      </w:r>
+      <w:r>
+        <w:rPr>
+          <w:sz w:val="24"/>
+          <w:szCs w:val="24"/>
+        </w:rPr>
+        <w:t>.</w:t>
+      </w:r>
       <w:r>
         <w:rPr>
           <w:sz w:val="24"/>
@@ -5301,15 +4615,42 @@
         </w:rPr>
         <w:t xml:space="preserve"> </w:t>
       </w:r>
-      <w:proofErr w:type="spellStart"/>
-      <w:r>
-        <w:rPr>
-          <w:sz w:val="24"/>
-          <w:szCs w:val="24"/>
-        </w:rPr>
-        <w:t>JavaScript</w:t>
-      </w:r>
-      <w:proofErr w:type="spellEnd"/>
+    </w:p>
+    <w:p>
+      <w:pPr>
+        <w:rPr>
+          <w:sz w:val="24"/>
+          <w:szCs w:val="24"/>
+        </w:rPr>
+      </w:pPr>
+      <w:r>
+        <w:rPr>
+          <w:sz w:val="24"/>
+          <w:szCs w:val="24"/>
+        </w:rPr>
+        <w:t>Een paar voorbeelden wat je hiermee kan maken zijn</w:t>
+      </w:r>
+      <w:r>
+        <w:rPr>
+          <w:sz w:val="24"/>
+          <w:szCs w:val="24"/>
+        </w:rPr>
+        <w:t xml:space="preserve"> bijv</w:t>
+      </w:r>
+      <w:r>
+        <w:rPr>
+          <w:sz w:val="24"/>
+          <w:szCs w:val="24"/>
+        </w:rPr>
+        <w:t>.</w:t>
+      </w:r>
+      <w:r>
+        <w:rPr>
+          <w:sz w:val="24"/>
+          <w:szCs w:val="24"/>
+        </w:rPr>
+        <w:t xml:space="preserve"> live feeds van</w:t>
+      </w:r>
       <w:r>
         <w:rPr>
           <w:sz w:val="24"/>
@@ -5317,216 +4658,6 @@
         </w:rPr>
         <w:t xml:space="preserve"> </w:t>
       </w:r>
-      <w:proofErr w:type="spellStart"/>
-      <w:r>
-        <w:rPr>
-          <w:sz w:val="24"/>
-          <w:szCs w:val="24"/>
-        </w:rPr>
-        <w:t>and</w:t>
-      </w:r>
-      <w:proofErr w:type="spellEnd"/>
-      <w:r>
-        <w:rPr>
-          <w:sz w:val="24"/>
-          <w:szCs w:val="24"/>
-        </w:rPr>
-        <w:t xml:space="preserve"> XML</w:t>
-      </w:r>
-      <w:r>
-        <w:rPr>
-          <w:sz w:val="24"/>
-          <w:szCs w:val="24"/>
-        </w:rPr>
-        <w:t xml:space="preserve">” </w:t>
-      </w:r>
-      <w:r>
-        <w:rPr>
-          <w:sz w:val="24"/>
-          <w:szCs w:val="24"/>
-        </w:rPr>
-        <w:t>je kan hiermee</w:t>
-      </w:r>
-      <w:r>
-        <w:rPr>
-          <w:sz w:val="24"/>
-          <w:szCs w:val="24"/>
-        </w:rPr>
-        <w:t xml:space="preserve"> calls maken via</w:t>
-      </w:r>
-      <w:r>
-        <w:rPr>
-          <w:sz w:val="24"/>
-          <w:szCs w:val="24"/>
-        </w:rPr>
-        <w:t xml:space="preserve"> een</w:t>
-      </w:r>
-      <w:r>
-        <w:rPr>
-          <w:sz w:val="24"/>
-          <w:szCs w:val="24"/>
-        </w:rPr>
-        <w:t xml:space="preserve"> Javascript </w:t>
-      </w:r>
-      <w:r>
-        <w:rPr>
-          <w:sz w:val="24"/>
-          <w:szCs w:val="24"/>
-        </w:rPr>
-        <w:t xml:space="preserve">functie of event </w:t>
-      </w:r>
-      <w:r>
-        <w:rPr>
-          <w:sz w:val="24"/>
-          <w:szCs w:val="24"/>
-        </w:rPr>
-        <w:t xml:space="preserve">om </w:t>
-      </w:r>
-      <w:r>
-        <w:rPr>
-          <w:sz w:val="24"/>
-          <w:szCs w:val="24"/>
-        </w:rPr>
-        <w:t xml:space="preserve">een </w:t>
-      </w:r>
-      <w:r>
-        <w:rPr>
-          <w:sz w:val="24"/>
-          <w:szCs w:val="24"/>
-        </w:rPr>
-        <w:t xml:space="preserve">bepaalde functie uit te voeren zonder dat </w:t>
-      </w:r>
-      <w:r>
-        <w:rPr>
-          <w:sz w:val="24"/>
-          <w:szCs w:val="24"/>
-        </w:rPr>
-        <w:t xml:space="preserve">daarbij </w:t>
-      </w:r>
-      <w:r>
-        <w:rPr>
-          <w:sz w:val="24"/>
-          <w:szCs w:val="24"/>
-        </w:rPr>
-        <w:t xml:space="preserve">als het ware </w:t>
-      </w:r>
-      <w:r>
-        <w:rPr>
-          <w:sz w:val="24"/>
-          <w:szCs w:val="24"/>
-        </w:rPr>
-        <w:t>de pagina word ververst</w:t>
-      </w:r>
-      <w:r>
-        <w:rPr>
-          <w:sz w:val="24"/>
-          <w:szCs w:val="24"/>
-        </w:rPr>
-        <w:t xml:space="preserve">. </w:t>
-      </w:r>
-      <w:r>
-        <w:rPr>
-          <w:sz w:val="24"/>
-          <w:szCs w:val="24"/>
-        </w:rPr>
-        <w:t xml:space="preserve">Ajax maakt ook gebruik van HTTP </w:t>
-      </w:r>
-      <w:proofErr w:type="spellStart"/>
-      <w:r>
-        <w:rPr>
-          <w:sz w:val="24"/>
-          <w:szCs w:val="24"/>
-        </w:rPr>
-        <w:t>requests</w:t>
-      </w:r>
-      <w:proofErr w:type="spellEnd"/>
-      <w:r>
-        <w:rPr>
-          <w:sz w:val="24"/>
-          <w:szCs w:val="24"/>
-        </w:rPr>
-        <w:t xml:space="preserve"> zoals: Get en post. Voor een Ajax call kun je meerdere soorten datatypes ontvangen zoals tekst, HTML</w:t>
-      </w:r>
-      <w:r>
-        <w:rPr>
-          <w:sz w:val="24"/>
-          <w:szCs w:val="24"/>
-        </w:rPr>
-        <w:t xml:space="preserve"> en</w:t>
-      </w:r>
-      <w:r>
-        <w:rPr>
-          <w:sz w:val="24"/>
-          <w:szCs w:val="24"/>
-        </w:rPr>
-        <w:t xml:space="preserve"> </w:t>
-      </w:r>
-      <w:proofErr w:type="spellStart"/>
-      <w:r>
-        <w:rPr>
-          <w:sz w:val="24"/>
-          <w:szCs w:val="24"/>
-        </w:rPr>
-        <w:t>Json</w:t>
-      </w:r>
-      <w:proofErr w:type="spellEnd"/>
-      <w:r>
-        <w:rPr>
-          <w:sz w:val="24"/>
-          <w:szCs w:val="24"/>
-        </w:rPr>
-        <w:t>.</w:t>
-      </w:r>
-      <w:r>
-        <w:rPr>
-          <w:sz w:val="24"/>
-          <w:szCs w:val="24"/>
-        </w:rPr>
-        <w:t xml:space="preserve"> </w:t>
-      </w:r>
-    </w:p>
-    <w:p>
-      <w:pPr>
-        <w:rPr>
-          <w:sz w:val="24"/>
-          <w:szCs w:val="24"/>
-        </w:rPr>
-      </w:pPr>
-      <w:r>
-        <w:rPr>
-          <w:sz w:val="24"/>
-          <w:szCs w:val="24"/>
-        </w:rPr>
-        <w:t>Een paar voorbeelden wat je hiermee kan maken zijn</w:t>
-      </w:r>
-      <w:r>
-        <w:rPr>
-          <w:sz w:val="24"/>
-          <w:szCs w:val="24"/>
-        </w:rPr>
-        <w:t xml:space="preserve"> bijv</w:t>
-      </w:r>
-      <w:r>
-        <w:rPr>
-          <w:sz w:val="24"/>
-          <w:szCs w:val="24"/>
-        </w:rPr>
-        <w:t>.</w:t>
-      </w:r>
-      <w:r>
-        <w:rPr>
-          <w:sz w:val="24"/>
-          <w:szCs w:val="24"/>
-        </w:rPr>
-        <w:t xml:space="preserve"> live feeds van</w:t>
-      </w:r>
-      <w:r>
-        <w:rPr>
-          <w:sz w:val="24"/>
-          <w:szCs w:val="24"/>
-        </w:rPr>
-        <w:t xml:space="preserve"> </w:t>
-      </w:r>
       <w:r>
         <w:rPr>
           <w:sz w:val="24"/>
@@ -5560,23 +4691,7 @@
           <w:sz w:val="24"/>
           <w:szCs w:val="24"/>
         </w:rPr>
-        <w:t xml:space="preserve">map zoals google </w:t>
-      </w:r>
-      <w:proofErr w:type="spellStart"/>
-      <w:r>
-        <w:rPr>
-          <w:sz w:val="24"/>
-          <w:szCs w:val="24"/>
-        </w:rPr>
-        <w:t>maps</w:t>
-      </w:r>
-      <w:proofErr w:type="spellEnd"/>
-      <w:r>
-        <w:rPr>
-          <w:sz w:val="24"/>
-          <w:szCs w:val="24"/>
-        </w:rPr>
-        <w:t xml:space="preserve"> inladen als je op een knop klikt om performance impacts te voorkomen,</w:t>
+        <w:t>map zoals google maps inladen als je op een knop klikt om performance impacts te voorkomen,</w:t>
       </w:r>
       <w:r>
         <w:rPr>
@@ -5592,21 +4707,12 @@
         </w:rPr>
         <w:t xml:space="preserve"> Kortom, je kan heel veel met </w:t>
       </w:r>
-      <w:proofErr w:type="spellStart"/>
-      <w:r>
-        <w:rPr>
-          <w:sz w:val="24"/>
-          <w:szCs w:val="24"/>
-        </w:rPr>
-        <w:t>jQuery</w:t>
-      </w:r>
-      <w:proofErr w:type="spellEnd"/>
-      <w:r>
-        <w:rPr>
-          <w:sz w:val="24"/>
-          <w:szCs w:val="24"/>
-        </w:rPr>
-        <w:t xml:space="preserve"> </w:t>
+      <w:r>
+        <w:rPr>
+          <w:sz w:val="24"/>
+          <w:szCs w:val="24"/>
+        </w:rPr>
+        <w:t xml:space="preserve">jQuery </w:t>
       </w:r>
       <w:r>
         <w:rPr>
@@ -5628,23 +4734,7 @@
           <w:sz w:val="24"/>
           <w:szCs w:val="24"/>
         </w:rPr>
-        <w:t xml:space="preserve">Voorbeeld in ASP.NET met </w:t>
-      </w:r>
-      <w:proofErr w:type="spellStart"/>
-      <w:r>
-        <w:rPr>
-          <w:sz w:val="24"/>
-          <w:szCs w:val="24"/>
-        </w:rPr>
-        <w:t>jQeury</w:t>
-      </w:r>
-      <w:proofErr w:type="spellEnd"/>
-      <w:r>
-        <w:rPr>
-          <w:sz w:val="24"/>
-          <w:szCs w:val="24"/>
-        </w:rPr>
-        <w:t xml:space="preserve"> Ajax</w:t>
+        <w:t>Voorbeeld in ASP.NET met jQeury Ajax</w:t>
       </w:r>
       <w:r>
         <w:rPr>
@@ -5942,74 +5032,22 @@
           <w:szCs w:val="24"/>
         </w:rPr>
         <w:lastRenderedPageBreak/>
-        <w:t xml:space="preserve">12. </w:t>
-      </w:r>
-      <w:proofErr w:type="spellStart"/>
-      <w:r>
-        <w:rPr>
-          <w:b/>
-          <w:sz w:val="24"/>
-          <w:szCs w:val="24"/>
-        </w:rPr>
-        <w:t>Partial</w:t>
-      </w:r>
-      <w:proofErr w:type="spellEnd"/>
-      <w:r>
-        <w:rPr>
-          <w:b/>
-          <w:sz w:val="24"/>
-          <w:szCs w:val="24"/>
-        </w:rPr>
-        <w:t xml:space="preserve"> </w:t>
-      </w:r>
-      <w:proofErr w:type="spellStart"/>
-      <w:r>
-        <w:rPr>
-          <w:b/>
-          <w:sz w:val="24"/>
-          <w:szCs w:val="24"/>
-        </w:rPr>
-        <w:t>loading</w:t>
-      </w:r>
-      <w:proofErr w:type="spellEnd"/>
-      <w:r>
-        <w:rPr>
-          <w:b/>
-          <w:sz w:val="24"/>
-          <w:szCs w:val="24"/>
-        </w:rPr>
-        <w:t xml:space="preserve"> met en zonder Ajax</w:t>
-      </w:r>
-    </w:p>
-    <w:p>
-      <w:pPr>
-        <w:rPr>
-          <w:sz w:val="24"/>
-          <w:szCs w:val="24"/>
-        </w:rPr>
-      </w:pPr>
-      <w:r>
-        <w:rPr>
-          <w:sz w:val="24"/>
-          <w:szCs w:val="24"/>
-        </w:rPr>
-        <w:t xml:space="preserve">Een </w:t>
-      </w:r>
-      <w:proofErr w:type="spellStart"/>
-      <w:r>
-        <w:rPr>
-          <w:sz w:val="24"/>
-          <w:szCs w:val="24"/>
-        </w:rPr>
-        <w:t>partial</w:t>
-      </w:r>
-      <w:proofErr w:type="spellEnd"/>
-      <w:r>
-        <w:rPr>
-          <w:sz w:val="24"/>
-          <w:szCs w:val="24"/>
-        </w:rPr>
-        <w:t xml:space="preserve"> is in principe een stuk </w:t>
+        <w:t>12. Partial loading met en zonder Ajax</w:t>
+      </w:r>
+    </w:p>
+    <w:p>
+      <w:pPr>
+        <w:rPr>
+          <w:sz w:val="24"/>
+          <w:szCs w:val="24"/>
+        </w:rPr>
+      </w:pPr>
+      <w:r>
+        <w:rPr>
+          <w:sz w:val="24"/>
+          <w:szCs w:val="24"/>
+        </w:rPr>
+        <w:t xml:space="preserve">Een partial is in principe een stuk </w:t>
       </w:r>
       <w:r>
         <w:rPr>
@@ -6037,23 +5075,7 @@
           <w:sz w:val="24"/>
           <w:szCs w:val="24"/>
         </w:rPr>
-        <w:t xml:space="preserve">ndex view en je wilt er een tabel in laden. Hiervoor zou je een aparte </w:t>
-      </w:r>
-      <w:proofErr w:type="spellStart"/>
-      <w:r>
-        <w:rPr>
-          <w:sz w:val="24"/>
-          <w:szCs w:val="24"/>
-        </w:rPr>
-        <w:t>partial</w:t>
-      </w:r>
-      <w:proofErr w:type="spellEnd"/>
-      <w:r>
-        <w:rPr>
-          <w:sz w:val="24"/>
-          <w:szCs w:val="24"/>
-        </w:rPr>
-        <w:t xml:space="preserve"> view kunnen maken waarin je de tabel vormgeeft. Later kun je dan in de index view </w:t>
+        <w:t xml:space="preserve">ndex view en je wilt er een tabel in laden. Hiervoor zou je een aparte partial view kunnen maken waarin je de tabel vormgeeft. Later kun je dan in de index view </w:t>
       </w:r>
       <w:r>
         <w:rPr>
@@ -6067,71 +5089,7 @@
           <w:sz w:val="24"/>
           <w:szCs w:val="24"/>
         </w:rPr>
-        <w:t xml:space="preserve"> </w:t>
-      </w:r>
-      <w:proofErr w:type="spellStart"/>
-      <w:r>
-        <w:rPr>
-          <w:sz w:val="24"/>
-          <w:szCs w:val="24"/>
-        </w:rPr>
-        <w:t>partial</w:t>
-      </w:r>
-      <w:proofErr w:type="spellEnd"/>
-      <w:r>
-        <w:rPr>
-          <w:sz w:val="24"/>
-          <w:szCs w:val="24"/>
-        </w:rPr>
-        <w:t xml:space="preserve"> view inladen. Door gebruik te maken van </w:t>
-      </w:r>
-      <w:proofErr w:type="spellStart"/>
-      <w:r>
-        <w:rPr>
-          <w:sz w:val="24"/>
-          <w:szCs w:val="24"/>
-        </w:rPr>
-        <w:t>partial</w:t>
-      </w:r>
-      <w:proofErr w:type="spellEnd"/>
-      <w:r>
-        <w:rPr>
-          <w:sz w:val="24"/>
-          <w:szCs w:val="24"/>
-        </w:rPr>
-        <w:t xml:space="preserve"> views worden je views overzichtelijker naar mate je meer functionaliteit aan een bepaalde pagina </w:t>
-      </w:r>
-      <w:proofErr w:type="spellStart"/>
-      <w:r>
-        <w:rPr>
-          <w:sz w:val="24"/>
-          <w:szCs w:val="24"/>
-        </w:rPr>
-        <w:t>toevoegd</w:t>
-      </w:r>
-      <w:proofErr w:type="spellEnd"/>
-      <w:r>
-        <w:rPr>
-          <w:sz w:val="24"/>
-          <w:szCs w:val="24"/>
-        </w:rPr>
-        <w:t xml:space="preserve">. Zou je dit zonder </w:t>
-      </w:r>
-      <w:proofErr w:type="spellStart"/>
-      <w:r>
-        <w:rPr>
-          <w:sz w:val="24"/>
-          <w:szCs w:val="24"/>
-        </w:rPr>
-        <w:t>partial</w:t>
-      </w:r>
-      <w:proofErr w:type="spellEnd"/>
-      <w:r>
-        <w:rPr>
-          <w:sz w:val="24"/>
-          <w:szCs w:val="24"/>
-        </w:rPr>
-        <w:t xml:space="preserve"> views uitwerken dan wordt het al snel </w:t>
+        <w:t xml:space="preserve"> partial view inladen. Door gebruik te maken van partial views worden je views overzichtelijker naar mate je meer functionaliteit aan een bepaalde pagina toevoegd. Zou je dit zonder partial views uitwerken dan wordt het al snel </w:t>
       </w:r>
       <w:r>
         <w:rPr>
@@ -6152,23 +5110,7 @@
           <w:sz w:val="24"/>
           <w:szCs w:val="24"/>
         </w:rPr>
-        <w:t xml:space="preserve"> Je kan een </w:t>
-      </w:r>
-      <w:proofErr w:type="spellStart"/>
-      <w:r>
-        <w:rPr>
-          <w:sz w:val="24"/>
-          <w:szCs w:val="24"/>
-        </w:rPr>
-        <w:t>partial</w:t>
-      </w:r>
-      <w:proofErr w:type="spellEnd"/>
-      <w:r>
-        <w:rPr>
-          <w:sz w:val="24"/>
-          <w:szCs w:val="24"/>
-        </w:rPr>
-        <w:t xml:space="preserve"> view inladen door mate van een </w:t>
+        <w:t xml:space="preserve"> Je kan een partial view inladen door mate van een </w:t>
       </w:r>
       <w:r>
         <w:rPr>
@@ -6182,86 +5124,22 @@
           <w:sz w:val="24"/>
           <w:szCs w:val="24"/>
         </w:rPr>
-        <w:t xml:space="preserve"> helper of </w:t>
-      </w:r>
-      <w:proofErr w:type="spellStart"/>
-      <w:r>
-        <w:rPr>
-          <w:sz w:val="24"/>
-          <w:szCs w:val="24"/>
-        </w:rPr>
-        <w:t>jQuery</w:t>
-      </w:r>
-      <w:proofErr w:type="spellEnd"/>
-      <w:r>
-        <w:rPr>
-          <w:sz w:val="24"/>
-          <w:szCs w:val="24"/>
-        </w:rPr>
-        <w:t xml:space="preserve"> Ajax.</w:t>
-      </w:r>
-    </w:p>
-    <w:p>
-      <w:pPr>
-        <w:rPr>
-          <w:sz w:val="24"/>
-          <w:szCs w:val="24"/>
-        </w:rPr>
-      </w:pPr>
-      <w:r>
-        <w:rPr>
-          <w:sz w:val="24"/>
-          <w:szCs w:val="24"/>
-        </w:rPr>
-        <w:t xml:space="preserve">Met Ajax kan je een action opvragen wat als return waarde een </w:t>
-      </w:r>
-      <w:proofErr w:type="spellStart"/>
-      <w:r>
-        <w:rPr>
-          <w:sz w:val="24"/>
-          <w:szCs w:val="24"/>
-        </w:rPr>
-        <w:t>PartialView</w:t>
-      </w:r>
-      <w:proofErr w:type="spellEnd"/>
-      <w:r>
-        <w:rPr>
-          <w:sz w:val="24"/>
-          <w:szCs w:val="24"/>
-        </w:rPr>
-        <w:t xml:space="preserve"> heeft. </w:t>
-      </w:r>
-      <w:proofErr w:type="spellStart"/>
-      <w:r>
-        <w:rPr>
-          <w:sz w:val="24"/>
-          <w:szCs w:val="24"/>
-        </w:rPr>
-        <w:t>Jquery</w:t>
-      </w:r>
-      <w:proofErr w:type="spellEnd"/>
-      <w:r>
-        <w:rPr>
-          <w:sz w:val="24"/>
-          <w:szCs w:val="24"/>
-        </w:rPr>
-        <w:t xml:space="preserve"> krijgt deze return waarde als HTML binnen, waarmee je dus gemakkelijk de HTML van bijv. een div kunt invullen met de </w:t>
-      </w:r>
-      <w:proofErr w:type="spellStart"/>
-      <w:r>
-        <w:rPr>
-          <w:sz w:val="24"/>
-          <w:szCs w:val="24"/>
-        </w:rPr>
-        <w:t>de</w:t>
-      </w:r>
-      <w:proofErr w:type="spellEnd"/>
-      <w:r>
-        <w:rPr>
-          <w:sz w:val="24"/>
-          <w:szCs w:val="24"/>
-        </w:rPr>
-        <w:t xml:space="preserve"> HTML.</w:t>
+        <w:t xml:space="preserve"> helper of jQuery Ajax.</w:t>
+      </w:r>
+    </w:p>
+    <w:p>
+      <w:pPr>
+        <w:rPr>
+          <w:sz w:val="24"/>
+          <w:szCs w:val="24"/>
+        </w:rPr>
+      </w:pPr>
+      <w:r>
+        <w:rPr>
+          <w:sz w:val="24"/>
+          <w:szCs w:val="24"/>
+        </w:rPr>
+        <w:t>Met Ajax kan je een action opvragen wat als return waarde een PartialView heeft. Jquery krijgt deze return waarde als HTML binnen, waarmee je dus gemakkelijk de HTML van bijv. een div kunt invullen met de HTML.</w:t>
       </w:r>
     </w:p>
     <w:p>
@@ -6290,17 +5168,8 @@
           <w:sz w:val="24"/>
           <w:szCs w:val="24"/>
         </w:rPr>
-        <w:t xml:space="preserve">met </w:t>
-      </w:r>
-      <w:proofErr w:type="spellStart"/>
-      <w:r>
-        <w:rPr>
-          <w:sz w:val="24"/>
-          <w:szCs w:val="24"/>
-        </w:rPr>
-        <w:t>Partials</w:t>
-      </w:r>
-      <w:proofErr w:type="spellEnd"/>
+        <w:t>met Partials</w:t>
+      </w:r>
       <w:r>
         <w:rPr>
           <w:sz w:val="24"/>
@@ -6524,18 +5393,8 @@
           <w:szCs w:val="24"/>
         </w:rPr>
         <w:lastRenderedPageBreak/>
-        <w:t xml:space="preserve">13. </w:t>
-      </w:r>
-      <w:proofErr w:type="spellStart"/>
-      <w:r>
-        <w:rPr>
-          <w:b/>
-          <w:sz w:val="24"/>
-          <w:szCs w:val="24"/>
-        </w:rPr>
-        <w:t>Sessions</w:t>
-      </w:r>
-      <w:proofErr w:type="spellEnd"/>
+        <w:t>13. Sessions</w:t>
+      </w:r>
     </w:p>
     <w:p>
       <w:pPr>
@@ -6558,21 +5417,12 @@
         </w:rPr>
         <w:t xml:space="preserve">beschikt over </w:t>
       </w:r>
-      <w:proofErr w:type="spellStart"/>
-      <w:r>
-        <w:rPr>
-          <w:sz w:val="24"/>
-          <w:szCs w:val="24"/>
-        </w:rPr>
-        <w:t>session</w:t>
-      </w:r>
-      <w:proofErr w:type="spellEnd"/>
-      <w:r>
-        <w:rPr>
-          <w:sz w:val="24"/>
-          <w:szCs w:val="24"/>
-        </w:rPr>
-        <w:t xml:space="preserve"> state</w:t>
+      <w:r>
+        <w:rPr>
+          <w:sz w:val="24"/>
+          <w:szCs w:val="24"/>
+        </w:rPr>
+        <w:t>session state</w:t>
       </w:r>
       <w:r>
         <w:rPr>
@@ -6684,17 +5534,135 @@
           <w:sz w:val="24"/>
           <w:szCs w:val="24"/>
         </w:rPr>
-        <w:t xml:space="preserve"> in het geheugen en worden aangesproken door middel van een </w:t>
-      </w:r>
-      <w:proofErr w:type="spellStart"/>
-      <w:r>
-        <w:rPr>
-          <w:sz w:val="24"/>
-          <w:szCs w:val="24"/>
-        </w:rPr>
-        <w:t>session</w:t>
-      </w:r>
-      <w:proofErr w:type="spellEnd"/>
+        <w:t xml:space="preserve"> in het geheugen en worden aangesproken door middel van een session key. Deze session key word opgeslagen in</w:t>
+      </w:r>
+      <w:r>
+        <w:rPr>
+          <w:sz w:val="24"/>
+          <w:szCs w:val="24"/>
+        </w:rPr>
+        <w:t xml:space="preserve"> een session cookie en </w:t>
+      </w:r>
+      <w:r>
+        <w:rPr>
+          <w:sz w:val="24"/>
+          <w:szCs w:val="24"/>
+        </w:rPr>
+        <w:t xml:space="preserve">is </w:t>
+      </w:r>
+      <w:r>
+        <w:rPr>
+          <w:sz w:val="24"/>
+          <w:szCs w:val="24"/>
+        </w:rPr>
+        <w:t xml:space="preserve">dus altijd identiek per gebruiker. </w:t>
+      </w:r>
+    </w:p>
+    <w:p>
+      <w:pPr>
+        <w:rPr>
+          <w:sz w:val="24"/>
+          <w:szCs w:val="24"/>
+        </w:rPr>
+      </w:pPr>
+      <w:r>
+        <w:rPr>
+          <w:sz w:val="24"/>
+          <w:szCs w:val="24"/>
+        </w:rPr>
+        <w:t xml:space="preserve">HTTP is een staatloos protocol. Dit betekent dat de </w:t>
+      </w:r>
+      <w:r>
+        <w:rPr>
+          <w:sz w:val="24"/>
+          <w:szCs w:val="24"/>
+        </w:rPr>
+        <w:t>w</w:t>
+      </w:r>
+      <w:r>
+        <w:rPr>
+          <w:sz w:val="24"/>
+          <w:szCs w:val="24"/>
+        </w:rPr>
+        <w:t>ebserver elk HTTP request behandeld als een onafhankelijk</w:t>
+      </w:r>
+      <w:r>
+        <w:rPr>
+          <w:sz w:val="24"/>
+          <w:szCs w:val="24"/>
+        </w:rPr>
+        <w:t>e</w:t>
+      </w:r>
+      <w:r>
+        <w:rPr>
+          <w:sz w:val="24"/>
+          <w:szCs w:val="24"/>
+        </w:rPr>
+        <w:t xml:space="preserve"> request. De server heeft hierbij geen weten van waardes van variabelen die zijn gebruikt in een vorig</w:t>
+      </w:r>
+      <w:r>
+        <w:rPr>
+          <w:sz w:val="24"/>
+          <w:szCs w:val="24"/>
+        </w:rPr>
+        <w:t>e</w:t>
+      </w:r>
+      <w:r>
+        <w:rPr>
+          <w:sz w:val="24"/>
+          <w:szCs w:val="24"/>
+        </w:rPr>
+        <w:t xml:space="preserve"> request. ASP.NET session state indentificeerd requests van dezelfde brow</w:t>
+      </w:r>
+      <w:r>
+        <w:rPr>
+          <w:sz w:val="24"/>
+          <w:szCs w:val="24"/>
+        </w:rPr>
+        <w:t xml:space="preserve">ser </w:t>
+      </w:r>
+      <w:r>
+        <w:rPr>
+          <w:sz w:val="24"/>
+          <w:szCs w:val="24"/>
+        </w:rPr>
+        <w:t xml:space="preserve">als een session, en biedt een mogelijkheid om waardes van </w:t>
+      </w:r>
+      <w:r>
+        <w:rPr>
+          <w:sz w:val="24"/>
+          <w:szCs w:val="24"/>
+        </w:rPr>
+        <w:t>variabelen</w:t>
+      </w:r>
+      <w:r>
+        <w:rPr>
+          <w:sz w:val="24"/>
+          <w:szCs w:val="24"/>
+        </w:rPr>
+        <w:t xml:space="preserve"> te gebruiken in de tijd dat de session actief is. </w:t>
+      </w:r>
+      <w:r>
+        <w:rPr>
+          <w:sz w:val="24"/>
+          <w:szCs w:val="24"/>
+        </w:rPr>
+        <w:t>De session</w:t>
+      </w:r>
+      <w:r>
+        <w:rPr>
+          <w:sz w:val="24"/>
+          <w:szCs w:val="24"/>
+        </w:rPr>
+        <w:t xml:space="preserve"> state i</w:t>
+      </w:r>
+      <w:r>
+        <w:rPr>
+          <w:sz w:val="24"/>
+          <w:szCs w:val="24"/>
+        </w:rPr>
+        <w:t>s</w:t>
+      </w:r>
       <w:r>
         <w:rPr>
           <w:sz w:val="24"/>
@@ -6702,343 +5670,6 @@
         </w:rPr>
         <w:t xml:space="preserve"> </w:t>
       </w:r>
-      <w:proofErr w:type="spellStart"/>
-      <w:r>
-        <w:rPr>
-          <w:sz w:val="24"/>
-          <w:szCs w:val="24"/>
-        </w:rPr>
-        <w:t>key</w:t>
-      </w:r>
-      <w:proofErr w:type="spellEnd"/>
-      <w:r>
-        <w:rPr>
-          <w:sz w:val="24"/>
-          <w:szCs w:val="24"/>
-        </w:rPr>
-        <w:t xml:space="preserve">. Deze </w:t>
-      </w:r>
-      <w:proofErr w:type="spellStart"/>
-      <w:r>
-        <w:rPr>
-          <w:sz w:val="24"/>
-          <w:szCs w:val="24"/>
-        </w:rPr>
-        <w:t>session</w:t>
-      </w:r>
-      <w:proofErr w:type="spellEnd"/>
-      <w:r>
-        <w:rPr>
-          <w:sz w:val="24"/>
-          <w:szCs w:val="24"/>
-        </w:rPr>
-        <w:t xml:space="preserve"> </w:t>
-      </w:r>
-      <w:proofErr w:type="spellStart"/>
-      <w:r>
-        <w:rPr>
-          <w:sz w:val="24"/>
-          <w:szCs w:val="24"/>
-        </w:rPr>
-        <w:t>key</w:t>
-      </w:r>
-      <w:proofErr w:type="spellEnd"/>
-      <w:r>
-        <w:rPr>
-          <w:sz w:val="24"/>
-          <w:szCs w:val="24"/>
-        </w:rPr>
-        <w:t xml:space="preserve"> word opgeslagen in</w:t>
-      </w:r>
-      <w:r>
-        <w:rPr>
-          <w:sz w:val="24"/>
-          <w:szCs w:val="24"/>
-        </w:rPr>
-        <w:t xml:space="preserve"> een </w:t>
-      </w:r>
-      <w:proofErr w:type="spellStart"/>
-      <w:r>
-        <w:rPr>
-          <w:sz w:val="24"/>
-          <w:szCs w:val="24"/>
-        </w:rPr>
-        <w:t>session</w:t>
-      </w:r>
-      <w:proofErr w:type="spellEnd"/>
-      <w:r>
-        <w:rPr>
-          <w:sz w:val="24"/>
-          <w:szCs w:val="24"/>
-        </w:rPr>
-        <w:t xml:space="preserve"> cookie en </w:t>
-      </w:r>
-      <w:r>
-        <w:rPr>
-          <w:sz w:val="24"/>
-          <w:szCs w:val="24"/>
-        </w:rPr>
-        <w:t xml:space="preserve">is </w:t>
-      </w:r>
-      <w:r>
-        <w:rPr>
-          <w:sz w:val="24"/>
-          <w:szCs w:val="24"/>
-        </w:rPr>
-        <w:t xml:space="preserve">dus altijd identiek per gebruiker. </w:t>
-      </w:r>
-    </w:p>
-    <w:p>
-      <w:pPr>
-        <w:rPr>
-          <w:sz w:val="24"/>
-          <w:szCs w:val="24"/>
-        </w:rPr>
-      </w:pPr>
-      <w:r>
-        <w:rPr>
-          <w:sz w:val="24"/>
-          <w:szCs w:val="24"/>
-        </w:rPr>
-        <w:t xml:space="preserve">HTTP is een staatloos protocol. Dit betekent dat de </w:t>
-      </w:r>
-      <w:r>
-        <w:rPr>
-          <w:sz w:val="24"/>
-          <w:szCs w:val="24"/>
-        </w:rPr>
-        <w:t>w</w:t>
-      </w:r>
-      <w:r>
-        <w:rPr>
-          <w:sz w:val="24"/>
-          <w:szCs w:val="24"/>
-        </w:rPr>
-        <w:t xml:space="preserve">ebserver elk HTTP </w:t>
-      </w:r>
-      <w:proofErr w:type="spellStart"/>
-      <w:r>
-        <w:rPr>
-          <w:sz w:val="24"/>
-          <w:szCs w:val="24"/>
-        </w:rPr>
-        <w:t>request</w:t>
-      </w:r>
-      <w:proofErr w:type="spellEnd"/>
-      <w:r>
-        <w:rPr>
-          <w:sz w:val="24"/>
-          <w:szCs w:val="24"/>
-        </w:rPr>
-        <w:t xml:space="preserve"> behandeld als een onafhankelijk</w:t>
-      </w:r>
-      <w:r>
-        <w:rPr>
-          <w:sz w:val="24"/>
-          <w:szCs w:val="24"/>
-        </w:rPr>
-        <w:t>e</w:t>
-      </w:r>
-      <w:r>
-        <w:rPr>
-          <w:sz w:val="24"/>
-          <w:szCs w:val="24"/>
-        </w:rPr>
-        <w:t xml:space="preserve"> </w:t>
-      </w:r>
-      <w:proofErr w:type="spellStart"/>
-      <w:r>
-        <w:rPr>
-          <w:sz w:val="24"/>
-          <w:szCs w:val="24"/>
-        </w:rPr>
-        <w:t>request</w:t>
-      </w:r>
-      <w:proofErr w:type="spellEnd"/>
-      <w:r>
-        <w:rPr>
-          <w:sz w:val="24"/>
-          <w:szCs w:val="24"/>
-        </w:rPr>
-        <w:t>. De server heeft hierbij geen weten van waardes van variabelen die zijn gebruikt in een vorig</w:t>
-      </w:r>
-      <w:r>
-        <w:rPr>
-          <w:sz w:val="24"/>
-          <w:szCs w:val="24"/>
-        </w:rPr>
-        <w:t>e</w:t>
-      </w:r>
-      <w:r>
-        <w:rPr>
-          <w:sz w:val="24"/>
-          <w:szCs w:val="24"/>
-        </w:rPr>
-        <w:t xml:space="preserve"> </w:t>
-      </w:r>
-      <w:proofErr w:type="spellStart"/>
-      <w:r>
-        <w:rPr>
-          <w:sz w:val="24"/>
-          <w:szCs w:val="24"/>
-        </w:rPr>
-        <w:t>request</w:t>
-      </w:r>
-      <w:proofErr w:type="spellEnd"/>
-      <w:r>
-        <w:rPr>
-          <w:sz w:val="24"/>
-          <w:szCs w:val="24"/>
-        </w:rPr>
-        <w:t xml:space="preserve">. ASP.NET </w:t>
-      </w:r>
-      <w:proofErr w:type="spellStart"/>
-      <w:r>
-        <w:rPr>
-          <w:sz w:val="24"/>
-          <w:szCs w:val="24"/>
-        </w:rPr>
-        <w:t>session</w:t>
-      </w:r>
-      <w:proofErr w:type="spellEnd"/>
-      <w:r>
-        <w:rPr>
-          <w:sz w:val="24"/>
-          <w:szCs w:val="24"/>
-        </w:rPr>
-        <w:t xml:space="preserve"> state </w:t>
-      </w:r>
-      <w:proofErr w:type="spellStart"/>
-      <w:r>
-        <w:rPr>
-          <w:sz w:val="24"/>
-          <w:szCs w:val="24"/>
-        </w:rPr>
-        <w:t>indentificeerd</w:t>
-      </w:r>
-      <w:proofErr w:type="spellEnd"/>
-      <w:r>
-        <w:rPr>
-          <w:sz w:val="24"/>
-          <w:szCs w:val="24"/>
-        </w:rPr>
-        <w:t xml:space="preserve"> </w:t>
-      </w:r>
-      <w:proofErr w:type="spellStart"/>
-      <w:r>
-        <w:rPr>
-          <w:sz w:val="24"/>
-          <w:szCs w:val="24"/>
-        </w:rPr>
-        <w:t>requests</w:t>
-      </w:r>
-      <w:proofErr w:type="spellEnd"/>
-      <w:r>
-        <w:rPr>
-          <w:sz w:val="24"/>
-          <w:szCs w:val="24"/>
-        </w:rPr>
-        <w:t xml:space="preserve"> van dezelfde brow</w:t>
-      </w:r>
-      <w:r>
-        <w:rPr>
-          <w:sz w:val="24"/>
-          <w:szCs w:val="24"/>
-        </w:rPr>
-        <w:t xml:space="preserve">ser </w:t>
-      </w:r>
-      <w:r>
-        <w:rPr>
-          <w:sz w:val="24"/>
-          <w:szCs w:val="24"/>
-        </w:rPr>
-        <w:t xml:space="preserve">als een </w:t>
-      </w:r>
-      <w:proofErr w:type="spellStart"/>
-      <w:r>
-        <w:rPr>
-          <w:sz w:val="24"/>
-          <w:szCs w:val="24"/>
-        </w:rPr>
-        <w:t>session</w:t>
-      </w:r>
-      <w:proofErr w:type="spellEnd"/>
-      <w:r>
-        <w:rPr>
-          <w:sz w:val="24"/>
-          <w:szCs w:val="24"/>
-        </w:rPr>
-        <w:t xml:space="preserve">, en biedt een mogelijkheid om waardes van </w:t>
-      </w:r>
-      <w:proofErr w:type="spellStart"/>
-      <w:r>
-        <w:rPr>
-          <w:sz w:val="24"/>
-          <w:szCs w:val="24"/>
-        </w:rPr>
-        <w:t>variablen</w:t>
-      </w:r>
-      <w:proofErr w:type="spellEnd"/>
-      <w:r>
-        <w:rPr>
-          <w:sz w:val="24"/>
-          <w:szCs w:val="24"/>
-        </w:rPr>
-        <w:t xml:space="preserve"> te gebruiken in de tijd dat de </w:t>
-      </w:r>
-      <w:proofErr w:type="spellStart"/>
-      <w:r>
-        <w:rPr>
-          <w:sz w:val="24"/>
-          <w:szCs w:val="24"/>
-        </w:rPr>
-        <w:t>session</w:t>
-      </w:r>
-      <w:proofErr w:type="spellEnd"/>
-      <w:r>
-        <w:rPr>
-          <w:sz w:val="24"/>
-          <w:szCs w:val="24"/>
-        </w:rPr>
-        <w:t xml:space="preserve"> actief is. </w:t>
-      </w:r>
-      <w:r>
-        <w:rPr>
-          <w:sz w:val="24"/>
-          <w:szCs w:val="24"/>
-        </w:rPr>
-        <w:t xml:space="preserve">De </w:t>
-      </w:r>
-      <w:proofErr w:type="spellStart"/>
-      <w:r>
-        <w:rPr>
-          <w:sz w:val="24"/>
-          <w:szCs w:val="24"/>
-        </w:rPr>
-        <w:t>session</w:t>
-      </w:r>
-      <w:proofErr w:type="spellEnd"/>
-      <w:r>
-        <w:rPr>
-          <w:sz w:val="24"/>
-          <w:szCs w:val="24"/>
-        </w:rPr>
-        <w:t xml:space="preserve"> state i</w:t>
-      </w:r>
-      <w:r>
-        <w:rPr>
-          <w:sz w:val="24"/>
-          <w:szCs w:val="24"/>
-        </w:rPr>
-        <w:t>s</w:t>
-      </w:r>
-      <w:r>
-        <w:rPr>
-          <w:sz w:val="24"/>
-          <w:szCs w:val="24"/>
-        </w:rPr>
-        <w:t xml:space="preserve"> </w:t>
-      </w:r>
       <w:r>
         <w:rPr>
           <w:sz w:val="24"/>
@@ -7080,23 +5711,7 @@
           <w:sz w:val="24"/>
           <w:szCs w:val="24"/>
         </w:rPr>
-        <w:t xml:space="preserve">In een </w:t>
-      </w:r>
-      <w:proofErr w:type="spellStart"/>
-      <w:r>
-        <w:rPr>
-          <w:sz w:val="24"/>
-          <w:szCs w:val="24"/>
-        </w:rPr>
-        <w:t>session</w:t>
-      </w:r>
-      <w:proofErr w:type="spellEnd"/>
-      <w:r>
-        <w:rPr>
-          <w:sz w:val="24"/>
-          <w:szCs w:val="24"/>
-        </w:rPr>
-        <w:t xml:space="preserve"> kun je alle soorten .</w:t>
+        <w:t>In een session kun je alle soorten .</w:t>
       </w:r>
       <w:r>
         <w:rPr>
@@ -7110,23 +5725,7 @@
           <w:sz w:val="24"/>
           <w:szCs w:val="24"/>
         </w:rPr>
-        <w:t>-</w:t>
-      </w:r>
-      <w:proofErr w:type="spellStart"/>
-      <w:r>
-        <w:rPr>
-          <w:sz w:val="24"/>
-          <w:szCs w:val="24"/>
-        </w:rPr>
-        <w:t>framework</w:t>
-      </w:r>
-      <w:proofErr w:type="spellEnd"/>
-      <w:r>
-        <w:rPr>
-          <w:sz w:val="24"/>
-          <w:szCs w:val="24"/>
-        </w:rPr>
-        <w:t xml:space="preserve"> datatypes gebruike</w:t>
+        <w:t>-framework datatypes gebruike</w:t>
       </w:r>
       <w:r>
         <w:rPr>
@@ -7142,37 +5741,12 @@
         </w:rPr>
         <w:t xml:space="preserve">. Deze variabelen worden opgeslagen in een </w:t>
       </w:r>
-      <w:proofErr w:type="spellStart"/>
-      <w:r>
-        <w:rPr>
-          <w:sz w:val="24"/>
-          <w:szCs w:val="24"/>
-        </w:rPr>
-        <w:t>SessionStateItemCollection</w:t>
-      </w:r>
-      <w:proofErr w:type="spellEnd"/>
-      <w:r>
-        <w:rPr>
-          <w:sz w:val="24"/>
-          <w:szCs w:val="24"/>
-        </w:rPr>
-        <w:t xml:space="preserve"> en kan aangeroepen worden door de </w:t>
-      </w:r>
-      <w:proofErr w:type="spellStart"/>
-      <w:r>
-        <w:rPr>
-          <w:sz w:val="24"/>
-          <w:szCs w:val="24"/>
-        </w:rPr>
-        <w:t>HttpContext.Session</w:t>
-      </w:r>
-      <w:proofErr w:type="spellEnd"/>
-      <w:r>
-        <w:rPr>
-          <w:sz w:val="24"/>
-          <w:szCs w:val="24"/>
-        </w:rPr>
-        <w:t xml:space="preserve"> propert</w:t>
+      <w:r>
+        <w:rPr>
+          <w:sz w:val="24"/>
+          <w:szCs w:val="24"/>
+        </w:rPr>
+        <w:t>SessionStateItemCollection en kan aangeroepen worden door de HttpContext.Session propert</w:t>
       </w:r>
       <w:r>
         <w:rPr>
@@ -7214,23 +5788,7 @@
           <w:sz w:val="24"/>
           <w:szCs w:val="24"/>
         </w:rPr>
-        <w:t xml:space="preserve">met </w:t>
-      </w:r>
-      <w:proofErr w:type="spellStart"/>
-      <w:r>
-        <w:rPr>
-          <w:sz w:val="24"/>
-          <w:szCs w:val="24"/>
-        </w:rPr>
-        <w:t>Sessions</w:t>
-      </w:r>
-      <w:proofErr w:type="spellEnd"/>
-      <w:r>
-        <w:rPr>
-          <w:sz w:val="24"/>
-          <w:szCs w:val="24"/>
-        </w:rPr>
-        <w:t>:</w:t>
+        <w:t>met Sessions:</w:t>
       </w:r>
       <w:r>
         <w:rPr>
@@ -7414,14 +5972,8 @@
           </wp:inline>
         </w:drawing>
       </w:r>
-    </w:p>
-    <w:p>
-      <w:pPr>
-        <w:rPr>
-          <w:sz w:val="24"/>
-          <w:szCs w:val="24"/>
-        </w:rPr>
-      </w:pPr>
+      <w:bookmarkStart w:id="0" w:name="_GoBack"/>
+      <w:bookmarkEnd w:id="0"/>
     </w:p>
     <w:p>
       <w:pPr>

</xml_diff>

<commit_message>
kleine aanpassingen aan Razor
</commit_message>
<xml_diff>
--- a/Script ASP.NET MVC Les.docx
+++ b/Script ASP.NET MVC Les.docx
@@ -505,7 +505,7 @@
     </w:p>
     <w:p>
       <w:pPr>
-        <w:pStyle w:val="Geenafstand"/>
+        <w:pStyle w:val="NoSpacing"/>
         <w:rPr>
           <w:sz w:val="24"/>
           <w:szCs w:val="24"/>
@@ -549,7 +549,7 @@
     </w:p>
     <w:p>
       <w:pPr>
-        <w:pStyle w:val="Geenafstand"/>
+        <w:pStyle w:val="NoSpacing"/>
         <w:ind w:left="720"/>
         <w:rPr>
           <w:sz w:val="24"/>
@@ -636,7 +636,7 @@
     </w:p>
     <w:p>
       <w:pPr>
-        <w:pStyle w:val="Geenafstand"/>
+        <w:pStyle w:val="NoSpacing"/>
         <w:ind w:left="720"/>
         <w:rPr>
           <w:sz w:val="24"/>
@@ -648,12 +648,12 @@
           <w:sz w:val="24"/>
           <w:szCs w:val="24"/>
         </w:rPr>
-        <w:t>Dus neem als voorbeeld test.com/Home/Dashboard, dan zoekt word er gezocht naar de HomeController met de Dashboard action.</w:t>
-      </w:r>
-    </w:p>
-    <w:p>
-      <w:pPr>
-        <w:pStyle w:val="Geenafstand"/>
+        <w:t>Dus neem als voorbeeld test.com/Home/Dashboard, dan word er gezocht naar de HomeController met de Dashboard action.</w:t>
+      </w:r>
+    </w:p>
+    <w:p>
+      <w:pPr>
+        <w:pStyle w:val="NoSpacing"/>
         <w:ind w:left="708"/>
         <w:rPr>
           <w:sz w:val="24"/>
@@ -670,7 +670,7 @@
     </w:p>
     <w:p>
       <w:pPr>
-        <w:pStyle w:val="Geenafstand"/>
+        <w:pStyle w:val="NoSpacing"/>
         <w:rPr>
           <w:sz w:val="24"/>
           <w:szCs w:val="24"/>
@@ -700,7 +700,7 @@
     </w:p>
     <w:p>
       <w:pPr>
-        <w:pStyle w:val="Geenafstand"/>
+        <w:pStyle w:val="NoSpacing"/>
         <w:ind w:left="708"/>
         <w:rPr>
           <w:sz w:val="24"/>
@@ -801,7 +801,7 @@
     </w:p>
     <w:p>
       <w:pPr>
-        <w:pStyle w:val="Geenafstand"/>
+        <w:pStyle w:val="NoSpacing"/>
         <w:ind w:firstLine="708"/>
         <w:rPr>
           <w:sz w:val="24"/>
@@ -832,7 +832,7 @@
     </w:p>
     <w:p>
       <w:pPr>
-        <w:pStyle w:val="Geenafstand"/>
+        <w:pStyle w:val="NoSpacing"/>
         <w:ind w:left="708"/>
         <w:rPr>
           <w:sz w:val="24"/>
@@ -849,7 +849,7 @@
     </w:p>
     <w:p>
       <w:pPr>
-        <w:pStyle w:val="Geenafstand"/>
+        <w:pStyle w:val="NoSpacing"/>
         <w:ind w:firstLine="708"/>
         <w:rPr>
           <w:sz w:val="24"/>
@@ -880,7 +880,7 @@
     </w:p>
     <w:p>
       <w:pPr>
-        <w:pStyle w:val="Geenafstand"/>
+        <w:pStyle w:val="NoSpacing"/>
         <w:ind w:left="708"/>
         <w:rPr>
           <w:sz w:val="24"/>
@@ -911,7 +911,7 @@
     </w:p>
     <w:p>
       <w:pPr>
-        <w:pStyle w:val="Geenafstand"/>
+        <w:pStyle w:val="NoSpacing"/>
         <w:ind w:firstLine="708"/>
         <w:rPr>
           <w:sz w:val="24"/>
@@ -921,7 +921,7 @@
     </w:p>
     <w:p>
       <w:pPr>
-        <w:pStyle w:val="Geenafstand"/>
+        <w:pStyle w:val="NoSpacing"/>
         <w:ind w:firstLine="708"/>
         <w:rPr>
           <w:sz w:val="24"/>
@@ -931,7 +931,7 @@
     </w:p>
     <w:p>
       <w:pPr>
-        <w:pStyle w:val="Geenafstand"/>
+        <w:pStyle w:val="NoSpacing"/>
         <w:ind w:firstLine="708"/>
         <w:rPr>
           <w:sz w:val="24"/>
@@ -941,7 +941,7 @@
     </w:p>
     <w:p>
       <w:pPr>
-        <w:pStyle w:val="Geenafstand"/>
+        <w:pStyle w:val="NoSpacing"/>
         <w:ind w:firstLine="708"/>
         <w:rPr>
           <w:sz w:val="24"/>
@@ -951,7 +951,7 @@
     </w:p>
     <w:p>
       <w:pPr>
-        <w:pStyle w:val="Geenafstand"/>
+        <w:pStyle w:val="NoSpacing"/>
         <w:ind w:firstLine="708"/>
         <w:rPr>
           <w:sz w:val="24"/>
@@ -961,7 +961,7 @@
     </w:p>
     <w:p>
       <w:pPr>
-        <w:pStyle w:val="Geenafstand"/>
+        <w:pStyle w:val="NoSpacing"/>
         <w:ind w:firstLine="708"/>
         <w:rPr>
           <w:sz w:val="24"/>
@@ -971,34 +971,34 @@
     </w:p>
     <w:p>
       <w:pPr>
-        <w:pStyle w:val="Geenafstand"/>
-        <w:rPr>
-          <w:sz w:val="24"/>
-          <w:szCs w:val="24"/>
-        </w:rPr>
-      </w:pPr>
-    </w:p>
-    <w:p>
-      <w:pPr>
-        <w:pStyle w:val="Geenafstand"/>
-        <w:rPr>
-          <w:sz w:val="24"/>
-          <w:szCs w:val="24"/>
-        </w:rPr>
-      </w:pPr>
-    </w:p>
-    <w:p>
-      <w:pPr>
-        <w:pStyle w:val="Geenafstand"/>
-        <w:rPr>
-          <w:sz w:val="24"/>
-          <w:szCs w:val="24"/>
-        </w:rPr>
-      </w:pPr>
-    </w:p>
-    <w:p>
-      <w:pPr>
-        <w:pStyle w:val="Geenafstand"/>
+        <w:pStyle w:val="NoSpacing"/>
+        <w:rPr>
+          <w:sz w:val="24"/>
+          <w:szCs w:val="24"/>
+        </w:rPr>
+      </w:pPr>
+    </w:p>
+    <w:p>
+      <w:pPr>
+        <w:pStyle w:val="NoSpacing"/>
+        <w:rPr>
+          <w:sz w:val="24"/>
+          <w:szCs w:val="24"/>
+        </w:rPr>
+      </w:pPr>
+    </w:p>
+    <w:p>
+      <w:pPr>
+        <w:pStyle w:val="NoSpacing"/>
+        <w:rPr>
+          <w:sz w:val="24"/>
+          <w:szCs w:val="24"/>
+        </w:rPr>
+      </w:pPr>
+    </w:p>
+    <w:p>
+      <w:pPr>
+        <w:pStyle w:val="NoSpacing"/>
         <w:ind w:firstLine="708"/>
         <w:rPr>
           <w:sz w:val="24"/>
@@ -1372,21 +1372,7 @@
           <w:sz w:val="24"/>
           <w:szCs w:val="24"/>
         </w:rPr>
-        <w:t xml:space="preserve"> Ook is Web Forms applicatie minder goed te testen een MVC</w:t>
-      </w:r>
-      <w:r>
-        <w:rPr>
-          <w:sz w:val="24"/>
-          <w:szCs w:val="24"/>
-        </w:rPr>
-        <w:t xml:space="preserve"> </w:t>
-      </w:r>
-      <w:r>
-        <w:rPr>
-          <w:sz w:val="24"/>
-          <w:szCs w:val="24"/>
-        </w:rPr>
-        <w:t xml:space="preserve">applicatie. </w:t>
+        <w:t xml:space="preserve"> Ook is Web Forms applicatie minder goed te testen een MVC applicatie. </w:t>
       </w:r>
     </w:p>
     <w:p>
@@ -3135,21 +3121,256 @@
           <w:sz w:val="24"/>
           <w:szCs w:val="24"/>
         </w:rPr>
-        <w:t xml:space="preserve">Razor was in ontwikkeling in Juni 2010 en werd als eerst geïntroduceerd in versie 4.0 van het .NET-framework met versie 3.0 van ASP.NET MVC. Het werd gereleased voor Microsoft Visual Studio 2010 in Januari 2011. De Razor engine zorgt er als het ware voor dat je C# of Visual Basic code kan gebruiken in je view om daarmee bijv. een model te gebruiken, hiermee kan je dan bijv. een tabel vormen waar de data van het model in moet komen te staan. Je kan met Razor ook variabelen aanmaken in de view met het @ teken. Hier zal je vaak ook de scope operators { } omheen moeten zetten als je bijvoorbeeld variabelen wilt aanmaken in de view of een loop wilt uitvoeren. Al kun je functies met Razor gemakkelijk in de view uitvoeren is het over het algemeen niet aan te raden om complexere code in de view uit te voeren, deze complexere logica kun je beter aan de controller en het model overlaten. Als je dit wel zou doen ga je eigenlijk tegen het principe van MVC in. Je kan Razor ook gebruiken voor beveiliging, bijvoorbeeld voor het beschermen tegen Cross Site Request Forgery of SQL Injection. </w:t>
-      </w:r>
-    </w:p>
-    <w:p>
-      <w:pPr>
-        <w:rPr>
-          <w:sz w:val="24"/>
-          <w:szCs w:val="24"/>
-        </w:rPr>
-      </w:pPr>
-      <w:r>
-        <w:rPr>
-          <w:sz w:val="24"/>
-          <w:szCs w:val="24"/>
-        </w:rPr>
+        <w:t>De R</w:t>
+      </w:r>
+      <w:r>
+        <w:rPr>
+          <w:sz w:val="24"/>
+          <w:szCs w:val="24"/>
+        </w:rPr>
+        <w:t>azor</w:t>
+      </w:r>
+      <w:r>
+        <w:rPr>
+          <w:sz w:val="24"/>
+          <w:szCs w:val="24"/>
+        </w:rPr>
+        <w:t xml:space="preserve"> engine</w:t>
+      </w:r>
+      <w:r>
+        <w:rPr>
+          <w:sz w:val="24"/>
+          <w:szCs w:val="24"/>
+        </w:rPr>
+        <w:t xml:space="preserve"> was </w:t>
+      </w:r>
+      <w:r>
+        <w:rPr>
+          <w:sz w:val="24"/>
+          <w:szCs w:val="24"/>
+        </w:rPr>
+        <w:t xml:space="preserve">in </w:t>
+      </w:r>
+      <w:r>
+        <w:rPr>
+          <w:sz w:val="24"/>
+          <w:szCs w:val="24"/>
+        </w:rPr>
+        <w:t>j</w:t>
+      </w:r>
+      <w:r>
+        <w:rPr>
+          <w:sz w:val="24"/>
+          <w:szCs w:val="24"/>
+        </w:rPr>
+        <w:t xml:space="preserve">uni 2010 </w:t>
+      </w:r>
+      <w:r>
+        <w:rPr>
+          <w:sz w:val="24"/>
+          <w:szCs w:val="24"/>
+        </w:rPr>
+        <w:t xml:space="preserve">in ontwikkling </w:t>
+      </w:r>
+      <w:r>
+        <w:rPr>
+          <w:sz w:val="24"/>
+          <w:szCs w:val="24"/>
+        </w:rPr>
+        <w:t xml:space="preserve">en werd als eerst geïntroduceerd in versie 4.0 van het .NET-framework met versie 3.0 van ASP.NET MVC. Het werd released voor Microsoft Visual Studio 2010 in Januari 2011. De Razor engine zorgt er als het ware voor dat je C# of Visual Basic code kan gebruiken in je view om daarmee bijv. een model te gebruiken, hiermee kan je dan bijv. een tabel vormen waar de data van het model in moet komen te staan. </w:t>
+      </w:r>
+      <w:r>
+        <w:rPr>
+          <w:sz w:val="24"/>
+          <w:szCs w:val="24"/>
+        </w:rPr>
+        <w:t xml:space="preserve">Al hoewel het niet moet </w:t>
+      </w:r>
+      <w:r>
+        <w:rPr>
+          <w:sz w:val="24"/>
+          <w:szCs w:val="24"/>
+        </w:rPr>
+        <w:t xml:space="preserve">kan </w:t>
+      </w:r>
+      <w:r>
+        <w:rPr>
+          <w:sz w:val="24"/>
+          <w:szCs w:val="24"/>
+        </w:rPr>
+        <w:t xml:space="preserve">je </w:t>
+      </w:r>
+      <w:r>
+        <w:rPr>
+          <w:sz w:val="24"/>
+          <w:szCs w:val="24"/>
+        </w:rPr>
+        <w:t>met Razor ook variabelen aanmaken</w:t>
+      </w:r>
+      <w:r>
+        <w:rPr>
+          <w:sz w:val="24"/>
+          <w:szCs w:val="24"/>
+        </w:rPr>
+        <w:t xml:space="preserve"> en verder gebruiken in de view. </w:t>
+      </w:r>
+    </w:p>
+    <w:p>
+      <w:pPr>
+        <w:rPr>
+          <w:sz w:val="24"/>
+          <w:szCs w:val="24"/>
+        </w:rPr>
+      </w:pPr>
+      <w:r>
+        <w:rPr>
+          <w:sz w:val="24"/>
+          <w:szCs w:val="24"/>
+        </w:rPr>
+        <w:t xml:space="preserve">Al kun je </w:t>
+      </w:r>
+      <w:r>
+        <w:rPr>
+          <w:sz w:val="24"/>
+          <w:szCs w:val="24"/>
+        </w:rPr>
+        <w:t xml:space="preserve">een hoop </w:t>
+      </w:r>
+      <w:r>
+        <w:rPr>
+          <w:sz w:val="24"/>
+          <w:szCs w:val="24"/>
+        </w:rPr>
+        <w:t xml:space="preserve">functies met Razor gemakkelijk in de view uitvoeren is het over het algemeen niet aan te raden om </w:t>
+      </w:r>
+      <w:r>
+        <w:rPr>
+          <w:sz w:val="24"/>
+          <w:szCs w:val="24"/>
+        </w:rPr>
+        <w:t xml:space="preserve">er </w:t>
+      </w:r>
+      <w:r>
+        <w:rPr>
+          <w:sz w:val="24"/>
+          <w:szCs w:val="24"/>
+        </w:rPr>
+        <w:t xml:space="preserve">complexere code </w:t>
+      </w:r>
+      <w:r>
+        <w:rPr>
+          <w:sz w:val="24"/>
+          <w:szCs w:val="24"/>
+        </w:rPr>
+        <w:t xml:space="preserve">mee </w:t>
+      </w:r>
+      <w:r>
+        <w:rPr>
+          <w:sz w:val="24"/>
+          <w:szCs w:val="24"/>
+        </w:rPr>
+        <w:t>uit te voeren, deze complexere logica kun je beter aan de controller en het model overlaten. Als je dit wel zou doen ga je eigenlijk tegen het principe van MVC in. Je kan Razor ook gebruiken voor beveiliging, bijvoorbeeld voor het beschermen tegen Cross Site Request Forger</w:t>
+      </w:r>
+      <w:r>
+        <w:rPr>
+          <w:sz w:val="24"/>
+          <w:szCs w:val="24"/>
+        </w:rPr>
+        <w:t>y, Cross Site Scripting en SQL Injection</w:t>
+      </w:r>
+      <w:r>
+        <w:rPr>
+          <w:sz w:val="24"/>
+          <w:szCs w:val="24"/>
+        </w:rPr>
+        <w:t xml:space="preserve">. </w:t>
+      </w:r>
+    </w:p>
+    <w:p>
+      <w:pPr>
+        <w:rPr>
+          <w:sz w:val="24"/>
+          <w:szCs w:val="24"/>
+        </w:rPr>
+      </w:pPr>
+    </w:p>
+    <w:p>
+      <w:pPr>
+        <w:rPr>
+          <w:sz w:val="24"/>
+          <w:szCs w:val="24"/>
+        </w:rPr>
+      </w:pPr>
+    </w:p>
+    <w:p>
+      <w:pPr>
+        <w:rPr>
+          <w:sz w:val="24"/>
+          <w:szCs w:val="24"/>
+        </w:rPr>
+      </w:pPr>
+    </w:p>
+    <w:p>
+      <w:pPr>
+        <w:rPr>
+          <w:sz w:val="24"/>
+          <w:szCs w:val="24"/>
+        </w:rPr>
+      </w:pPr>
+    </w:p>
+    <w:p>
+      <w:pPr>
+        <w:rPr>
+          <w:sz w:val="24"/>
+          <w:szCs w:val="24"/>
+        </w:rPr>
+      </w:pPr>
+    </w:p>
+    <w:p>
+      <w:pPr>
+        <w:rPr>
+          <w:sz w:val="24"/>
+          <w:szCs w:val="24"/>
+        </w:rPr>
+      </w:pPr>
+    </w:p>
+    <w:p>
+      <w:pPr>
+        <w:rPr>
+          <w:sz w:val="24"/>
+          <w:szCs w:val="24"/>
+        </w:rPr>
+      </w:pPr>
+    </w:p>
+    <w:p>
+      <w:pPr>
+        <w:rPr>
+          <w:sz w:val="24"/>
+          <w:szCs w:val="24"/>
+        </w:rPr>
+      </w:pPr>
+    </w:p>
+    <w:p>
+      <w:pPr>
+        <w:rPr>
+          <w:sz w:val="24"/>
+          <w:szCs w:val="24"/>
+        </w:rPr>
+      </w:pPr>
+    </w:p>
+    <w:p>
+      <w:pPr>
+        <w:rPr>
+          <w:sz w:val="24"/>
+          <w:szCs w:val="24"/>
+        </w:rPr>
+      </w:pPr>
+      <w:r>
+        <w:rPr>
+          <w:sz w:val="24"/>
+          <w:szCs w:val="24"/>
+        </w:rPr>
+        <w:lastRenderedPageBreak/>
         <w:t xml:space="preserve">Voorbeeld in ASP.NET </w:t>
       </w:r>
       <w:r>
@@ -3225,7 +3446,6 @@
         <w:rPr>
           <w:noProof/>
         </w:rPr>
-        <w:lastRenderedPageBreak/>
         <w:drawing>
           <wp:inline distT="0" distB="0" distL="0" distR="0" wp14:anchorId="0559B62E" wp14:editId="5DAEC7B8">
             <wp:extent cx="2699786" cy="2752725"/>
@@ -3378,94 +3598,6 @@
     <w:p>
       <w:pPr>
         <w:rPr>
-          <w:sz w:val="24"/>
-          <w:szCs w:val="24"/>
-        </w:rPr>
-      </w:pPr>
-    </w:p>
-    <w:p>
-      <w:pPr>
-        <w:rPr>
-          <w:sz w:val="24"/>
-          <w:szCs w:val="24"/>
-        </w:rPr>
-      </w:pPr>
-    </w:p>
-    <w:p>
-      <w:pPr>
-        <w:rPr>
-          <w:sz w:val="24"/>
-          <w:szCs w:val="24"/>
-        </w:rPr>
-      </w:pPr>
-    </w:p>
-    <w:p>
-      <w:pPr>
-        <w:rPr>
-          <w:sz w:val="24"/>
-          <w:szCs w:val="24"/>
-        </w:rPr>
-      </w:pPr>
-    </w:p>
-    <w:p>
-      <w:pPr>
-        <w:rPr>
-          <w:sz w:val="24"/>
-          <w:szCs w:val="24"/>
-        </w:rPr>
-      </w:pPr>
-    </w:p>
-    <w:p>
-      <w:pPr>
-        <w:rPr>
-          <w:sz w:val="24"/>
-          <w:szCs w:val="24"/>
-        </w:rPr>
-      </w:pPr>
-    </w:p>
-    <w:p>
-      <w:pPr>
-        <w:rPr>
-          <w:sz w:val="24"/>
-          <w:szCs w:val="24"/>
-        </w:rPr>
-      </w:pPr>
-    </w:p>
-    <w:p>
-      <w:pPr>
-        <w:rPr>
-          <w:sz w:val="24"/>
-          <w:szCs w:val="24"/>
-        </w:rPr>
-      </w:pPr>
-    </w:p>
-    <w:p>
-      <w:pPr>
-        <w:rPr>
-          <w:sz w:val="24"/>
-          <w:szCs w:val="24"/>
-        </w:rPr>
-      </w:pPr>
-    </w:p>
-    <w:p>
-      <w:pPr>
-        <w:rPr>
-          <w:sz w:val="24"/>
-          <w:szCs w:val="24"/>
-        </w:rPr>
-      </w:pPr>
-    </w:p>
-    <w:p>
-      <w:pPr>
-        <w:rPr>
-          <w:sz w:val="24"/>
-          <w:szCs w:val="24"/>
-        </w:rPr>
-      </w:pPr>
-    </w:p>
-    <w:p>
-      <w:pPr>
-        <w:rPr>
           <w:b/>
           <w:sz w:val="24"/>
           <w:szCs w:val="24"/>
@@ -3478,7 +3610,17 @@
           <w:szCs w:val="24"/>
         </w:rPr>
         <w:lastRenderedPageBreak/>
-        <w:t>10. Html helpers</w:t>
+        <w:t>1</w:t>
+      </w:r>
+      <w:bookmarkStart w:id="0" w:name="_GoBack"/>
+      <w:bookmarkEnd w:id="0"/>
+      <w:r>
+        <w:rPr>
+          <w:b/>
+          <w:sz w:val="24"/>
+          <w:szCs w:val="24"/>
+        </w:rPr>
+        <w:t>0. Html helpers</w:t>
       </w:r>
     </w:p>
     <w:p>
@@ -3711,144 +3853,109 @@
     <w:p>
       <w:pPr>
         <w:rPr>
-          <w:lang w:val="en-US" w:eastAsia="nl-NL"/>
-        </w:rPr>
-      </w:pPr>
-      <w:r>
-        <w:rPr>
-          <w:lang w:val="en-US" w:eastAsia="nl-NL"/>
+          <w:lang w:eastAsia="nl-NL"/>
+        </w:rPr>
+      </w:pPr>
+      <w:r>
+        <w:rPr>
+          <w:lang w:eastAsia="nl-NL"/>
         </w:rPr>
         <w:t>Html.ActionLink()</w:t>
       </w:r>
       <w:r>
         <w:rPr>
-          <w:lang w:val="en-US" w:eastAsia="nl-NL"/>
+          <w:lang w:eastAsia="nl-NL"/>
         </w:rPr>
         <w:tab/>
-      </w:r>
-      <w:r>
-        <w:rPr>
-          <w:lang w:val="en-US" w:eastAsia="nl-NL"/>
-        </w:rPr>
         <w:t>Html.BeginForm()</w:t>
       </w:r>
       <w:r>
         <w:rPr>
-          <w:lang w:val="en-US" w:eastAsia="nl-NL"/>
+          <w:lang w:eastAsia="nl-NL"/>
         </w:rPr>
         <w:tab/>
       </w:r>
       <w:r>
         <w:rPr>
-          <w:lang w:val="en-US" w:eastAsia="nl-NL"/>
+          <w:lang w:eastAsia="nl-NL"/>
         </w:rPr>
         <w:t>Html.CheckBox()</w:t>
       </w:r>
       <w:r>
         <w:rPr>
-          <w:lang w:val="en-US" w:eastAsia="nl-NL"/>
+          <w:lang w:eastAsia="nl-NL"/>
         </w:rPr>
         <w:tab/>
-      </w:r>
-      <w:r>
-        <w:rPr>
-          <w:lang w:val="en-US" w:eastAsia="nl-NL"/>
-        </w:rPr>
         <w:t>Html.DropDownList()</w:t>
       </w:r>
       <w:r>
         <w:rPr>
-          <w:lang w:val="en-US" w:eastAsia="nl-NL"/>
+          <w:lang w:eastAsia="nl-NL"/>
         </w:rPr>
         <w:br/>
-      </w:r>
-      <w:r>
-        <w:rPr>
-          <w:lang w:val="en-US" w:eastAsia="nl-NL"/>
-        </w:rPr>
         <w:t>Html.EndForm()</w:t>
       </w:r>
       <w:r>
         <w:rPr>
-          <w:lang w:val="en-US" w:eastAsia="nl-NL"/>
+          <w:lang w:eastAsia="nl-NL"/>
         </w:rPr>
         <w:tab/>
-      </w:r>
-      <w:r>
-        <w:rPr>
-          <w:lang w:val="en-US" w:eastAsia="nl-NL"/>
-        </w:rPr>
         <w:t>Html.Hidden()</w:t>
       </w:r>
       <w:r>
         <w:rPr>
-          <w:lang w:val="en-US" w:eastAsia="nl-NL"/>
+          <w:lang w:eastAsia="nl-NL"/>
         </w:rPr>
         <w:tab/>
       </w:r>
       <w:r>
         <w:rPr>
-          <w:lang w:val="en-US" w:eastAsia="nl-NL"/>
+          <w:lang w:eastAsia="nl-NL"/>
         </w:rPr>
         <w:tab/>
       </w:r>
       <w:r>
         <w:rPr>
-          <w:lang w:val="en-US" w:eastAsia="nl-NL"/>
+          <w:lang w:eastAsia="nl-NL"/>
         </w:rPr>
         <w:t>Html.ListBox()</w:t>
       </w:r>
       <w:r>
         <w:rPr>
-          <w:lang w:val="en-US" w:eastAsia="nl-NL"/>
+          <w:lang w:eastAsia="nl-NL"/>
         </w:rPr>
         <w:tab/>
       </w:r>
       <w:r>
         <w:rPr>
-          <w:lang w:val="en-US" w:eastAsia="nl-NL"/>
+          <w:lang w:eastAsia="nl-NL"/>
         </w:rPr>
         <w:tab/>
-      </w:r>
-      <w:r>
-        <w:rPr>
-          <w:lang w:val="en-US" w:eastAsia="nl-NL"/>
-        </w:rPr>
         <w:t>Html.Password()</w:t>
       </w:r>
       <w:r>
         <w:rPr>
-          <w:lang w:val="en-US" w:eastAsia="nl-NL"/>
+          <w:lang w:eastAsia="nl-NL"/>
         </w:rPr>
         <w:br/>
-      </w:r>
-      <w:r>
-        <w:rPr>
-          <w:lang w:val="en-US" w:eastAsia="nl-NL"/>
-        </w:rPr>
         <w:t>Html.RadioButton()</w:t>
       </w:r>
       <w:r>
         <w:rPr>
-          <w:lang w:val="en-US" w:eastAsia="nl-NL"/>
+          <w:lang w:eastAsia="nl-NL"/>
         </w:rPr>
         <w:tab/>
-      </w:r>
-      <w:r>
-        <w:rPr>
-          <w:lang w:val="en-US" w:eastAsia="nl-NL"/>
-        </w:rPr>
         <w:t>Html.TextArea()</w:t>
       </w:r>
       <w:r>
         <w:rPr>
-          <w:lang w:val="en-US" w:eastAsia="nl-NL"/>
+          <w:lang w:eastAsia="nl-NL"/>
         </w:rPr>
         <w:tab/>
       </w:r>
       <w:r>
         <w:rPr>
-          <w:lang w:val="en-US" w:eastAsia="nl-NL"/>
+          <w:lang w:eastAsia="nl-NL"/>
         </w:rPr>
         <w:t>Html.TextBox()</w:t>
       </w:r>
@@ -3856,7 +3963,7 @@
     <w:p>
       <w:pPr>
         <w:rPr>
-          <w:lang w:val="en-US" w:eastAsia="nl-NL"/>
+          <w:lang w:eastAsia="nl-NL"/>
         </w:rPr>
       </w:pPr>
     </w:p>
@@ -4358,21 +4465,7 @@
           <w:sz w:val="24"/>
           <w:szCs w:val="24"/>
         </w:rPr>
-        <w:t>Ajax staat voor “</w:t>
-      </w:r>
-      <w:r>
-        <w:rPr>
-          <w:sz w:val="24"/>
-          <w:szCs w:val="24"/>
-        </w:rPr>
-        <w:t>Asynchronous JavaScript and XML</w:t>
-      </w:r>
-      <w:r>
-        <w:rPr>
-          <w:sz w:val="24"/>
-          <w:szCs w:val="24"/>
-        </w:rPr>
-        <w:t xml:space="preserve">” </w:t>
+        <w:t xml:space="preserve">Ajax staat voor “Asynchronous JavaScript and XML” </w:t>
       </w:r>
       <w:r>
         <w:rPr>
@@ -5902,7 +5995,7 @@
     </w:p>
     <w:p>
       <w:pPr>
-        <w:pStyle w:val="Geenafstand"/>
+        <w:pStyle w:val="NoSpacing"/>
         <w:rPr>
           <w:rStyle w:val="Hyperlink"/>
           <w:sz w:val="20"/>
@@ -6162,7 +6255,7 @@
     </w:p>
     <w:p>
       <w:pPr>
-        <w:pStyle w:val="Geenafstand"/>
+        <w:pStyle w:val="NoSpacing"/>
         <w:rPr>
           <w:color w:val="0563C1" w:themeColor="hyperlink"/>
           <w:sz w:val="20"/>
@@ -6183,15 +6276,13 @@
     </w:p>
     <w:p>
       <w:pPr>
-        <w:pStyle w:val="Geenafstand"/>
+        <w:pStyle w:val="NoSpacing"/>
         <w:rPr>
           <w:color w:val="0563C1" w:themeColor="hyperlink"/>
           <w:szCs w:val="24"/>
           <w:u w:val="single"/>
         </w:rPr>
       </w:pPr>
-      <w:bookmarkStart w:id="0" w:name="_GoBack"/>
-      <w:bookmarkEnd w:id="0"/>
     </w:p>
     <w:sectPr>
       <w:pgSz w:w="11906" w:h="16838"/>
@@ -7012,17 +7103,17 @@
     <w:lsdException w:name="Hashtag" w:semiHidden="1" w:unhideWhenUsed="1"/>
     <w:lsdException w:name="Unresolved Mention" w:semiHidden="1" w:unhideWhenUsed="1"/>
   </w:latentStyles>
-  <w:style w:type="paragraph" w:default="1" w:styleId="Standaard">
+  <w:style w:type="paragraph" w:default="1" w:styleId="Normal">
     <w:name w:val="Normal"/>
     <w:qFormat/>
   </w:style>
-  <w:style w:type="character" w:default="1" w:styleId="Standaardalinea-lettertype">
+  <w:style w:type="character" w:default="1" w:styleId="DefaultParagraphFont">
     <w:name w:val="Default Paragraph Font"/>
     <w:uiPriority w:val="1"/>
     <w:semiHidden/>
     <w:unhideWhenUsed/>
   </w:style>
-  <w:style w:type="table" w:default="1" w:styleId="Standaardtabel">
+  <w:style w:type="table" w:default="1" w:styleId="TableNormal">
     <w:name w:val="Normal Table"/>
     <w:uiPriority w:val="99"/>
     <w:semiHidden/>
@@ -7037,15 +7128,15 @@
       </w:tblCellMar>
     </w:tblPr>
   </w:style>
-  <w:style w:type="numbering" w:default="1" w:styleId="Geenlijst">
+  <w:style w:type="numbering" w:default="1" w:styleId="NoList">
     <w:name w:val="No List"/>
     <w:uiPriority w:val="99"/>
     <w:semiHidden/>
     <w:unhideWhenUsed/>
   </w:style>
-  <w:style w:type="paragraph" w:styleId="Lijstalinea">
+  <w:style w:type="paragraph" w:styleId="ListParagraph">
     <w:name w:val="List Paragraph"/>
-    <w:basedOn w:val="Standaard"/>
+    <w:basedOn w:val="Normal"/>
     <w:uiPriority w:val="34"/>
     <w:qFormat/>
     <w:rsid w:val="00A33C31"/>
@@ -7056,7 +7147,7 @@
   </w:style>
   <w:style w:type="character" w:styleId="Hyperlink">
     <w:name w:val="Hyperlink"/>
-    <w:basedOn w:val="Standaardalinea-lettertype"/>
+    <w:basedOn w:val="DefaultParagraphFont"/>
     <w:uiPriority w:val="99"/>
     <w:unhideWhenUsed/>
     <w:rsid w:val="00FA6159"/>
@@ -7065,9 +7156,9 @@
       <w:u w:val="single"/>
     </w:rPr>
   </w:style>
-  <w:style w:type="character" w:styleId="Onopgelostemelding">
+  <w:style w:type="character" w:styleId="UnresolvedMention">
     <w:name w:val="Unresolved Mention"/>
-    <w:basedOn w:val="Standaardalinea-lettertype"/>
+    <w:basedOn w:val="DefaultParagraphFont"/>
     <w:uiPriority w:val="99"/>
     <w:semiHidden/>
     <w:unhideWhenUsed/>
@@ -7077,7 +7168,7 @@
       <w:shd w:val="clear" w:color="auto" w:fill="E6E6E6"/>
     </w:rPr>
   </w:style>
-  <w:style w:type="paragraph" w:styleId="Geenafstand">
+  <w:style w:type="paragraph" w:styleId="NoSpacing">
     <w:name w:val="No Spacing"/>
     <w:uiPriority w:val="1"/>
     <w:qFormat/>
@@ -7086,10 +7177,10 @@
       <w:spacing w:after="0" w:line="240" w:lineRule="auto"/>
     </w:pPr>
   </w:style>
-  <w:style w:type="paragraph" w:styleId="Koptekst">
+  <w:style w:type="paragraph" w:styleId="Header">
     <w:name w:val="header"/>
-    <w:basedOn w:val="Standaard"/>
-    <w:link w:val="KoptekstChar"/>
+    <w:basedOn w:val="Normal"/>
+    <w:link w:val="HeaderChar"/>
     <w:uiPriority w:val="99"/>
     <w:unhideWhenUsed/>
     <w:rsid w:val="00750D1E"/>
@@ -7101,17 +7192,17 @@
       <w:spacing w:after="0" w:line="240" w:lineRule="auto"/>
     </w:pPr>
   </w:style>
-  <w:style w:type="character" w:customStyle="1" w:styleId="KoptekstChar">
-    <w:name w:val="Koptekst Char"/>
-    <w:basedOn w:val="Standaardalinea-lettertype"/>
-    <w:link w:val="Koptekst"/>
+  <w:style w:type="character" w:customStyle="1" w:styleId="HeaderChar">
+    <w:name w:val="Header Char"/>
+    <w:basedOn w:val="DefaultParagraphFont"/>
+    <w:link w:val="Header"/>
     <w:uiPriority w:val="99"/>
     <w:rsid w:val="00750D1E"/>
   </w:style>
-  <w:style w:type="paragraph" w:styleId="Voettekst">
+  <w:style w:type="paragraph" w:styleId="Footer">
     <w:name w:val="footer"/>
-    <w:basedOn w:val="Standaard"/>
-    <w:link w:val="VoettekstChar"/>
+    <w:basedOn w:val="Normal"/>
+    <w:link w:val="FooterChar"/>
     <w:uiPriority w:val="99"/>
     <w:unhideWhenUsed/>
     <w:rsid w:val="00750D1E"/>
@@ -7123,10 +7214,10 @@
       <w:spacing w:after="0" w:line="240" w:lineRule="auto"/>
     </w:pPr>
   </w:style>
-  <w:style w:type="character" w:customStyle="1" w:styleId="VoettekstChar">
-    <w:name w:val="Voettekst Char"/>
-    <w:basedOn w:val="Standaardalinea-lettertype"/>
-    <w:link w:val="Voettekst"/>
+  <w:style w:type="character" w:customStyle="1" w:styleId="FooterChar">
+    <w:name w:val="Footer Char"/>
+    <w:basedOn w:val="DefaultParagraphFont"/>
+    <w:link w:val="Footer"/>
     <w:uiPriority w:val="99"/>
     <w:rsid w:val="00750D1E"/>
   </w:style>

</xml_diff>